<commit_message>
Corrections francais rapport Ajout h1 : Equations importantes Ajout matricule et numero equipe
</commit_message>
<xml_diff>
--- a/rapport/PHS4700RapportLab1.docx
+++ b/rapport/PHS4700RapportLab1.docx
@@ -165,6 +165,7 @@
         <w:pStyle w:val="Default"/>
         <w:jc w:val="center"/>
         <w:rPr>
+          <w:rFonts w:asciiTheme="minorHAnsi" w:hAnsiTheme="minorHAnsi"/>
           <w:lang w:val="fr-CA"/>
         </w:rPr>
       </w:pPr>
@@ -230,6 +231,7 @@
       <w:pPr>
         <w:pStyle w:val="Default"/>
         <w:rPr>
+          <w:rFonts w:asciiTheme="minorHAnsi" w:hAnsiTheme="minorHAnsi"/>
           <w:lang w:val="fr-CA"/>
         </w:rPr>
       </w:pPr>
@@ -281,12 +283,9 @@
           <w:szCs w:val="28"/>
           <w:lang w:val="fr-CA"/>
         </w:rPr>
-        <w:tab/>
-      </w:r>
-    </w:p>
-    <w:p>
-      <w:pPr>
-        <w:pStyle w:val="Default"/>
+        <w:t>14</w:t>
+      </w:r>
+      <w:r>
         <w:rPr>
           <w:rFonts w:asciiTheme="minorHAnsi" w:hAnsiTheme="minorHAnsi"/>
           <w:b/>
@@ -296,19 +295,35 @@
           <w:szCs w:val="28"/>
           <w:lang w:val="fr-CA"/>
         </w:rPr>
+        <w:tab/>
+      </w:r>
+    </w:p>
+    <w:p>
+      <w:pPr>
+        <w:pStyle w:val="Default"/>
+        <w:rPr>
+          <w:rFonts w:asciiTheme="minorHAnsi" w:hAnsiTheme="minorHAnsi"/>
+          <w:b/>
+          <w:bCs/>
+          <w:color w:val="auto"/>
+          <w:sz w:val="28"/>
+          <w:szCs w:val="28"/>
+          <w:lang w:val="fr-CA"/>
+        </w:rPr>
       </w:pPr>
     </w:p>
     <w:p>
       <w:pPr>
         <w:pStyle w:val="Default"/>
         <w:rPr>
+          <w:rFonts w:asciiTheme="minorHAnsi" w:hAnsiTheme="minorHAnsi"/>
           <w:lang w:val="fr-CA"/>
         </w:rPr>
       </w:pPr>
     </w:p>
     <w:tbl>
       <w:tblPr>
-        <w:tblStyle w:val="TableGrid"/>
+        <w:tblStyle w:val="Grilledutableau"/>
         <w:tblW w:w="0" w:type="auto"/>
         <w:tblLook w:val="04A0" w:firstRow="1" w:lastRow="0" w:firstColumn="1" w:lastColumn="0" w:noHBand="0" w:noVBand="1"/>
       </w:tblPr>
@@ -418,6 +433,7 @@
             <w:pPr>
               <w:pStyle w:val="Default"/>
               <w:rPr>
+                <w:rFonts w:asciiTheme="minorHAnsi" w:hAnsiTheme="minorHAnsi"/>
                 <w:lang w:val="fr-CA"/>
               </w:rPr>
             </w:pPr>
@@ -535,6 +551,7 @@
             <w:pPr>
               <w:pStyle w:val="Default"/>
               <w:rPr>
+                <w:rFonts w:asciiTheme="minorHAnsi" w:hAnsiTheme="minorHAnsi"/>
                 <w:lang w:val="fr-CA"/>
               </w:rPr>
             </w:pPr>
@@ -640,11 +657,19 @@
               <w:tab/>
               <w:t xml:space="preserve">        matricule: </w:t>
             </w:r>
+            <w:r>
+              <w:rPr>
+                <w:rFonts w:asciiTheme="minorHAnsi" w:hAnsiTheme="minorHAnsi"/>
+                <w:lang w:val="fr-CA"/>
+              </w:rPr>
+              <w:t>1588443</w:t>
+            </w:r>
           </w:p>
           <w:p>
             <w:pPr>
               <w:pStyle w:val="Default"/>
               <w:rPr>
+                <w:rFonts w:asciiTheme="minorHAnsi" w:hAnsiTheme="minorHAnsi"/>
                 <w:lang w:val="fr-CA"/>
               </w:rPr>
             </w:pPr>
@@ -770,6 +795,7 @@
             <w:pPr>
               <w:pStyle w:val="Default"/>
               <w:rPr>
+                <w:rFonts w:asciiTheme="minorHAnsi" w:hAnsiTheme="minorHAnsi"/>
                 <w:lang w:val="fr-CA"/>
               </w:rPr>
             </w:pPr>
@@ -844,7 +870,11 @@
     <w:sdt>
       <w:sdtPr>
         <w:rPr>
-          <w:lang w:val="fr-CA"/>
+          <w:rFonts w:asciiTheme="minorHAnsi" w:eastAsia="Times New Roman" w:hAnsiTheme="minorHAnsi" w:cs="Times New Roman"/>
+          <w:color w:val="auto"/>
+          <w:sz w:val="20"/>
+          <w:szCs w:val="20"/>
+          <w:lang w:val="fr-CA" w:eastAsia="fr-FR"/>
         </w:rPr>
         <w:id w:val="1394072644"/>
         <w:docPartObj>
@@ -854,26 +884,23 @@
       </w:sdtPr>
       <w:sdtEndPr>
         <w:rPr>
-          <w:rFonts w:ascii="Times New Roman" w:eastAsia="Times New Roman" w:hAnsi="Times New Roman" w:cs="Times New Roman"/>
           <w:b/>
           <w:bCs/>
           <w:noProof/>
-          <w:color w:val="auto"/>
-          <w:sz w:val="20"/>
-          <w:szCs w:val="20"/>
-          <w:lang w:eastAsia="fr-FR"/>
         </w:rPr>
       </w:sdtEndPr>
       <w:sdtContent>
         <w:p>
           <w:pPr>
-            <w:pStyle w:val="TOCHeading"/>
+            <w:pStyle w:val="En-ttedetabledesmatires"/>
             <w:rPr>
+              <w:rFonts w:asciiTheme="minorHAnsi" w:hAnsiTheme="minorHAnsi"/>
               <w:lang w:val="fr-CA"/>
             </w:rPr>
           </w:pPr>
           <w:r>
             <w:rPr>
+              <w:rFonts w:asciiTheme="minorHAnsi" w:hAnsiTheme="minorHAnsi"/>
               <w:lang w:val="fr-CA"/>
             </w:rPr>
             <w:t>Contents</w:t>
@@ -881,27 +908,40 @@
         </w:p>
         <w:p>
           <w:pPr>
-            <w:pStyle w:val="TOC1"/>
+            <w:pStyle w:val="TM1"/>
             <w:tabs>
               <w:tab w:val="right" w:leader="dot" w:pos="9394"/>
             </w:tabs>
             <w:rPr>
+              <w:rFonts w:asciiTheme="minorHAnsi" w:eastAsiaTheme="minorEastAsia" w:hAnsiTheme="minorHAnsi" w:cstheme="minorBidi"/>
               <w:noProof/>
+              <w:sz w:val="22"/>
+              <w:szCs w:val="22"/>
+              <w:lang w:eastAsia="fr-CA"/>
             </w:rPr>
           </w:pPr>
           <w:r>
+            <w:rPr>
+              <w:rFonts w:asciiTheme="minorHAnsi" w:hAnsiTheme="minorHAnsi"/>
+            </w:rPr>
             <w:fldChar w:fldCharType="begin"/>
           </w:r>
           <w:r>
+            <w:rPr>
+              <w:rFonts w:asciiTheme="minorHAnsi" w:hAnsiTheme="minorHAnsi"/>
+            </w:rPr>
             <w:instrText xml:space="preserve"> TOC \o "1-3" \h \z \u </w:instrText>
           </w:r>
           <w:r>
+            <w:rPr>
+              <w:rFonts w:asciiTheme="minorHAnsi" w:hAnsiTheme="minorHAnsi"/>
+            </w:rPr>
             <w:fldChar w:fldCharType="separate"/>
           </w:r>
-          <w:hyperlink w:anchor="_Toc431052305" w:history="1">
-            <w:r>
-              <w:rPr>
-                <w:rStyle w:val="Hyperlink"/>
+          <w:hyperlink w:anchor="_Toc431112527" w:history="1">
+            <w:r>
+              <w:rPr>
+                <w:rStyle w:val="Lienhypertexte"/>
                 <w:noProof/>
               </w:rPr>
               <w:t>Description du problème</w:t>
@@ -925,7 +965,7 @@
                 <w:noProof/>
                 <w:webHidden/>
               </w:rPr>
-              <w:instrText xml:space="preserve"> PAGEREF _Toc431052305 \h </w:instrText>
+              <w:instrText xml:space="preserve"> PAGEREF _Toc431112527 \h </w:instrText>
             </w:r>
             <w:r>
               <w:rPr>
@@ -958,21 +998,25 @@
         </w:p>
         <w:p>
           <w:pPr>
-            <w:pStyle w:val="TOC1"/>
+            <w:pStyle w:val="TM1"/>
             <w:tabs>
               <w:tab w:val="right" w:leader="dot" w:pos="9394"/>
             </w:tabs>
             <w:rPr>
+              <w:rFonts w:asciiTheme="minorHAnsi" w:eastAsiaTheme="minorEastAsia" w:hAnsiTheme="minorHAnsi" w:cstheme="minorBidi"/>
               <w:noProof/>
+              <w:sz w:val="22"/>
+              <w:szCs w:val="22"/>
+              <w:lang w:eastAsia="fr-CA"/>
             </w:rPr>
           </w:pPr>
-          <w:hyperlink w:anchor="_Toc431052306" w:history="1">
-            <w:r>
-              <w:rPr>
-                <w:rStyle w:val="Hyperlink"/>
-                <w:noProof/>
-              </w:rPr>
-              <w:t>Description du logiciel</w:t>
+          <w:hyperlink w:anchor="_Toc431112528" w:history="1">
+            <w:r>
+              <w:rPr>
+                <w:rStyle w:val="Lienhypertexte"/>
+                <w:noProof/>
+              </w:rPr>
+              <w:t>Équations importantes</w:t>
             </w:r>
             <w:r>
               <w:rPr>
@@ -993,7 +1037,7 @@
                 <w:noProof/>
                 <w:webHidden/>
               </w:rPr>
-              <w:instrText xml:space="preserve"> PAGEREF _Toc431052306 \h </w:instrText>
+              <w:instrText xml:space="preserve"> PAGEREF _Toc431112528 \h </w:instrText>
             </w:r>
             <w:r>
               <w:rPr>
@@ -1026,21 +1070,25 @@
         </w:p>
         <w:p>
           <w:pPr>
-            <w:pStyle w:val="TOC1"/>
+            <w:pStyle w:val="TM1"/>
             <w:tabs>
               <w:tab w:val="right" w:leader="dot" w:pos="9394"/>
             </w:tabs>
             <w:rPr>
+              <w:rFonts w:asciiTheme="minorHAnsi" w:eastAsiaTheme="minorEastAsia" w:hAnsiTheme="minorHAnsi" w:cstheme="minorBidi"/>
               <w:noProof/>
+              <w:sz w:val="22"/>
+              <w:szCs w:val="22"/>
+              <w:lang w:eastAsia="fr-CA"/>
             </w:rPr>
           </w:pPr>
-          <w:hyperlink w:anchor="_Toc431052307" w:history="1">
-            <w:r>
-              <w:rPr>
-                <w:rStyle w:val="Hyperlink"/>
-                <w:noProof/>
-              </w:rPr>
-              <w:t>Résultats obtenus</w:t>
+          <w:hyperlink w:anchor="_Toc431112529" w:history="1">
+            <w:r>
+              <w:rPr>
+                <w:rStyle w:val="Lienhypertexte"/>
+                <w:noProof/>
+              </w:rPr>
+              <w:t>Description du logiciel</w:t>
             </w:r>
             <w:r>
               <w:rPr>
@@ -1061,7 +1109,7 @@
                 <w:noProof/>
                 <w:webHidden/>
               </w:rPr>
-              <w:instrText xml:space="preserve"> PAGEREF _Toc431052307 \h </w:instrText>
+              <w:instrText xml:space="preserve"> PAGEREF _Toc431112529 \h </w:instrText>
             </w:r>
             <w:r>
               <w:rPr>
@@ -1094,21 +1142,25 @@
         </w:p>
         <w:p>
           <w:pPr>
-            <w:pStyle w:val="TOC1"/>
+            <w:pStyle w:val="TM1"/>
             <w:tabs>
               <w:tab w:val="right" w:leader="dot" w:pos="9394"/>
             </w:tabs>
             <w:rPr>
+              <w:rFonts w:asciiTheme="minorHAnsi" w:eastAsiaTheme="minorEastAsia" w:hAnsiTheme="minorHAnsi" w:cstheme="minorBidi"/>
               <w:noProof/>
+              <w:sz w:val="22"/>
+              <w:szCs w:val="22"/>
+              <w:lang w:eastAsia="fr-CA"/>
             </w:rPr>
           </w:pPr>
-          <w:hyperlink w:anchor="_Toc431052308" w:history="1">
-            <w:r>
-              <w:rPr>
-                <w:rStyle w:val="Hyperlink"/>
-                <w:noProof/>
-              </w:rPr>
-              <w:t>Analyse des résultats obtenus</w:t>
+          <w:hyperlink w:anchor="_Toc431112530" w:history="1">
+            <w:r>
+              <w:rPr>
+                <w:rStyle w:val="Lienhypertexte"/>
+                <w:noProof/>
+              </w:rPr>
+              <w:t>Résultats obtenus</w:t>
             </w:r>
             <w:r>
               <w:rPr>
@@ -1129,7 +1181,7 @@
                 <w:noProof/>
                 <w:webHidden/>
               </w:rPr>
-              <w:instrText xml:space="preserve"> PAGEREF _Toc431052308 \h </w:instrText>
+              <w:instrText xml:space="preserve"> PAGEREF _Toc431112530 \h </w:instrText>
             </w:r>
             <w:r>
               <w:rPr>
@@ -1162,21 +1214,25 @@
         </w:p>
         <w:p>
           <w:pPr>
-            <w:pStyle w:val="TOC1"/>
+            <w:pStyle w:val="TM1"/>
             <w:tabs>
               <w:tab w:val="right" w:leader="dot" w:pos="9394"/>
             </w:tabs>
             <w:rPr>
+              <w:rFonts w:asciiTheme="minorHAnsi" w:eastAsiaTheme="minorEastAsia" w:hAnsiTheme="minorHAnsi" w:cstheme="minorBidi"/>
               <w:noProof/>
+              <w:sz w:val="22"/>
+              <w:szCs w:val="22"/>
+              <w:lang w:eastAsia="fr-CA"/>
             </w:rPr>
           </w:pPr>
-          <w:hyperlink w:anchor="_Toc431052309" w:history="1">
-            <w:r>
-              <w:rPr>
-                <w:rStyle w:val="Hyperlink"/>
-                <w:noProof/>
-              </w:rPr>
-              <w:t>Discussions sur le devoir</w:t>
+          <w:hyperlink w:anchor="_Toc431112531" w:history="1">
+            <w:r>
+              <w:rPr>
+                <w:rStyle w:val="Lienhypertexte"/>
+                <w:noProof/>
+              </w:rPr>
+              <w:t>Analyse des résultats obtenus</w:t>
             </w:r>
             <w:r>
               <w:rPr>
@@ -1197,7 +1253,7 @@
                 <w:noProof/>
                 <w:webHidden/>
               </w:rPr>
-              <w:instrText xml:space="preserve"> PAGEREF _Toc431052309 \h </w:instrText>
+              <w:instrText xml:space="preserve"> PAGEREF _Toc431112531 \h </w:instrText>
             </w:r>
             <w:r>
               <w:rPr>
@@ -1229,8 +1285,86 @@
           </w:hyperlink>
         </w:p>
         <w:p>
+          <w:pPr>
+            <w:pStyle w:val="TM1"/>
+            <w:tabs>
+              <w:tab w:val="right" w:leader="dot" w:pos="9394"/>
+            </w:tabs>
+            <w:rPr>
+              <w:rFonts w:asciiTheme="minorHAnsi" w:eastAsiaTheme="minorEastAsia" w:hAnsiTheme="minorHAnsi" w:cstheme="minorBidi"/>
+              <w:noProof/>
+              <w:sz w:val="22"/>
+              <w:szCs w:val="22"/>
+              <w:lang w:eastAsia="fr-CA"/>
+            </w:rPr>
+          </w:pPr>
+          <w:hyperlink w:anchor="_Toc431112532" w:history="1">
+            <w:r>
+              <w:rPr>
+                <w:rStyle w:val="Lienhypertexte"/>
+                <w:noProof/>
+              </w:rPr>
+              <w:t>Discussions sur le devoir</w:t>
+            </w:r>
+            <w:r>
+              <w:rPr>
+                <w:noProof/>
+                <w:webHidden/>
+              </w:rPr>
+              <w:tab/>
+            </w:r>
+            <w:r>
+              <w:rPr>
+                <w:noProof/>
+                <w:webHidden/>
+              </w:rPr>
+              <w:fldChar w:fldCharType="begin"/>
+            </w:r>
+            <w:r>
+              <w:rPr>
+                <w:noProof/>
+                <w:webHidden/>
+              </w:rPr>
+              <w:instrText xml:space="preserve"> PAGEREF _Toc431112532 \h </w:instrText>
+            </w:r>
+            <w:r>
+              <w:rPr>
+                <w:noProof/>
+                <w:webHidden/>
+              </w:rPr>
+            </w:r>
+            <w:r>
+              <w:rPr>
+                <w:noProof/>
+                <w:webHidden/>
+              </w:rPr>
+              <w:fldChar w:fldCharType="separate"/>
+            </w:r>
+            <w:r>
+              <w:rPr>
+                <w:noProof/>
+                <w:webHidden/>
+              </w:rPr>
+              <w:t>8</w:t>
+            </w:r>
+            <w:r>
+              <w:rPr>
+                <w:noProof/>
+                <w:webHidden/>
+              </w:rPr>
+              <w:fldChar w:fldCharType="end"/>
+            </w:r>
+          </w:hyperlink>
+        </w:p>
+        <w:p>
+          <w:pPr>
+            <w:rPr>
+              <w:rFonts w:asciiTheme="minorHAnsi" w:hAnsiTheme="minorHAnsi"/>
+            </w:rPr>
+          </w:pPr>
           <w:r>
             <w:rPr>
+              <w:rFonts w:asciiTheme="minorHAnsi" w:hAnsiTheme="minorHAnsi"/>
               <w:b/>
               <w:bCs/>
               <w:noProof/>
@@ -1257,41 +1391,34 @@
     </w:p>
     <w:p>
       <w:pPr>
-        <w:pStyle w:val="Heading1"/>
+        <w:pStyle w:val="Titre1"/>
+        <w:rPr>
+          <w:rFonts w:asciiTheme="minorHAnsi" w:hAnsiTheme="minorHAnsi"/>
+        </w:rPr>
       </w:pPr>
-      <w:bookmarkStart w:id="0" w:name="_Toc431052305"/>
-      <w:r>
+      <w:bookmarkStart w:id="0" w:name="_Toc431112527"/>
+      <w:r>
+        <w:rPr>
+          <w:rFonts w:asciiTheme="minorHAnsi" w:hAnsiTheme="minorHAnsi"/>
+        </w:rPr>
         <w:lastRenderedPageBreak/>
         <w:t>Description du problème</w:t>
       </w:r>
       <w:bookmarkEnd w:id="0"/>
     </w:p>
-    <w:p/>
     <w:p>
       <w:pPr>
-        <w:spacing w:line="360" w:lineRule="auto"/>
-        <w:ind w:firstLine="720"/>
-        <w:contextualSpacing/>
-        <w:rPr>
-          <w:rFonts w:asciiTheme="minorHAnsi" w:hAnsiTheme="minorHAnsi"/>
-          <w:sz w:val="24"/>
-          <w:szCs w:val="24"/>
+        <w:rPr>
+          <w:rFonts w:asciiTheme="minorHAnsi" w:hAnsiTheme="minorHAnsi"/>
         </w:rPr>
       </w:pPr>
-      <w:r>
-        <w:rPr>
-          <w:rFonts w:asciiTheme="minorHAnsi" w:hAnsiTheme="minorHAnsi"/>
-          <w:sz w:val="24"/>
-          <w:szCs w:val="24"/>
-        </w:rPr>
-        <w:t>Dans ce devoir, nous avons pour tâche de créer une simulation du comportement d’un patineur qui sera représenté par des cylindres pour les différentes parties du corps ainsi qu’une sphère pour ça tête.</w:t>
-      </w:r>
     </w:p>
     <w:p>
       <w:pPr>
         <w:spacing w:line="360" w:lineRule="auto"/>
         <w:ind w:firstLine="720"/>
         <w:contextualSpacing/>
+        <w:jc w:val="both"/>
         <w:rPr>
           <w:rFonts w:asciiTheme="minorHAnsi" w:hAnsiTheme="minorHAnsi"/>
           <w:sz w:val="24"/>
@@ -1304,7 +1431,55 @@
           <w:sz w:val="24"/>
           <w:szCs w:val="24"/>
         </w:rPr>
-        <w:t>Nous étudierons deux configurations en particulier. Dans un premier temps le patineur aura les bras étirés le long de son corps et donc parallèles à ses jambes ainsi que son tronc. Par la suite, ce dernier aura le bras droit toujours étiré le long de son corps mais son bras gauche sera perpendiculaire aux jambes et à son tronc.</w:t>
+        <w:t xml:space="preserve">Dans ce devoir, nous avons pour tâche de créer une simulation du comportement d’un patineur </w:t>
+      </w:r>
+      <w:r>
+        <w:rPr>
+          <w:rFonts w:asciiTheme="minorHAnsi" w:hAnsiTheme="minorHAnsi"/>
+          <w:sz w:val="24"/>
+          <w:szCs w:val="24"/>
+        </w:rPr>
+        <w:t>dont les différents membres du corps seront r</w:t>
+      </w:r>
+      <w:r>
+        <w:rPr>
+          <w:rFonts w:asciiTheme="minorHAnsi" w:hAnsiTheme="minorHAnsi"/>
+          <w:sz w:val="24"/>
+          <w:szCs w:val="24"/>
+        </w:rPr>
+        <w:t>eprésenté</w:t>
+      </w:r>
+      <w:r>
+        <w:rPr>
+          <w:rFonts w:asciiTheme="minorHAnsi" w:hAnsiTheme="minorHAnsi"/>
+          <w:sz w:val="24"/>
+          <w:szCs w:val="24"/>
+        </w:rPr>
+        <w:t>s</w:t>
+      </w:r>
+      <w:r>
+        <w:rPr>
+          <w:rFonts w:asciiTheme="minorHAnsi" w:hAnsiTheme="minorHAnsi"/>
+          <w:sz w:val="24"/>
+          <w:szCs w:val="24"/>
+        </w:rPr>
+        <w:t xml:space="preserve"> par des cylindres </w:t>
+      </w:r>
+      <w:r>
+        <w:rPr>
+          <w:rFonts w:asciiTheme="minorHAnsi" w:hAnsiTheme="minorHAnsi"/>
+          <w:sz w:val="24"/>
+          <w:szCs w:val="24"/>
+        </w:rPr>
+        <w:t>et dont la tête sera représentée par une sphère</w:t>
+      </w:r>
+      <w:r>
+        <w:rPr>
+          <w:rFonts w:asciiTheme="minorHAnsi" w:hAnsiTheme="minorHAnsi"/>
+          <w:sz w:val="24"/>
+          <w:szCs w:val="24"/>
+        </w:rPr>
+        <w:t>.</w:t>
       </w:r>
     </w:p>
     <w:p>
@@ -1312,6 +1487,7 @@
         <w:spacing w:line="360" w:lineRule="auto"/>
         <w:ind w:firstLine="720"/>
         <w:contextualSpacing/>
+        <w:jc w:val="both"/>
         <w:rPr>
           <w:rFonts w:asciiTheme="minorHAnsi" w:hAnsiTheme="minorHAnsi"/>
           <w:sz w:val="24"/>
@@ -1324,7 +1500,103 @@
           <w:sz w:val="24"/>
           <w:szCs w:val="24"/>
         </w:rPr>
-        <w:t>Dans les deux configurations précédentes, il est a noté que le patineur peut soit être totalement vertical ou alors incline vers sa gauche de 10° par rapport à la verticale.</w:t>
+        <w:t xml:space="preserve">Nous étudierons deux configurations en particulier. Dans un premier temps le patineur aura les bras </w:t>
+      </w:r>
+      <w:r>
+        <w:rPr>
+          <w:rFonts w:asciiTheme="minorHAnsi" w:hAnsiTheme="minorHAnsi"/>
+          <w:sz w:val="24"/>
+          <w:szCs w:val="24"/>
+        </w:rPr>
+        <w:t>allongés</w:t>
+      </w:r>
+      <w:r>
+        <w:rPr>
+          <w:rFonts w:asciiTheme="minorHAnsi" w:hAnsiTheme="minorHAnsi"/>
+          <w:sz w:val="24"/>
+          <w:szCs w:val="24"/>
+        </w:rPr>
+        <w:t xml:space="preserve"> le long de son corps et donc parallèles à ses jambes ainsi qu</w:t>
+      </w:r>
+      <w:r>
+        <w:rPr>
+          <w:rFonts w:asciiTheme="minorHAnsi" w:hAnsiTheme="minorHAnsi"/>
+          <w:sz w:val="24"/>
+          <w:szCs w:val="24"/>
+        </w:rPr>
+        <w:t>’à</w:t>
+      </w:r>
+      <w:r>
+        <w:rPr>
+          <w:rFonts w:asciiTheme="minorHAnsi" w:hAnsiTheme="minorHAnsi"/>
+          <w:sz w:val="24"/>
+          <w:szCs w:val="24"/>
+        </w:rPr>
+        <w:t xml:space="preserve"> son tronc. </w:t>
+      </w:r>
+      <w:r>
+        <w:rPr>
+          <w:rFonts w:asciiTheme="minorHAnsi" w:hAnsiTheme="minorHAnsi"/>
+          <w:sz w:val="24"/>
+          <w:szCs w:val="24"/>
+        </w:rPr>
+        <w:t>Dans un deuxième temps</w:t>
+      </w:r>
+      <w:r>
+        <w:rPr>
+          <w:rFonts w:asciiTheme="minorHAnsi" w:hAnsiTheme="minorHAnsi"/>
+          <w:sz w:val="24"/>
+          <w:szCs w:val="24"/>
+        </w:rPr>
+        <w:t xml:space="preserve">, </w:t>
+      </w:r>
+      <w:r>
+        <w:rPr>
+          <w:rFonts w:asciiTheme="minorHAnsi" w:hAnsiTheme="minorHAnsi"/>
+          <w:sz w:val="24"/>
+          <w:szCs w:val="24"/>
+        </w:rPr>
+        <w:t>le patineur</w:t>
+      </w:r>
+      <w:r>
+        <w:rPr>
+          <w:rFonts w:asciiTheme="minorHAnsi" w:hAnsiTheme="minorHAnsi"/>
+          <w:sz w:val="24"/>
+          <w:szCs w:val="24"/>
+        </w:rPr>
+        <w:t xml:space="preserve"> aura le bras droit toujours </w:t>
+      </w:r>
+      <w:r>
+        <w:rPr>
+          <w:rFonts w:asciiTheme="minorHAnsi" w:hAnsiTheme="minorHAnsi"/>
+          <w:sz w:val="24"/>
+          <w:szCs w:val="24"/>
+        </w:rPr>
+        <w:t>allongé</w:t>
+      </w:r>
+      <w:r>
+        <w:rPr>
+          <w:rFonts w:asciiTheme="minorHAnsi" w:hAnsiTheme="minorHAnsi"/>
+          <w:sz w:val="24"/>
+          <w:szCs w:val="24"/>
+        </w:rPr>
+        <w:t xml:space="preserve"> le long de son corps</w:t>
+      </w:r>
+      <w:r>
+        <w:rPr>
+          <w:rFonts w:asciiTheme="minorHAnsi" w:hAnsiTheme="minorHAnsi"/>
+          <w:sz w:val="24"/>
+          <w:szCs w:val="24"/>
+        </w:rPr>
+        <w:t>,</w:t>
+      </w:r>
+      <w:r>
+        <w:rPr>
+          <w:rFonts w:asciiTheme="minorHAnsi" w:hAnsiTheme="minorHAnsi"/>
+          <w:sz w:val="24"/>
+          <w:szCs w:val="24"/>
+        </w:rPr>
+        <w:t xml:space="preserve"> mais son bras gauche sera perpendiculaire aux jambes et à son tronc.</w:t>
       </w:r>
     </w:p>
     <w:p>
@@ -1332,6 +1604,7 @@
         <w:spacing w:line="360" w:lineRule="auto"/>
         <w:ind w:firstLine="720"/>
         <w:contextualSpacing/>
+        <w:jc w:val="both"/>
         <w:rPr>
           <w:rFonts w:asciiTheme="minorHAnsi" w:hAnsiTheme="minorHAnsi"/>
           <w:sz w:val="24"/>
@@ -1344,17 +1617,55 @@
           <w:sz w:val="24"/>
           <w:szCs w:val="24"/>
         </w:rPr>
-        <w:t>Notre simulation devra donc dans un premier temps déterminer le centre de masse du patineur suivant toutes les conditions, par la suite il fa</w:t>
-      </w:r>
-      <w:bookmarkStart w:id="1" w:name="_GoBack"/>
-      <w:bookmarkEnd w:id="1"/>
-      <w:r>
-        <w:rPr>
-          <w:rFonts w:asciiTheme="minorHAnsi" w:hAnsiTheme="minorHAnsi"/>
-          <w:sz w:val="24"/>
-          <w:szCs w:val="24"/>
-        </w:rPr>
-        <w:t>udra déterminer son moment d’inertie par rapport à son centre de masse. Enfin, il faudra déterminer la vitesse angulaire du patineur si celui-ci est initialement au repos ou en mouvement et qui subit une force à un endroit précis de son corps.</w:t>
+        <w:t xml:space="preserve">Dans les deux configurations précédentes, il est </w:t>
+      </w:r>
+      <w:r>
+        <w:rPr>
+          <w:rFonts w:asciiTheme="minorHAnsi" w:hAnsiTheme="minorHAnsi"/>
+          <w:sz w:val="24"/>
+          <w:szCs w:val="24"/>
+        </w:rPr>
+        <w:t>à</w:t>
+      </w:r>
+      <w:r>
+        <w:rPr>
+          <w:rFonts w:asciiTheme="minorHAnsi" w:hAnsiTheme="minorHAnsi"/>
+          <w:sz w:val="24"/>
+          <w:szCs w:val="24"/>
+        </w:rPr>
+        <w:t xml:space="preserve"> not</w:t>
+      </w:r>
+      <w:r>
+        <w:rPr>
+          <w:rFonts w:asciiTheme="minorHAnsi" w:hAnsiTheme="minorHAnsi"/>
+          <w:sz w:val="24"/>
+          <w:szCs w:val="24"/>
+        </w:rPr>
+        <w:t>er</w:t>
+      </w:r>
+      <w:r>
+        <w:rPr>
+          <w:rFonts w:asciiTheme="minorHAnsi" w:hAnsiTheme="minorHAnsi"/>
+          <w:sz w:val="24"/>
+          <w:szCs w:val="24"/>
+        </w:rPr>
+        <w:t xml:space="preserve"> que le patineur peut soit être totalement vertical ou alors inclin</w:t>
+      </w:r>
+      <w:r>
+        <w:rPr>
+          <w:rFonts w:asciiTheme="minorHAnsi" w:hAnsiTheme="minorHAnsi"/>
+          <w:sz w:val="24"/>
+          <w:szCs w:val="24"/>
+        </w:rPr>
+        <w:t>é</w:t>
+      </w:r>
+      <w:r>
+        <w:rPr>
+          <w:rFonts w:asciiTheme="minorHAnsi" w:hAnsiTheme="minorHAnsi"/>
+          <w:sz w:val="24"/>
+          <w:szCs w:val="24"/>
+        </w:rPr>
+        <w:t xml:space="preserve"> vers sa gauche de 10° par rapport à la verticale.</w:t>
       </w:r>
     </w:p>
     <w:p>
@@ -1362,6 +1673,7 @@
         <w:spacing w:line="360" w:lineRule="auto"/>
         <w:ind w:firstLine="720"/>
         <w:contextualSpacing/>
+        <w:jc w:val="both"/>
         <w:rPr>
           <w:rFonts w:asciiTheme="minorHAnsi" w:hAnsiTheme="minorHAnsi"/>
           <w:sz w:val="24"/>
@@ -1374,105 +1686,470 @@
           <w:sz w:val="24"/>
           <w:szCs w:val="24"/>
         </w:rPr>
-        <w:t xml:space="preserve">Dans le présent rapport, nous vous présenterons donc notre simulation que nous avons </w:t>
-      </w:r>
-      <w:proofErr w:type="gramStart"/>
-      <w:r>
-        <w:rPr>
-          <w:rFonts w:asciiTheme="minorHAnsi" w:hAnsiTheme="minorHAnsi"/>
-          <w:sz w:val="24"/>
-          <w:szCs w:val="24"/>
-        </w:rPr>
-        <w:t>développé</w:t>
-      </w:r>
-      <w:proofErr w:type="gramEnd"/>
-      <w:r>
-        <w:rPr>
-          <w:rFonts w:asciiTheme="minorHAnsi" w:hAnsiTheme="minorHAnsi"/>
-          <w:sz w:val="24"/>
-          <w:szCs w:val="24"/>
-        </w:rPr>
-        <w:t xml:space="preserve"> sur MATLAB. Par la suite, nous vous présenterons nos résultats et nous en feront une analyse détaillé. Enfin nous finirons par une </w:t>
-      </w:r>
-      <w:r>
-        <w:rPr>
-          <w:rFonts w:asciiTheme="minorHAnsi" w:hAnsiTheme="minorHAnsi"/>
-          <w:sz w:val="24"/>
-          <w:szCs w:val="24"/>
-        </w:rPr>
-        <w:t>discussion sur les problèmes que nous avons dû surmonter au cours de devoir lors de la programmation et des simulations.</w:t>
+        <w:t xml:space="preserve">Notre simulation devra donc </w:t>
+      </w:r>
+      <w:r>
+        <w:rPr>
+          <w:rFonts w:asciiTheme="minorHAnsi" w:hAnsiTheme="minorHAnsi"/>
+          <w:sz w:val="24"/>
+          <w:szCs w:val="24"/>
+        </w:rPr>
+        <w:t>d’abord</w:t>
+      </w:r>
+      <w:r>
+        <w:rPr>
+          <w:rFonts w:asciiTheme="minorHAnsi" w:hAnsiTheme="minorHAnsi"/>
+          <w:sz w:val="24"/>
+          <w:szCs w:val="24"/>
+        </w:rPr>
+        <w:t xml:space="preserve"> déterminer le centre de masse du patineur suivant toutes les conditions</w:t>
+      </w:r>
+      <w:r>
+        <w:rPr>
+          <w:rFonts w:asciiTheme="minorHAnsi" w:hAnsiTheme="minorHAnsi"/>
+          <w:sz w:val="24"/>
+          <w:szCs w:val="24"/>
+        </w:rPr>
+        <w:t xml:space="preserve"> données dans l’énoncé.</w:t>
+      </w:r>
+      <w:r>
+        <w:rPr>
+          <w:rFonts w:asciiTheme="minorHAnsi" w:hAnsiTheme="minorHAnsi"/>
+          <w:sz w:val="24"/>
+          <w:szCs w:val="24"/>
+        </w:rPr>
+        <w:t xml:space="preserve"> </w:t>
+      </w:r>
+      <w:r>
+        <w:rPr>
+          <w:rFonts w:asciiTheme="minorHAnsi" w:hAnsiTheme="minorHAnsi"/>
+          <w:sz w:val="24"/>
+          <w:szCs w:val="24"/>
+        </w:rPr>
+        <w:t>P</w:t>
+      </w:r>
+      <w:r>
+        <w:rPr>
+          <w:rFonts w:asciiTheme="minorHAnsi" w:hAnsiTheme="minorHAnsi"/>
+          <w:sz w:val="24"/>
+          <w:szCs w:val="24"/>
+        </w:rPr>
+        <w:t>ar la suite</w:t>
+      </w:r>
+      <w:r>
+        <w:rPr>
+          <w:rFonts w:asciiTheme="minorHAnsi" w:hAnsiTheme="minorHAnsi"/>
+          <w:sz w:val="24"/>
+          <w:szCs w:val="24"/>
+        </w:rPr>
+        <w:t>,</w:t>
+      </w:r>
+      <w:r>
+        <w:rPr>
+          <w:rFonts w:asciiTheme="minorHAnsi" w:hAnsiTheme="minorHAnsi"/>
+          <w:sz w:val="24"/>
+          <w:szCs w:val="24"/>
+        </w:rPr>
+        <w:t xml:space="preserve"> il faudra déterminer son moment d’inertie par rapport à son centre de masse. Enfin, il faudra déterminer la vitesse angulaire du patineur si celui-ci est initialement au repos ou en mouvement et qu</w:t>
+      </w:r>
+      <w:r>
+        <w:rPr>
+          <w:rFonts w:asciiTheme="minorHAnsi" w:hAnsiTheme="minorHAnsi"/>
+          <w:sz w:val="24"/>
+          <w:szCs w:val="24"/>
+        </w:rPr>
+        <w:t>’</w:t>
+      </w:r>
+      <w:r>
+        <w:rPr>
+          <w:rFonts w:asciiTheme="minorHAnsi" w:hAnsiTheme="minorHAnsi"/>
+          <w:sz w:val="24"/>
+          <w:szCs w:val="24"/>
+        </w:rPr>
+        <w:t>i</w:t>
+      </w:r>
+      <w:r>
+        <w:rPr>
+          <w:rFonts w:asciiTheme="minorHAnsi" w:hAnsiTheme="minorHAnsi"/>
+          <w:sz w:val="24"/>
+          <w:szCs w:val="24"/>
+        </w:rPr>
+        <w:t>l</w:t>
+      </w:r>
+      <w:r>
+        <w:rPr>
+          <w:rFonts w:asciiTheme="minorHAnsi" w:hAnsiTheme="minorHAnsi"/>
+          <w:sz w:val="24"/>
+          <w:szCs w:val="24"/>
+        </w:rPr>
+        <w:t xml:space="preserve"> subit une force à un endroit précis de son corps.</w:t>
+      </w:r>
+    </w:p>
+    <w:p>
+      <w:pPr>
+        <w:spacing w:line="360" w:lineRule="auto"/>
+        <w:ind w:firstLine="720"/>
+        <w:contextualSpacing/>
+        <w:jc w:val="both"/>
+        <w:rPr>
+          <w:rFonts w:asciiTheme="minorHAnsi" w:hAnsiTheme="minorHAnsi"/>
+          <w:sz w:val="24"/>
+          <w:szCs w:val="24"/>
+        </w:rPr>
+      </w:pPr>
+      <w:r>
+        <w:rPr>
+          <w:rFonts w:asciiTheme="minorHAnsi" w:hAnsiTheme="minorHAnsi"/>
+          <w:sz w:val="24"/>
+          <w:szCs w:val="24"/>
+        </w:rPr>
+        <w:t xml:space="preserve">Dans le présent rapport, </w:t>
+      </w:r>
+      <w:r>
+        <w:rPr>
+          <w:rFonts w:asciiTheme="minorHAnsi" w:hAnsiTheme="minorHAnsi"/>
+          <w:sz w:val="24"/>
+          <w:szCs w:val="24"/>
+        </w:rPr>
+        <w:t xml:space="preserve">un bref rappel des équations nécessaires à la simulation sera fait. Ensuite, </w:t>
+      </w:r>
+      <w:r>
+        <w:rPr>
+          <w:rFonts w:asciiTheme="minorHAnsi" w:hAnsiTheme="minorHAnsi"/>
+          <w:sz w:val="24"/>
+          <w:szCs w:val="24"/>
+        </w:rPr>
+        <w:t xml:space="preserve">notre simulation </w:t>
+      </w:r>
+      <w:r>
+        <w:rPr>
+          <w:rFonts w:asciiTheme="minorHAnsi" w:hAnsiTheme="minorHAnsi"/>
+          <w:sz w:val="24"/>
+          <w:szCs w:val="24"/>
+        </w:rPr>
+        <w:t>développée</w:t>
+      </w:r>
+      <w:r>
+        <w:rPr>
+          <w:rFonts w:asciiTheme="minorHAnsi" w:hAnsiTheme="minorHAnsi"/>
+          <w:sz w:val="24"/>
+          <w:szCs w:val="24"/>
+        </w:rPr>
+        <w:t xml:space="preserve"> sur MATLAB</w:t>
+      </w:r>
+      <w:r>
+        <w:rPr>
+          <w:rFonts w:asciiTheme="minorHAnsi" w:hAnsiTheme="minorHAnsi"/>
+          <w:sz w:val="24"/>
+          <w:szCs w:val="24"/>
+        </w:rPr>
+        <w:t xml:space="preserve"> sera présentée</w:t>
+      </w:r>
+      <w:r>
+        <w:rPr>
+          <w:rFonts w:asciiTheme="minorHAnsi" w:hAnsiTheme="minorHAnsi"/>
+          <w:sz w:val="24"/>
+          <w:szCs w:val="24"/>
+        </w:rPr>
+        <w:t xml:space="preserve">. </w:t>
+      </w:r>
+      <w:r>
+        <w:rPr>
+          <w:rFonts w:asciiTheme="minorHAnsi" w:hAnsiTheme="minorHAnsi"/>
+          <w:sz w:val="24"/>
+          <w:szCs w:val="24"/>
+        </w:rPr>
+        <w:t>Aussi</w:t>
+      </w:r>
+      <w:r>
+        <w:rPr>
+          <w:rFonts w:asciiTheme="minorHAnsi" w:hAnsiTheme="minorHAnsi"/>
+          <w:sz w:val="24"/>
+          <w:szCs w:val="24"/>
+        </w:rPr>
+        <w:t>, nous présenterons nos résultats et en feront une analyse détaillé</w:t>
+      </w:r>
+      <w:r>
+        <w:rPr>
+          <w:rFonts w:asciiTheme="minorHAnsi" w:hAnsiTheme="minorHAnsi"/>
+          <w:sz w:val="24"/>
+          <w:szCs w:val="24"/>
+        </w:rPr>
+        <w:t>e</w:t>
+      </w:r>
+      <w:r>
+        <w:rPr>
+          <w:rFonts w:asciiTheme="minorHAnsi" w:hAnsiTheme="minorHAnsi"/>
+          <w:sz w:val="24"/>
+          <w:szCs w:val="24"/>
+        </w:rPr>
+        <w:t>. Enfin</w:t>
+      </w:r>
+      <w:r>
+        <w:rPr>
+          <w:rFonts w:asciiTheme="minorHAnsi" w:hAnsiTheme="minorHAnsi"/>
+          <w:sz w:val="24"/>
+          <w:szCs w:val="24"/>
+        </w:rPr>
+        <w:t xml:space="preserve">, </w:t>
+      </w:r>
+      <w:r>
+        <w:rPr>
+          <w:rFonts w:asciiTheme="minorHAnsi" w:hAnsiTheme="minorHAnsi"/>
+          <w:sz w:val="24"/>
+          <w:szCs w:val="24"/>
+        </w:rPr>
+        <w:t xml:space="preserve">nous </w:t>
+      </w:r>
+      <w:r>
+        <w:rPr>
+          <w:rFonts w:asciiTheme="minorHAnsi" w:hAnsiTheme="minorHAnsi"/>
+          <w:sz w:val="24"/>
+          <w:szCs w:val="24"/>
+        </w:rPr>
+        <w:t>conclurons</w:t>
+      </w:r>
+      <w:r>
+        <w:rPr>
+          <w:rFonts w:asciiTheme="minorHAnsi" w:hAnsiTheme="minorHAnsi"/>
+          <w:sz w:val="24"/>
+          <w:szCs w:val="24"/>
+        </w:rPr>
+        <w:t xml:space="preserve"> par une </w:t>
+      </w:r>
+      <w:r>
+        <w:rPr>
+          <w:rFonts w:asciiTheme="minorHAnsi" w:hAnsiTheme="minorHAnsi"/>
+          <w:sz w:val="24"/>
+          <w:szCs w:val="24"/>
+        </w:rPr>
+        <w:t xml:space="preserve">discussion sur les problèmes que nous avons dû surmonter au cours </w:t>
+      </w:r>
+      <w:r>
+        <w:rPr>
+          <w:rFonts w:asciiTheme="minorHAnsi" w:hAnsiTheme="minorHAnsi"/>
+          <w:sz w:val="24"/>
+          <w:szCs w:val="24"/>
+        </w:rPr>
+        <w:t>du</w:t>
+      </w:r>
+      <w:r>
+        <w:rPr>
+          <w:rFonts w:asciiTheme="minorHAnsi" w:hAnsiTheme="minorHAnsi"/>
+          <w:sz w:val="24"/>
+          <w:szCs w:val="24"/>
+        </w:rPr>
+        <w:t xml:space="preserve"> de</w:t>
+      </w:r>
+      <w:bookmarkStart w:id="1" w:name="_GoBack"/>
+      <w:bookmarkEnd w:id="1"/>
+      <w:r>
+        <w:rPr>
+          <w:rFonts w:asciiTheme="minorHAnsi" w:hAnsiTheme="minorHAnsi"/>
+          <w:sz w:val="24"/>
+          <w:szCs w:val="24"/>
+        </w:rPr>
+        <w:t>voir</w:t>
+      </w:r>
+      <w:r>
+        <w:rPr>
+          <w:rFonts w:asciiTheme="minorHAnsi" w:hAnsiTheme="minorHAnsi"/>
+          <w:sz w:val="24"/>
+          <w:szCs w:val="24"/>
+        </w:rPr>
+        <w:t xml:space="preserve"> en ce qui a trait à</w:t>
+      </w:r>
+      <w:r>
+        <w:rPr>
+          <w:rFonts w:asciiTheme="minorHAnsi" w:hAnsiTheme="minorHAnsi"/>
+          <w:sz w:val="24"/>
+          <w:szCs w:val="24"/>
+        </w:rPr>
+        <w:t xml:space="preserve"> la programmation et </w:t>
+      </w:r>
+      <w:r>
+        <w:rPr>
+          <w:rFonts w:asciiTheme="minorHAnsi" w:hAnsiTheme="minorHAnsi"/>
+          <w:sz w:val="24"/>
+          <w:szCs w:val="24"/>
+        </w:rPr>
+        <w:t>aux</w:t>
+      </w:r>
+      <w:r>
+        <w:rPr>
+          <w:rFonts w:asciiTheme="minorHAnsi" w:hAnsiTheme="minorHAnsi"/>
+          <w:sz w:val="24"/>
+          <w:szCs w:val="24"/>
+        </w:rPr>
+        <w:t xml:space="preserve"> simulations.</w:t>
       </w:r>
     </w:p>
     <w:p>
       <w:pPr>
         <w:spacing w:line="360" w:lineRule="auto"/>
         <w:contextualSpacing/>
+        <w:jc w:val="both"/>
+        <w:rPr>
+          <w:rFonts w:asciiTheme="minorHAnsi" w:hAnsiTheme="minorHAnsi"/>
+        </w:rPr>
       </w:pPr>
       <w:r>
+        <w:rPr>
+          <w:rFonts w:asciiTheme="minorHAnsi" w:hAnsiTheme="minorHAnsi"/>
+        </w:rPr>
         <w:br w:type="page"/>
       </w:r>
     </w:p>
     <w:p>
       <w:pPr>
-        <w:pStyle w:val="Heading1"/>
+        <w:pStyle w:val="Titre1"/>
+        <w:rPr>
+          <w:rFonts w:asciiTheme="minorHAnsi" w:hAnsiTheme="minorHAnsi"/>
+        </w:rPr>
       </w:pPr>
-      <w:bookmarkStart w:id="2" w:name="_Toc431052306"/>
-      <w:r>
+      <w:bookmarkStart w:id="2" w:name="_Toc431112528"/>
+      <w:r>
+        <w:rPr>
+          <w:rFonts w:asciiTheme="minorHAnsi" w:hAnsiTheme="minorHAnsi"/>
+        </w:rPr>
         <w:lastRenderedPageBreak/>
-        <w:t>Description du logiciel</w:t>
+        <w:t>Équations importantes</w:t>
       </w:r>
       <w:bookmarkEnd w:id="2"/>
-    </w:p>
-    <w:p/>
-    <w:p>
-      <w:r>
+      <w:r>
+        <w:rPr>
+          <w:rFonts w:asciiTheme="minorHAnsi" w:hAnsiTheme="minorHAnsi"/>
+        </w:rPr>
         <w:br w:type="page"/>
       </w:r>
     </w:p>
     <w:p>
       <w:pPr>
-        <w:pStyle w:val="Heading1"/>
+        <w:pStyle w:val="Titre1"/>
+        <w:rPr>
+          <w:rFonts w:asciiTheme="minorHAnsi" w:hAnsiTheme="minorHAnsi"/>
+        </w:rPr>
       </w:pPr>
-      <w:bookmarkStart w:id="3" w:name="_Toc431052307"/>
-      <w:r>
+      <w:bookmarkStart w:id="3" w:name="_Toc431112529"/>
+      <w:r>
+        <w:rPr>
+          <w:rFonts w:asciiTheme="minorHAnsi" w:hAnsiTheme="minorHAnsi"/>
+        </w:rPr>
         <w:lastRenderedPageBreak/>
-        <w:t>Résultats obtenus</w:t>
+        <w:t>Description du logiciel</w:t>
       </w:r>
       <w:bookmarkEnd w:id="3"/>
-    </w:p>
-    <w:p/>
-    <w:p>
-      <w:r>
-        <w:br w:type="page"/>
-      </w:r>
     </w:p>
     <w:p>
       <w:pPr>
-        <w:pStyle w:val="Heading1"/>
+        <w:rPr>
+          <w:rFonts w:asciiTheme="minorHAnsi" w:hAnsiTheme="minorHAnsi"/>
+        </w:rPr>
       </w:pPr>
-      <w:bookmarkStart w:id="4" w:name="_Toc431052308"/>
-      <w:r>
-        <w:lastRenderedPageBreak/>
-        <w:t>Analyse des résultats obtenus</w:t>
-      </w:r>
-      <w:bookmarkEnd w:id="4"/>
-    </w:p>
-    <w:p/>
-    <w:p>
-      <w:r>
-        <w:br w:type="page"/>
-      </w:r>
     </w:p>
     <w:p>
       <w:pPr>
-        <w:pStyle w:val="Heading1"/>
+        <w:rPr>
+          <w:rFonts w:asciiTheme="minorHAnsi" w:hAnsiTheme="minorHAnsi"/>
+        </w:rPr>
       </w:pPr>
-      <w:bookmarkStart w:id="5" w:name="_Toc431052309"/>
-      <w:r>
+      <w:r>
+        <w:rPr>
+          <w:rFonts w:asciiTheme="minorHAnsi" w:hAnsiTheme="minorHAnsi"/>
+        </w:rPr>
+        <w:br w:type="page"/>
+      </w:r>
+    </w:p>
+    <w:p>
+      <w:pPr>
+        <w:pStyle w:val="Titre1"/>
+        <w:rPr>
+          <w:rFonts w:asciiTheme="minorHAnsi" w:hAnsiTheme="minorHAnsi"/>
+        </w:rPr>
+      </w:pPr>
+      <w:bookmarkStart w:id="4" w:name="_Toc431112530"/>
+      <w:r>
+        <w:rPr>
+          <w:rFonts w:asciiTheme="minorHAnsi" w:hAnsiTheme="minorHAnsi"/>
+        </w:rPr>
+        <w:lastRenderedPageBreak/>
+        <w:t>Résultats obtenus</w:t>
+      </w:r>
+      <w:bookmarkEnd w:id="4"/>
+    </w:p>
+    <w:p>
+      <w:pPr>
+        <w:rPr>
+          <w:rFonts w:asciiTheme="minorHAnsi" w:hAnsiTheme="minorHAnsi"/>
+        </w:rPr>
+      </w:pPr>
+    </w:p>
+    <w:p>
+      <w:pPr>
+        <w:rPr>
+          <w:rFonts w:asciiTheme="minorHAnsi" w:hAnsiTheme="minorHAnsi"/>
+        </w:rPr>
+      </w:pPr>
+      <w:r>
+        <w:rPr>
+          <w:rFonts w:asciiTheme="minorHAnsi" w:hAnsiTheme="minorHAnsi"/>
+        </w:rPr>
+        <w:br w:type="page"/>
+      </w:r>
+    </w:p>
+    <w:p>
+      <w:pPr>
+        <w:pStyle w:val="Titre1"/>
+        <w:rPr>
+          <w:rFonts w:asciiTheme="minorHAnsi" w:hAnsiTheme="minorHAnsi"/>
+        </w:rPr>
+      </w:pPr>
+      <w:bookmarkStart w:id="5" w:name="_Toc431112531"/>
+      <w:r>
+        <w:rPr>
+          <w:rFonts w:asciiTheme="minorHAnsi" w:hAnsiTheme="minorHAnsi"/>
+        </w:rPr>
+        <w:lastRenderedPageBreak/>
+        <w:t>Analyse des résultats obtenus</w:t>
+      </w:r>
+      <w:bookmarkEnd w:id="5"/>
+    </w:p>
+    <w:p>
+      <w:pPr>
+        <w:rPr>
+          <w:rFonts w:asciiTheme="minorHAnsi" w:hAnsiTheme="minorHAnsi"/>
+        </w:rPr>
+      </w:pPr>
+    </w:p>
+    <w:p>
+      <w:pPr>
+        <w:rPr>
+          <w:rFonts w:asciiTheme="minorHAnsi" w:hAnsiTheme="minorHAnsi"/>
+        </w:rPr>
+      </w:pPr>
+      <w:r>
+        <w:rPr>
+          <w:rFonts w:asciiTheme="minorHAnsi" w:hAnsiTheme="minorHAnsi"/>
+        </w:rPr>
+        <w:br w:type="page"/>
+      </w:r>
+    </w:p>
+    <w:p>
+      <w:pPr>
+        <w:pStyle w:val="Titre1"/>
+        <w:rPr>
+          <w:rFonts w:asciiTheme="minorHAnsi" w:hAnsiTheme="minorHAnsi"/>
+        </w:rPr>
+      </w:pPr>
+      <w:bookmarkStart w:id="6" w:name="_Toc431112532"/>
+      <w:r>
+        <w:rPr>
+          <w:rFonts w:asciiTheme="minorHAnsi" w:hAnsiTheme="minorHAnsi"/>
+        </w:rPr>
         <w:lastRenderedPageBreak/>
         <w:t>Discussions sur le devoir</w:t>
       </w:r>
-      <w:bookmarkEnd w:id="5"/>
+      <w:bookmarkEnd w:id="6"/>
     </w:p>
     <w:sectPr>
       <w:headerReference w:type="default" r:id="rId8"/>
@@ -1527,13 +2204,13 @@
 <w:hdr xmlns:wpc="http://schemas.microsoft.com/office/word/2010/wordprocessingCanvas" xmlns:mc="http://schemas.openxmlformats.org/markup-compatibility/2006" xmlns:o="urn:schemas-microsoft-com:office:office" xmlns:r="http://schemas.openxmlformats.org/officeDocument/2006/relationships" xmlns:m="http://schemas.openxmlformats.org/officeDocument/2006/math" xmlns:v="urn:schemas-microsoft-com:vml" xmlns:wp14="http://schemas.microsoft.com/office/word/2010/wordprocessingDrawing" xmlns:wp="http://schemas.openxmlformats.org/drawingml/2006/wordprocessingDrawing" xmlns:w10="urn:schemas-microsoft-com:office:word" xmlns:w="http://schemas.openxmlformats.org/wordprocessingml/2006/main" xmlns:w14="http://schemas.microsoft.com/office/word/2010/wordml" xmlns:w15="http://schemas.microsoft.com/office/word/2012/wordml" xmlns:wpg="http://schemas.microsoft.com/office/word/2010/wordprocessingGroup" xmlns:wpi="http://schemas.microsoft.com/office/word/2010/wordprocessingInk" xmlns:wne="http://schemas.microsoft.com/office/word/2006/wordml" xmlns:wps="http://schemas.microsoft.com/office/word/2010/wordprocessingShape" mc:Ignorable="w14 w15 wp14">
   <w:p>
     <w:pPr>
-      <w:pStyle w:val="Header"/>
+      <w:pStyle w:val="En-tte"/>
       <w:jc w:val="right"/>
     </w:pPr>
     <w:r>
       <w:rPr>
         <w:noProof/>
-        <w:lang w:val="en-CA" w:eastAsia="en-CA"/>
+        <w:lang w:eastAsia="fr-CA"/>
       </w:rPr>
       <w:drawing>
         <wp:inline distT="0" distB="0" distL="0" distR="0" wp14:anchorId="4879BBD3" wp14:editId="75FC9BAD">
@@ -2863,11 +3540,11 @@
     <w:name w:val="Normal"/>
     <w:qFormat/>
   </w:style>
-  <w:style w:type="paragraph" w:styleId="Heading1">
+  <w:style w:type="paragraph" w:styleId="Titre1">
     <w:name w:val="heading 1"/>
     <w:basedOn w:val="Normal"/>
     <w:next w:val="Normal"/>
-    <w:link w:val="Heading1Char"/>
+    <w:link w:val="Titre1Car"/>
     <w:uiPriority w:val="9"/>
     <w:qFormat/>
     <w:rsid w:val="00B13B5E"/>
@@ -2884,13 +3561,13 @@
       <w:szCs w:val="32"/>
     </w:rPr>
   </w:style>
-  <w:style w:type="character" w:default="1" w:styleId="DefaultParagraphFont">
+  <w:style w:type="character" w:default="1" w:styleId="Policepardfaut">
     <w:name w:val="Default Paragraph Font"/>
     <w:uiPriority w:val="1"/>
     <w:semiHidden/>
     <w:unhideWhenUsed/>
   </w:style>
-  <w:style w:type="table" w:default="1" w:styleId="TableNormal">
+  <w:style w:type="table" w:default="1" w:styleId="TableauNormal">
     <w:name w:val="Normal Table"/>
     <w:uiPriority w:val="99"/>
     <w:semiHidden/>
@@ -2905,7 +3582,7 @@
       </w:tblCellMar>
     </w:tblPr>
   </w:style>
-  <w:style w:type="numbering" w:default="1" w:styleId="NoList">
+  <w:style w:type="numbering" w:default="1" w:styleId="Aucuneliste">
     <w:name w:val="No List"/>
     <w:uiPriority w:val="99"/>
     <w:semiHidden/>
@@ -2957,9 +3634,9 @@
       <w:color w:val="auto"/>
     </w:rPr>
   </w:style>
-  <w:style w:type="table" w:styleId="TableGrid">
+  <w:style w:type="table" w:styleId="Grilledutableau">
     <w:name w:val="Table Grid"/>
-    <w:basedOn w:val="TableNormal"/>
+    <w:basedOn w:val="TableauNormal"/>
     <w:uiPriority w:val="59"/>
     <w:rsid w:val="00D77B52"/>
     <w:tblPr>
@@ -2973,10 +3650,10 @@
       </w:tblBorders>
     </w:tblPr>
   </w:style>
-  <w:style w:type="paragraph" w:styleId="Header">
+  <w:style w:type="paragraph" w:styleId="En-tte">
     <w:name w:val="header"/>
     <w:basedOn w:val="Normal"/>
-    <w:link w:val="HeaderChar"/>
+    <w:link w:val="En-tteCar"/>
     <w:uiPriority w:val="99"/>
     <w:unhideWhenUsed/>
     <w:rsid w:val="00534B2F"/>
@@ -2987,17 +3664,17 @@
       </w:tabs>
     </w:pPr>
   </w:style>
-  <w:style w:type="character" w:customStyle="1" w:styleId="HeaderChar">
-    <w:name w:val="Header Char"/>
-    <w:basedOn w:val="DefaultParagraphFont"/>
-    <w:link w:val="Header"/>
+  <w:style w:type="character" w:customStyle="1" w:styleId="En-tteCar">
+    <w:name w:val="En-tête Car"/>
+    <w:basedOn w:val="Policepardfaut"/>
+    <w:link w:val="En-tte"/>
     <w:uiPriority w:val="99"/>
     <w:rsid w:val="00534B2F"/>
   </w:style>
-  <w:style w:type="paragraph" w:styleId="Footer">
+  <w:style w:type="paragraph" w:styleId="Pieddepage">
     <w:name w:val="footer"/>
     <w:basedOn w:val="Normal"/>
-    <w:link w:val="FooterChar"/>
+    <w:link w:val="PieddepageCar"/>
     <w:uiPriority w:val="99"/>
     <w:unhideWhenUsed/>
     <w:rsid w:val="00534B2F"/>
@@ -3008,17 +3685,17 @@
       </w:tabs>
     </w:pPr>
   </w:style>
-  <w:style w:type="character" w:customStyle="1" w:styleId="FooterChar">
-    <w:name w:val="Footer Char"/>
-    <w:basedOn w:val="DefaultParagraphFont"/>
-    <w:link w:val="Footer"/>
+  <w:style w:type="character" w:customStyle="1" w:styleId="PieddepageCar">
+    <w:name w:val="Pied de page Car"/>
+    <w:basedOn w:val="Policepardfaut"/>
+    <w:link w:val="Pieddepage"/>
     <w:uiPriority w:val="99"/>
     <w:rsid w:val="00534B2F"/>
   </w:style>
-  <w:style w:type="paragraph" w:styleId="BalloonText">
+  <w:style w:type="paragraph" w:styleId="Textedebulles">
     <w:name w:val="Balloon Text"/>
     <w:basedOn w:val="Normal"/>
-    <w:link w:val="BalloonTextChar"/>
+    <w:link w:val="TextedebullesCar"/>
     <w:uiPriority w:val="99"/>
     <w:semiHidden/>
     <w:unhideWhenUsed/>
@@ -3029,10 +3706,10 @@
       <w:szCs w:val="18"/>
     </w:rPr>
   </w:style>
-  <w:style w:type="character" w:customStyle="1" w:styleId="BalloonTextChar">
-    <w:name w:val="Balloon Text Char"/>
-    <w:basedOn w:val="DefaultParagraphFont"/>
-    <w:link w:val="BalloonText"/>
+  <w:style w:type="character" w:customStyle="1" w:styleId="TextedebullesCar">
+    <w:name w:val="Texte de bulles Car"/>
+    <w:basedOn w:val="Policepardfaut"/>
+    <w:link w:val="Textedebulles"/>
     <w:uiPriority w:val="99"/>
     <w:semiHidden/>
     <w:rsid w:val="00CF3ADE"/>
@@ -3042,10 +3719,10 @@
       <w:szCs w:val="18"/>
     </w:rPr>
   </w:style>
-  <w:style w:type="character" w:customStyle="1" w:styleId="Heading1Char">
-    <w:name w:val="Heading 1 Char"/>
-    <w:basedOn w:val="DefaultParagraphFont"/>
-    <w:link w:val="Heading1"/>
+  <w:style w:type="character" w:customStyle="1" w:styleId="Titre1Car">
+    <w:name w:val="Titre 1 Car"/>
+    <w:basedOn w:val="Policepardfaut"/>
+    <w:link w:val="Titre1"/>
     <w:uiPriority w:val="9"/>
     <w:rsid w:val="00B13B5E"/>
     <w:rPr>
@@ -3055,9 +3732,9 @@
       <w:szCs w:val="32"/>
     </w:rPr>
   </w:style>
-  <w:style w:type="paragraph" w:styleId="TOCHeading">
+  <w:style w:type="paragraph" w:styleId="En-ttedetabledesmatires">
     <w:name w:val="TOC Heading"/>
-    <w:basedOn w:val="Heading1"/>
+    <w:basedOn w:val="Titre1"/>
     <w:next w:val="Normal"/>
     <w:uiPriority w:val="39"/>
     <w:unhideWhenUsed/>
@@ -3071,7 +3748,7 @@
       <w:lang w:val="en-US" w:eastAsia="en-US"/>
     </w:rPr>
   </w:style>
-  <w:style w:type="paragraph" w:styleId="TOC1">
+  <w:style w:type="paragraph" w:styleId="TM1">
     <w:name w:val="toc 1"/>
     <w:basedOn w:val="Normal"/>
     <w:next w:val="Normal"/>
@@ -3083,9 +3760,9 @@
       <w:spacing w:after="100"/>
     </w:pPr>
   </w:style>
-  <w:style w:type="character" w:styleId="Hyperlink">
+  <w:style w:type="character" w:styleId="Lienhypertexte">
     <w:name w:val="Hyperlink"/>
-    <w:basedOn w:val="DefaultParagraphFont"/>
+    <w:basedOn w:val="Policepardfaut"/>
     <w:uiPriority w:val="99"/>
     <w:unhideWhenUsed/>
     <w:rsid w:val="00B13B5E"/>
@@ -3094,9 +3771,9 @@
       <w:u w:val="single"/>
     </w:rPr>
   </w:style>
-  <w:style w:type="character" w:styleId="PlaceholderText">
+  <w:style w:type="character" w:styleId="Textedelespacerserv">
     <w:name w:val="Placeholder Text"/>
-    <w:basedOn w:val="DefaultParagraphFont"/>
+    <w:basedOn w:val="Policepardfaut"/>
     <w:uiPriority w:val="99"/>
     <w:semiHidden/>
     <w:rsid w:val="008D4369"/>
@@ -3105,552 +3782,6 @@
     </w:rPr>
   </w:style>
 </w:styles>
-</file>
-
-<file path=word/glossary/document.xml><?xml version="1.0" encoding="utf-8"?>
-<w:glossaryDocument xmlns:wpc="http://schemas.microsoft.com/office/word/2010/wordprocessingCanvas" xmlns:mc="http://schemas.openxmlformats.org/markup-compatibility/2006" xmlns:o="urn:schemas-microsoft-com:office:office" xmlns:r="http://schemas.openxmlformats.org/officeDocument/2006/relationships" xmlns:m="http://schemas.openxmlformats.org/officeDocument/2006/math" xmlns:v="urn:schemas-microsoft-com:vml" xmlns:wp14="http://schemas.microsoft.com/office/word/2010/wordprocessingDrawing" xmlns:wp="http://schemas.openxmlformats.org/drawingml/2006/wordprocessingDrawing" xmlns:w10="urn:schemas-microsoft-com:office:word" xmlns:w="http://schemas.openxmlformats.org/wordprocessingml/2006/main" xmlns:w14="http://schemas.microsoft.com/office/word/2010/wordml" xmlns:w15="http://schemas.microsoft.com/office/word/2012/wordml" xmlns:wpg="http://schemas.microsoft.com/office/word/2010/wordprocessingGroup" xmlns:wpi="http://schemas.microsoft.com/office/word/2010/wordprocessingInk" xmlns:wne="http://schemas.microsoft.com/office/word/2006/wordml" xmlns:wps="http://schemas.microsoft.com/office/word/2010/wordprocessingShape" mc:Ignorable="w14 w15 wp14"/>
-</file>
-
-<file path=word/glossary/fontTable.xml><?xml version="1.0" encoding="utf-8"?>
-<w:fonts xmlns:mc="http://schemas.openxmlformats.org/markup-compatibility/2006" xmlns:r="http://schemas.openxmlformats.org/officeDocument/2006/relationships" xmlns:w="http://schemas.openxmlformats.org/wordprocessingml/2006/main" xmlns:w14="http://schemas.microsoft.com/office/word/2010/wordml" xmlns:w15="http://schemas.microsoft.com/office/word/2012/wordml" mc:Ignorable="w14 w15">
-  <w:font w:name="Times New Roman">
-    <w:panose1 w:val="02020603050405020304"/>
-    <w:charset w:val="00"/>
-    <w:family w:val="roman"/>
-    <w:pitch w:val="variable"/>
-    <w:sig w:usb0="E0002EFF" w:usb1="C0007843" w:usb2="00000009" w:usb3="00000000" w:csb0="000001FF" w:csb1="00000000"/>
-  </w:font>
-  <w:font w:name="Calibri">
-    <w:panose1 w:val="020F0502020204030204"/>
-    <w:charset w:val="00"/>
-    <w:family w:val="swiss"/>
-    <w:pitch w:val="variable"/>
-    <w:sig w:usb0="E00002FF" w:usb1="4000ACFF" w:usb2="00000001" w:usb3="00000000" w:csb0="0000019F" w:csb1="00000000"/>
-  </w:font>
-  <w:font w:name="MS Gothic">
-    <w:altName w:val="ＭＳ ゴシック"/>
-    <w:panose1 w:val="020B0609070205080204"/>
-    <w:charset w:val="80"/>
-    <w:family w:val="modern"/>
-    <w:pitch w:val="fixed"/>
-    <w:sig w:usb0="E00002FF" w:usb1="6AC7FDFB" w:usb2="08000012" w:usb3="00000000" w:csb0="0002009F" w:csb1="00000000"/>
-  </w:font>
-  <w:font w:name="Tahoma">
-    <w:panose1 w:val="020B0604030504040204"/>
-    <w:charset w:val="00"/>
-    <w:family w:val="swiss"/>
-    <w:pitch w:val="variable"/>
-    <w:sig w:usb0="E1002EFF" w:usb1="C000605B" w:usb2="00000029" w:usb3="00000000" w:csb0="000101FF" w:csb1="00000000"/>
-  </w:font>
-  <w:font w:name="Lucida Grande">
-    <w:charset w:val="00"/>
-    <w:family w:val="auto"/>
-    <w:pitch w:val="variable"/>
-    <w:sig w:usb0="E1000AEF" w:usb1="5000A1FF" w:usb2="00000000" w:usb3="00000000" w:csb0="000001BF" w:csb1="00000000"/>
-  </w:font>
-  <w:font w:name="Cambria">
-    <w:panose1 w:val="02040503050406030204"/>
-    <w:charset w:val="00"/>
-    <w:family w:val="roman"/>
-    <w:pitch w:val="variable"/>
-    <w:sig w:usb0="E00002FF" w:usb1="400004FF" w:usb2="00000000" w:usb3="00000000" w:csb0="0000019F" w:csb1="00000000"/>
-  </w:font>
-  <w:font w:name="MS Mincho">
-    <w:altName w:val="ＭＳ 明朝"/>
-    <w:panose1 w:val="02020609040205080304"/>
-    <w:charset w:val="80"/>
-    <w:family w:val="modern"/>
-    <w:pitch w:val="fixed"/>
-    <w:sig w:usb0="E00002FF" w:usb1="6AC7FDFB" w:usb2="08000012" w:usb3="00000000" w:csb0="0002009F" w:csb1="00000000"/>
-  </w:font>
-  <w:font w:name="Calibri Light">
-    <w:panose1 w:val="020F0302020204030204"/>
-    <w:charset w:val="00"/>
-    <w:family w:val="swiss"/>
-    <w:pitch w:val="variable"/>
-    <w:sig w:usb0="A00002EF" w:usb1="4000207B" w:usb2="00000000" w:usb3="00000000" w:csb0="0000019F" w:csb1="00000000"/>
-  </w:font>
-</w:fonts>
-</file>
-
-<file path=word/glossary/settings.xml><?xml version="1.0" encoding="utf-8"?>
-<w:settings xmlns:mc="http://schemas.openxmlformats.org/markup-compatibility/2006" xmlns:o="urn:schemas-microsoft-com:office:office" xmlns:r="http://schemas.openxmlformats.org/officeDocument/2006/relationships" xmlns:m="http://schemas.openxmlformats.org/officeDocument/2006/math" xmlns:v="urn:schemas-microsoft-com:vml" xmlns:w10="urn:schemas-microsoft-com:office:word" xmlns:w="http://schemas.openxmlformats.org/wordprocessingml/2006/main" xmlns:w14="http://schemas.microsoft.com/office/word/2010/wordml" xmlns:w15="http://schemas.microsoft.com/office/word/2012/wordml" xmlns:sl="http://schemas.openxmlformats.org/schemaLibrary/2006/main" mc:Ignorable="w14 w15">
-  <w:view w:val="normal"/>
-  <w:defaultTabStop w:val="720"/>
-  <w:characterSpacingControl w:val="doNotCompress"/>
-  <w:compat>
-    <w:useFELayout/>
-    <w:compatSetting w:name="compatibilityMode" w:uri="http://schemas.microsoft.com/office/word" w:val="15"/>
-    <w:compatSetting w:name="overrideTableStyleFontSizeAndJustification" w:uri="http://schemas.microsoft.com/office/word" w:val="1"/>
-    <w:compatSetting w:name="enableOpenTypeFeatures" w:uri="http://schemas.microsoft.com/office/word" w:val="1"/>
-    <w:compatSetting w:name="doNotFlipMirrorIndents" w:uri="http://schemas.microsoft.com/office/word" w:val="1"/>
-    <w:compatSetting w:name="differentiateMultirowTableHeaders" w:uri="http://schemas.microsoft.com/office/word" w:val="1"/>
-  </w:compat>
-  <w:rsids>
-    <w:rsidRoot w:val="006F098E"/>
-    <w:rsid w:val="006F098E"/>
-    <w:rsid w:val="008F5384"/>
-  </w:rsids>
-  <m:mathPr>
-    <m:mathFont m:val="Cambria Math"/>
-    <m:brkBin m:val="before"/>
-    <m:brkBinSub m:val="--"/>
-    <m:smallFrac m:val="0"/>
-    <m:dispDef/>
-    <m:lMargin m:val="0"/>
-    <m:rMargin m:val="0"/>
-    <m:defJc m:val="centerGroup"/>
-    <m:wrapIndent m:val="1440"/>
-    <m:intLim m:val="subSup"/>
-    <m:naryLim m:val="undOvr"/>
-  </m:mathPr>
-  <w:themeFontLang w:val="en-CA"/>
-  <w:clrSchemeMapping w:bg1="light1" w:t1="dark1" w:bg2="light2" w:t2="dark2" w:accent1="accent1" w:accent2="accent2" w:accent3="accent3" w:accent4="accent4" w:accent5="accent5" w:accent6="accent6" w:hyperlink="hyperlink" w:followedHyperlink="followedHyperlink"/>
-  <w:decimalSymbol w:val="."/>
-  <w:listSeparator w:val=","/>
-  <w15:chartTrackingRefBased/>
-</w:settings>
-</file>
-
-<file path=word/glossary/styles.xml><?xml version="1.0" encoding="utf-8"?>
-<w:styles xmlns:mc="http://schemas.openxmlformats.org/markup-compatibility/2006" xmlns:r="http://schemas.openxmlformats.org/officeDocument/2006/relationships" xmlns:w="http://schemas.openxmlformats.org/wordprocessingml/2006/main" xmlns:w14="http://schemas.microsoft.com/office/word/2010/wordml" xmlns:w15="http://schemas.microsoft.com/office/word/2012/wordml" mc:Ignorable="w14 w15">
-  <w:docDefaults>
-    <w:rPrDefault>
-      <w:rPr>
-        <w:rFonts w:asciiTheme="minorHAnsi" w:eastAsiaTheme="minorEastAsia" w:hAnsiTheme="minorHAnsi" w:cstheme="minorBidi"/>
-        <w:sz w:val="22"/>
-        <w:szCs w:val="22"/>
-        <w:lang w:val="en-CA" w:eastAsia="en-CA" w:bidi="ar-SA"/>
-      </w:rPr>
-    </w:rPrDefault>
-    <w:pPrDefault>
-      <w:pPr>
-        <w:spacing w:after="160" w:line="259" w:lineRule="auto"/>
-      </w:pPr>
-    </w:pPrDefault>
-  </w:docDefaults>
-  <w:latentStyles w:defLockedState="0" w:defUIPriority="99" w:defSemiHidden="0" w:defUnhideWhenUsed="0" w:defQFormat="0" w:count="371">
-    <w:lsdException w:name="Normal" w:uiPriority="0" w:qFormat="1"/>
-    <w:lsdException w:name="heading 1" w:uiPriority="9" w:qFormat="1"/>
-    <w:lsdException w:name="heading 2" w:semiHidden="1" w:uiPriority="9" w:unhideWhenUsed="1" w:qFormat="1"/>
-    <w:lsdException w:name="heading 3" w:semiHidden="1" w:uiPriority="9" w:unhideWhenUsed="1" w:qFormat="1"/>
-    <w:lsdException w:name="heading 4" w:semiHidden="1" w:uiPriority="9" w:unhideWhenUsed="1" w:qFormat="1"/>
-    <w:lsdException w:name="heading 5" w:semiHidden="1" w:uiPriority="9" w:unhideWhenUsed="1" w:qFormat="1"/>
-    <w:lsdException w:name="heading 6" w:semiHidden="1" w:uiPriority="9" w:unhideWhenUsed="1" w:qFormat="1"/>
-    <w:lsdException w:name="heading 7" w:semiHidden="1" w:uiPriority="9" w:unhideWhenUsed="1" w:qFormat="1"/>
-    <w:lsdException w:name="heading 8" w:semiHidden="1" w:uiPriority="9" w:unhideWhenUsed="1" w:qFormat="1"/>
-    <w:lsdException w:name="heading 9" w:semiHidden="1" w:uiPriority="9" w:unhideWhenUsed="1" w:qFormat="1"/>
-    <w:lsdException w:name="index 1" w:semiHidden="1" w:unhideWhenUsed="1"/>
-    <w:lsdException w:name="index 2" w:semiHidden="1" w:unhideWhenUsed="1"/>
-    <w:lsdException w:name="index 3" w:semiHidden="1" w:unhideWhenUsed="1"/>
-    <w:lsdException w:name="index 4" w:semiHidden="1" w:unhideWhenUsed="1"/>
-    <w:lsdException w:name="index 5" w:semiHidden="1" w:unhideWhenUsed="1"/>
-    <w:lsdException w:name="index 6" w:semiHidden="1" w:unhideWhenUsed="1"/>
-    <w:lsdException w:name="index 7" w:semiHidden="1" w:unhideWhenUsed="1"/>
-    <w:lsdException w:name="index 8" w:semiHidden="1" w:unhideWhenUsed="1"/>
-    <w:lsdException w:name="index 9" w:semiHidden="1" w:unhideWhenUsed="1"/>
-    <w:lsdException w:name="toc 1" w:semiHidden="1" w:uiPriority="39" w:unhideWhenUsed="1"/>
-    <w:lsdException w:name="toc 2" w:semiHidden="1" w:uiPriority="39" w:unhideWhenUsed="1"/>
-    <w:lsdException w:name="toc 3" w:semiHidden="1" w:uiPriority="39" w:unhideWhenUsed="1"/>
-    <w:lsdException w:name="toc 4" w:semiHidden="1" w:uiPriority="39" w:unhideWhenUsed="1"/>
-    <w:lsdException w:name="toc 5" w:semiHidden="1" w:uiPriority="39" w:unhideWhenUsed="1"/>
-    <w:lsdException w:name="toc 6" w:semiHidden="1" w:uiPriority="39" w:unhideWhenUsed="1"/>
-    <w:lsdException w:name="toc 7" w:semiHidden="1" w:uiPriority="39" w:unhideWhenUsed="1"/>
-    <w:lsdException w:name="toc 8" w:semiHidden="1" w:uiPriority="39" w:unhideWhenUsed="1"/>
-    <w:lsdException w:name="toc 9" w:semiHidden="1" w:uiPriority="39" w:unhideWhenUsed="1"/>
-    <w:lsdException w:name="Normal Indent" w:semiHidden="1" w:unhideWhenUsed="1"/>
-    <w:lsdException w:name="footnote text" w:semiHidden="1" w:unhideWhenUsed="1"/>
-    <w:lsdException w:name="annotation text" w:semiHidden="1" w:unhideWhenUsed="1"/>
-    <w:lsdException w:name="header" w:semiHidden="1" w:unhideWhenUsed="1"/>
-    <w:lsdException w:name="footer" w:semiHidden="1" w:unhideWhenUsed="1"/>
-    <w:lsdException w:name="index heading" w:semiHidden="1" w:unhideWhenUsed="1"/>
-    <w:lsdException w:name="caption" w:semiHidden="1" w:uiPriority="35" w:unhideWhenUsed="1" w:qFormat="1"/>
-    <w:lsdException w:name="table of figures" w:semiHidden="1" w:unhideWhenUsed="1"/>
-    <w:lsdException w:name="envelope address" w:semiHidden="1" w:unhideWhenUsed="1"/>
-    <w:lsdException w:name="envelope return" w:semiHidden="1" w:unhideWhenUsed="1"/>
-    <w:lsdException w:name="footnote reference" w:semiHidden="1" w:unhideWhenUsed="1"/>
-    <w:lsdException w:name="annotation reference" w:semiHidden="1" w:unhideWhenUsed="1"/>
-    <w:lsdException w:name="line number" w:semiHidden="1" w:unhideWhenUsed="1"/>
-    <w:lsdException w:name="page number" w:semiHidden="1" w:unhideWhenUsed="1"/>
-    <w:lsdException w:name="endnote reference" w:semiHidden="1" w:unhideWhenUsed="1"/>
-    <w:lsdException w:name="endnote text" w:semiHidden="1" w:unhideWhenUsed="1"/>
-    <w:lsdException w:name="table of authorities" w:semiHidden="1" w:unhideWhenUsed="1"/>
-    <w:lsdException w:name="macro" w:semiHidden="1" w:unhideWhenUsed="1"/>
-    <w:lsdException w:name="toa heading" w:semiHidden="1" w:unhideWhenUsed="1"/>
-    <w:lsdException w:name="List" w:semiHidden="1" w:unhideWhenUsed="1"/>
-    <w:lsdException w:name="List Bullet" w:semiHidden="1" w:unhideWhenUsed="1"/>
-    <w:lsdException w:name="List Number" w:semiHidden="1" w:unhideWhenUsed="1"/>
-    <w:lsdException w:name="List 2" w:semiHidden="1" w:unhideWhenUsed="1"/>
-    <w:lsdException w:name="List 3" w:semiHidden="1" w:unhideWhenUsed="1"/>
-    <w:lsdException w:name="List 4" w:semiHidden="1" w:unhideWhenUsed="1"/>
-    <w:lsdException w:name="List 5" w:semiHidden="1" w:unhideWhenUsed="1"/>
-    <w:lsdException w:name="List Bullet 2" w:semiHidden="1" w:unhideWhenUsed="1"/>
-    <w:lsdException w:name="List Bullet 3" w:semiHidden="1" w:unhideWhenUsed="1"/>
-    <w:lsdException w:name="List Bullet 4" w:semiHidden="1" w:unhideWhenUsed="1"/>
-    <w:lsdException w:name="List Bullet 5" w:semiHidden="1" w:unhideWhenUsed="1"/>
-    <w:lsdException w:name="List Number 2" w:semiHidden="1" w:unhideWhenUsed="1"/>
-    <w:lsdException w:name="List Number 3" w:semiHidden="1" w:unhideWhenUsed="1"/>
-    <w:lsdException w:name="List Number 4" w:semiHidden="1" w:unhideWhenUsed="1"/>
-    <w:lsdException w:name="List Number 5" w:semiHidden="1" w:unhideWhenUsed="1"/>
-    <w:lsdException w:name="Title" w:uiPriority="10" w:qFormat="1"/>
-    <w:lsdException w:name="Closing" w:semiHidden="1" w:unhideWhenUsed="1"/>
-    <w:lsdException w:name="Signature" w:semiHidden="1" w:unhideWhenUsed="1"/>
-    <w:lsdException w:name="Default Paragraph Font" w:semiHidden="1" w:uiPriority="1" w:unhideWhenUsed="1"/>
-    <w:lsdException w:name="Body Text" w:semiHidden="1" w:unhideWhenUsed="1"/>
-    <w:lsdException w:name="Body Text Indent" w:semiHidden="1" w:unhideWhenUsed="1"/>
-    <w:lsdException w:name="List Continue" w:semiHidden="1" w:unhideWhenUsed="1"/>
-    <w:lsdException w:name="List Continue 2" w:semiHidden="1" w:unhideWhenUsed="1"/>
-    <w:lsdException w:name="List Continue 3" w:semiHidden="1" w:unhideWhenUsed="1"/>
-    <w:lsdException w:name="List Continue 4" w:semiHidden="1" w:unhideWhenUsed="1"/>
-    <w:lsdException w:name="List Continue 5" w:semiHidden="1" w:unhideWhenUsed="1"/>
-    <w:lsdException w:name="Message Header" w:semiHidden="1" w:unhideWhenUsed="1"/>
-    <w:lsdException w:name="Subtitle" w:uiPriority="11" w:qFormat="1"/>
-    <w:lsdException w:name="Salutation" w:semiHidden="1" w:unhideWhenUsed="1"/>
-    <w:lsdException w:name="Date" w:semiHidden="1" w:unhideWhenUsed="1"/>
-    <w:lsdException w:name="Body Text First Indent" w:semiHidden="1" w:unhideWhenUsed="1"/>
-    <w:lsdException w:name="Body Text First Indent 2" w:semiHidden="1" w:unhideWhenUsed="1"/>
-    <w:lsdException w:name="Note Heading" w:semiHidden="1" w:unhideWhenUsed="1"/>
-    <w:lsdException w:name="Body Text 2" w:semiHidden="1" w:unhideWhenUsed="1"/>
-    <w:lsdException w:name="Body Text 3" w:semiHidden="1" w:unhideWhenUsed="1"/>
-    <w:lsdException w:name="Body Text Indent 2" w:semiHidden="1" w:unhideWhenUsed="1"/>
-    <w:lsdException w:name="Body Text Indent 3" w:semiHidden="1" w:unhideWhenUsed="1"/>
-    <w:lsdException w:name="Block Text" w:semiHidden="1" w:unhideWhenUsed="1"/>
-    <w:lsdException w:name="Hyperlink" w:semiHidden="1" w:unhideWhenUsed="1"/>
-    <w:lsdException w:name="FollowedHyperlink" w:semiHidden="1" w:unhideWhenUsed="1"/>
-    <w:lsdException w:name="Strong" w:uiPriority="22" w:qFormat="1"/>
-    <w:lsdException w:name="Emphasis" w:uiPriority="20" w:qFormat="1"/>
-    <w:lsdException w:name="Document Map" w:semiHidden="1" w:unhideWhenUsed="1"/>
-    <w:lsdException w:name="Plain Text" w:semiHidden="1" w:unhideWhenUsed="1"/>
-    <w:lsdException w:name="E-mail Signature" w:semiHidden="1" w:unhideWhenUsed="1"/>
-    <w:lsdException w:name="HTML Top of Form" w:semiHidden="1" w:unhideWhenUsed="1"/>
-    <w:lsdException w:name="HTML Bottom of Form" w:semiHidden="1" w:unhideWhenUsed="1"/>
-    <w:lsdException w:name="Normal (Web)" w:semiHidden="1" w:unhideWhenUsed="1"/>
-    <w:lsdException w:name="HTML Acronym" w:semiHidden="1" w:unhideWhenUsed="1"/>
-    <w:lsdException w:name="HTML Address" w:semiHidden="1" w:unhideWhenUsed="1"/>
-    <w:lsdException w:name="HTML Cite" w:semiHidden="1" w:unhideWhenUsed="1"/>
-    <w:lsdException w:name="HTML Code" w:semiHidden="1" w:unhideWhenUsed="1"/>
-    <w:lsdException w:name="HTML Definition" w:semiHidden="1" w:unhideWhenUsed="1"/>
-    <w:lsdException w:name="HTML Keyboard" w:semiHidden="1" w:unhideWhenUsed="1"/>
-    <w:lsdException w:name="HTML Preformatted" w:semiHidden="1" w:unhideWhenUsed="1"/>
-    <w:lsdException w:name="HTML Sample" w:semiHidden="1" w:unhideWhenUsed="1"/>
-    <w:lsdException w:name="HTML Typewriter" w:semiHidden="1" w:unhideWhenUsed="1"/>
-    <w:lsdException w:name="HTML Variable" w:semiHidden="1" w:unhideWhenUsed="1"/>
-    <w:lsdException w:name="Normal Table" w:semiHidden="1" w:unhideWhenUsed="1"/>
-    <w:lsdException w:name="annotation subject" w:semiHidden="1" w:unhideWhenUsed="1"/>
-    <w:lsdException w:name="No List" w:semiHidden="1" w:unhideWhenUsed="1"/>
-    <w:lsdException w:name="Outline List 1" w:semiHidden="1" w:unhideWhenUsed="1"/>
-    <w:lsdException w:name="Outline List 2" w:semiHidden="1" w:unhideWhenUsed="1"/>
-    <w:lsdException w:name="Outline List 3" w:semiHidden="1" w:unhideWhenUsed="1"/>
-    <w:lsdException w:name="Table Simple 1" w:semiHidden="1" w:unhideWhenUsed="1"/>
-    <w:lsdException w:name="Table Simple 2" w:semiHidden="1" w:unhideWhenUsed="1"/>
-    <w:lsdException w:name="Table Simple 3" w:semiHidden="1" w:unhideWhenUsed="1"/>
-    <w:lsdException w:name="Table Classic 1" w:semiHidden="1" w:unhideWhenUsed="1"/>
-    <w:lsdException w:name="Table Classic 2" w:semiHidden="1" w:unhideWhenUsed="1"/>
-    <w:lsdException w:name="Table Classic 3" w:semiHidden="1" w:unhideWhenUsed="1"/>
-    <w:lsdException w:name="Table Classic 4" w:semiHidden="1" w:unhideWhenUsed="1"/>
-    <w:lsdException w:name="Table Colorful 1" w:semiHidden="1" w:unhideWhenUsed="1"/>
-    <w:lsdException w:name="Table Colorful 2" w:semiHidden="1" w:unhideWhenUsed="1"/>
-    <w:lsdException w:name="Table Colorful 3" w:semiHidden="1" w:unhideWhenUsed="1"/>
-    <w:lsdException w:name="Table Columns 1" w:semiHidden="1" w:unhideWhenUsed="1"/>
-    <w:lsdException w:name="Table Columns 2" w:semiHidden="1" w:unhideWhenUsed="1"/>
-    <w:lsdException w:name="Table Columns 3" w:semiHidden="1" w:unhideWhenUsed="1"/>
-    <w:lsdException w:name="Table Columns 4" w:semiHidden="1" w:unhideWhenUsed="1"/>
-    <w:lsdException w:name="Table Columns 5" w:semiHidden="1" w:unhideWhenUsed="1"/>
-    <w:lsdException w:name="Table Grid 1" w:semiHidden="1" w:unhideWhenUsed="1"/>
-    <w:lsdException w:name="Table Grid 2" w:semiHidden="1" w:unhideWhenUsed="1"/>
-    <w:lsdException w:name="Table Grid 3" w:semiHidden="1" w:unhideWhenUsed="1"/>
-    <w:lsdException w:name="Table Grid 4" w:semiHidden="1" w:unhideWhenUsed="1"/>
-    <w:lsdException w:name="Table Grid 5" w:semiHidden="1" w:unhideWhenUsed="1"/>
-    <w:lsdException w:name="Table Grid 6" w:semiHidden="1" w:unhideWhenUsed="1"/>
-    <w:lsdException w:name="Table Grid 7" w:semiHidden="1" w:unhideWhenUsed="1"/>
-    <w:lsdException w:name="Table Grid 8" w:semiHidden="1" w:unhideWhenUsed="1"/>
-    <w:lsdException w:name="Table List 1" w:semiHidden="1" w:unhideWhenUsed="1"/>
-    <w:lsdException w:name="Table List 2" w:semiHidden="1" w:unhideWhenUsed="1"/>
-    <w:lsdException w:name="Table List 3" w:semiHidden="1" w:unhideWhenUsed="1"/>
-    <w:lsdException w:name="Table List 4" w:semiHidden="1" w:unhideWhenUsed="1"/>
-    <w:lsdException w:name="Table List 5" w:semiHidden="1" w:unhideWhenUsed="1"/>
-    <w:lsdException w:name="Table List 6" w:semiHidden="1" w:unhideWhenUsed="1"/>
-    <w:lsdException w:name="Table List 7" w:semiHidden="1" w:unhideWhenUsed="1"/>
-    <w:lsdException w:name="Table List 8" w:semiHidden="1" w:unhideWhenUsed="1"/>
-    <w:lsdException w:name="Table 3D effects 1" w:semiHidden="1" w:unhideWhenUsed="1"/>
-    <w:lsdException w:name="Table 3D effects 2" w:semiHidden="1" w:unhideWhenUsed="1"/>
-    <w:lsdException w:name="Table 3D effects 3" w:semiHidden="1" w:unhideWhenUsed="1"/>
-    <w:lsdException w:name="Table Contemporary" w:semiHidden="1" w:unhideWhenUsed="1"/>
-    <w:lsdException w:name="Table Elegant" w:semiHidden="1" w:unhideWhenUsed="1"/>
-    <w:lsdException w:name="Table Professional" w:semiHidden="1" w:unhideWhenUsed="1"/>
-    <w:lsdException w:name="Table Subtle 1" w:semiHidden="1" w:unhideWhenUsed="1"/>
-    <w:lsdException w:name="Table Subtle 2" w:semiHidden="1" w:unhideWhenUsed="1"/>
-    <w:lsdException w:name="Table Web 1" w:semiHidden="1" w:unhideWhenUsed="1"/>
-    <w:lsdException w:name="Table Web 2" w:semiHidden="1" w:unhideWhenUsed="1"/>
-    <w:lsdException w:name="Table Web 3" w:semiHidden="1" w:unhideWhenUsed="1"/>
-    <w:lsdException w:name="Balloon Text" w:semiHidden="1" w:unhideWhenUsed="1"/>
-    <w:lsdException w:name="Table Grid" w:uiPriority="39"/>
-    <w:lsdException w:name="Table Theme" w:semiHidden="1" w:unhideWhenUsed="1"/>
-    <w:lsdException w:name="Placeholder Text" w:semiHidden="1"/>
-    <w:lsdException w:name="No Spacing" w:uiPriority="1" w:qFormat="1"/>
-    <w:lsdException w:name="Light Shading" w:uiPriority="60"/>
-    <w:lsdException w:name="Light List" w:uiPriority="61"/>
-    <w:lsdException w:name="Light Grid" w:uiPriority="62"/>
-    <w:lsdException w:name="Medium Shading 1" w:uiPriority="63"/>
-    <w:lsdException w:name="Medium Shading 2" w:uiPriority="64"/>
-    <w:lsdException w:name="Medium List 1" w:uiPriority="65"/>
-    <w:lsdException w:name="Medium List 2" w:uiPriority="66"/>
-    <w:lsdException w:name="Medium Grid 1" w:uiPriority="67"/>
-    <w:lsdException w:name="Medium Grid 2" w:uiPriority="68"/>
-    <w:lsdException w:name="Medium Grid 3" w:uiPriority="69"/>
-    <w:lsdException w:name="Dark List" w:uiPriority="70"/>
-    <w:lsdException w:name="Colorful Shading" w:uiPriority="71"/>
-    <w:lsdException w:name="Colorful List" w:uiPriority="72"/>
-    <w:lsdException w:name="Colorful Grid" w:uiPriority="73"/>
-    <w:lsdException w:name="Light Shading Accent 1" w:uiPriority="60"/>
-    <w:lsdException w:name="Light List Accent 1" w:uiPriority="61"/>
-    <w:lsdException w:name="Light Grid Accent 1" w:uiPriority="62"/>
-    <w:lsdException w:name="Medium Shading 1 Accent 1" w:uiPriority="63"/>
-    <w:lsdException w:name="Medium Shading 2 Accent 1" w:uiPriority="64"/>
-    <w:lsdException w:name="Medium List 1 Accent 1" w:uiPriority="65"/>
-    <w:lsdException w:name="Revision" w:semiHidden="1"/>
-    <w:lsdException w:name="List Paragraph" w:uiPriority="34" w:qFormat="1"/>
-    <w:lsdException w:name="Quote" w:uiPriority="29" w:qFormat="1"/>
-    <w:lsdException w:name="Intense Quote" w:uiPriority="30" w:qFormat="1"/>
-    <w:lsdException w:name="Medium List 2 Accent 1" w:uiPriority="66"/>
-    <w:lsdException w:name="Medium Grid 1 Accent 1" w:uiPriority="67"/>
-    <w:lsdException w:name="Medium Grid 2 Accent 1" w:uiPriority="68"/>
-    <w:lsdException w:name="Medium Grid 3 Accent 1" w:uiPriority="69"/>
-    <w:lsdException w:name="Dark List Accent 1" w:uiPriority="70"/>
-    <w:lsdException w:name="Colorful Shading Accent 1" w:uiPriority="71"/>
-    <w:lsdException w:name="Colorful List Accent 1" w:uiPriority="72"/>
-    <w:lsdException w:name="Colorful Grid Accent 1" w:uiPriority="73"/>
-    <w:lsdException w:name="Light Shading Accent 2" w:uiPriority="60"/>
-    <w:lsdException w:name="Light List Accent 2" w:uiPriority="61"/>
-    <w:lsdException w:name="Light Grid Accent 2" w:uiPriority="62"/>
-    <w:lsdException w:name="Medium Shading 1 Accent 2" w:uiPriority="63"/>
-    <w:lsdException w:name="Medium Shading 2 Accent 2" w:uiPriority="64"/>
-    <w:lsdException w:name="Medium List 1 Accent 2" w:uiPriority="65"/>
-    <w:lsdException w:name="Medium List 2 Accent 2" w:uiPriority="66"/>
-    <w:lsdException w:name="Medium Grid 1 Accent 2" w:uiPriority="67"/>
-    <w:lsdException w:name="Medium Grid 2 Accent 2" w:uiPriority="68"/>
-    <w:lsdException w:name="Medium Grid 3 Accent 2" w:uiPriority="69"/>
-    <w:lsdException w:name="Dark List Accent 2" w:uiPriority="70"/>
-    <w:lsdException w:name="Colorful Shading Accent 2" w:uiPriority="71"/>
-    <w:lsdException w:name="Colorful List Accent 2" w:uiPriority="72"/>
-    <w:lsdException w:name="Colorful Grid Accent 2" w:uiPriority="73"/>
-    <w:lsdException w:name="Light Shading Accent 3" w:uiPriority="60"/>
-    <w:lsdException w:name="Light List Accent 3" w:uiPriority="61"/>
-    <w:lsdException w:name="Light Grid Accent 3" w:uiPriority="62"/>
-    <w:lsdException w:name="Medium Shading 1 Accent 3" w:uiPriority="63"/>
-    <w:lsdException w:name="Medium Shading 2 Accent 3" w:uiPriority="64"/>
-    <w:lsdException w:name="Medium List 1 Accent 3" w:uiPriority="65"/>
-    <w:lsdException w:name="Medium List 2 Accent 3" w:uiPriority="66"/>
-    <w:lsdException w:name="Medium Grid 1 Accent 3" w:uiPriority="67"/>
-    <w:lsdException w:name="Medium Grid 2 Accent 3" w:uiPriority="68"/>
-    <w:lsdException w:name="Medium Grid 3 Accent 3" w:uiPriority="69"/>
-    <w:lsdException w:name="Dark List Accent 3" w:uiPriority="70"/>
-    <w:lsdException w:name="Colorful Shading Accent 3" w:uiPriority="71"/>
-    <w:lsdException w:name="Colorful List Accent 3" w:uiPriority="72"/>
-    <w:lsdException w:name="Colorful Grid Accent 3" w:uiPriority="73"/>
-    <w:lsdException w:name="Light Shading Accent 4" w:uiPriority="60"/>
-    <w:lsdException w:name="Light List Accent 4" w:uiPriority="61"/>
-    <w:lsdException w:name="Light Grid Accent 4" w:uiPriority="62"/>
-    <w:lsdException w:name="Medium Shading 1 Accent 4" w:uiPriority="63"/>
-    <w:lsdException w:name="Medium Shading 2 Accent 4" w:uiPriority="64"/>
-    <w:lsdException w:name="Medium List 1 Accent 4" w:uiPriority="65"/>
-    <w:lsdException w:name="Medium List 2 Accent 4" w:uiPriority="66"/>
-    <w:lsdException w:name="Medium Grid 1 Accent 4" w:uiPriority="67"/>
-    <w:lsdException w:name="Medium Grid 2 Accent 4" w:uiPriority="68"/>
-    <w:lsdException w:name="Medium Grid 3 Accent 4" w:uiPriority="69"/>
-    <w:lsdException w:name="Dark List Accent 4" w:uiPriority="70"/>
-    <w:lsdException w:name="Colorful Shading Accent 4" w:uiPriority="71"/>
-    <w:lsdException w:name="Colorful List Accent 4" w:uiPriority="72"/>
-    <w:lsdException w:name="Colorful Grid Accent 4" w:uiPriority="73"/>
-    <w:lsdException w:name="Light Shading Accent 5" w:uiPriority="60"/>
-    <w:lsdException w:name="Light List Accent 5" w:uiPriority="61"/>
-    <w:lsdException w:name="Light Grid Accent 5" w:uiPriority="62"/>
-    <w:lsdException w:name="Medium Shading 1 Accent 5" w:uiPriority="63"/>
-    <w:lsdException w:name="Medium Shading 2 Accent 5" w:uiPriority="64"/>
-    <w:lsdException w:name="Medium List 1 Accent 5" w:uiPriority="65"/>
-    <w:lsdException w:name="Medium List 2 Accent 5" w:uiPriority="66"/>
-    <w:lsdException w:name="Medium Grid 1 Accent 5" w:uiPriority="67"/>
-    <w:lsdException w:name="Medium Grid 2 Accent 5" w:uiPriority="68"/>
-    <w:lsdException w:name="Medium Grid 3 Accent 5" w:uiPriority="69"/>
-    <w:lsdException w:name="Dark List Accent 5" w:uiPriority="70"/>
-    <w:lsdException w:name="Colorful Shading Accent 5" w:uiPriority="71"/>
-    <w:lsdException w:name="Colorful List Accent 5" w:uiPriority="72"/>
-    <w:lsdException w:name="Colorful Grid Accent 5" w:uiPriority="73"/>
-    <w:lsdException w:name="Light Shading Accent 6" w:uiPriority="60"/>
-    <w:lsdException w:name="Light List Accent 6" w:uiPriority="61"/>
-    <w:lsdException w:name="Light Grid Accent 6" w:uiPriority="62"/>
-    <w:lsdException w:name="Medium Shading 1 Accent 6" w:uiPriority="63"/>
-    <w:lsdException w:name="Medium Shading 2 Accent 6" w:uiPriority="64"/>
-    <w:lsdException w:name="Medium List 1 Accent 6" w:uiPriority="65"/>
-    <w:lsdException w:name="Medium List 2 Accent 6" w:uiPriority="66"/>
-    <w:lsdException w:name="Medium Grid 1 Accent 6" w:uiPriority="67"/>
-    <w:lsdException w:name="Medium Grid 2 Accent 6" w:uiPriority="68"/>
-    <w:lsdException w:name="Medium Grid 3 Accent 6" w:uiPriority="69"/>
-    <w:lsdException w:name="Dark List Accent 6" w:uiPriority="70"/>
-    <w:lsdException w:name="Colorful Shading Accent 6" w:uiPriority="71"/>
-    <w:lsdException w:name="Colorful List Accent 6" w:uiPriority="72"/>
-    <w:lsdException w:name="Colorful Grid Accent 6" w:uiPriority="73"/>
-    <w:lsdException w:name="Subtle Emphasis" w:uiPriority="19" w:qFormat="1"/>
-    <w:lsdException w:name="Intense Emphasis" w:uiPriority="21" w:qFormat="1"/>
-    <w:lsdException w:name="Subtle Reference" w:uiPriority="31" w:qFormat="1"/>
-    <w:lsdException w:name="Intense Reference" w:uiPriority="32" w:qFormat="1"/>
-    <w:lsdException w:name="Book Title" w:uiPriority="33" w:qFormat="1"/>
-    <w:lsdException w:name="Bibliography" w:semiHidden="1" w:uiPriority="37" w:unhideWhenUsed="1"/>
-    <w:lsdException w:name="TOC Heading" w:semiHidden="1" w:uiPriority="39" w:unhideWhenUsed="1" w:qFormat="1"/>
-    <w:lsdException w:name="Plain Table 1" w:uiPriority="41"/>
-    <w:lsdException w:name="Plain Table 2" w:uiPriority="42"/>
-    <w:lsdException w:name="Plain Table 3" w:uiPriority="43"/>
-    <w:lsdException w:name="Plain Table 4" w:uiPriority="44"/>
-    <w:lsdException w:name="Plain Table 5" w:uiPriority="45"/>
-    <w:lsdException w:name="Grid Table Light" w:uiPriority="40"/>
-    <w:lsdException w:name="Grid Table 1 Light" w:uiPriority="46"/>
-    <w:lsdException w:name="Grid Table 2" w:uiPriority="47"/>
-    <w:lsdException w:name="Grid Table 3" w:uiPriority="48"/>
-    <w:lsdException w:name="Grid Table 4" w:uiPriority="49"/>
-    <w:lsdException w:name="Grid Table 5 Dark" w:uiPriority="50"/>
-    <w:lsdException w:name="Grid Table 6 Colorful" w:uiPriority="51"/>
-    <w:lsdException w:name="Grid Table 7 Colorful" w:uiPriority="52"/>
-    <w:lsdException w:name="Grid Table 1 Light Accent 1" w:uiPriority="46"/>
-    <w:lsdException w:name="Grid Table 2 Accent 1" w:uiPriority="47"/>
-    <w:lsdException w:name="Grid Table 3 Accent 1" w:uiPriority="48"/>
-    <w:lsdException w:name="Grid Table 4 Accent 1" w:uiPriority="49"/>
-    <w:lsdException w:name="Grid Table 5 Dark Accent 1" w:uiPriority="50"/>
-    <w:lsdException w:name="Grid Table 6 Colorful Accent 1" w:uiPriority="51"/>
-    <w:lsdException w:name="Grid Table 7 Colorful Accent 1" w:uiPriority="52"/>
-    <w:lsdException w:name="Grid Table 1 Light Accent 2" w:uiPriority="46"/>
-    <w:lsdException w:name="Grid Table 2 Accent 2" w:uiPriority="47"/>
-    <w:lsdException w:name="Grid Table 3 Accent 2" w:uiPriority="48"/>
-    <w:lsdException w:name="Grid Table 4 Accent 2" w:uiPriority="49"/>
-    <w:lsdException w:name="Grid Table 5 Dark Accent 2" w:uiPriority="50"/>
-    <w:lsdException w:name="Grid Table 6 Colorful Accent 2" w:uiPriority="51"/>
-    <w:lsdException w:name="Grid Table 7 Colorful Accent 2" w:uiPriority="52"/>
-    <w:lsdException w:name="Grid Table 1 Light Accent 3" w:uiPriority="46"/>
-    <w:lsdException w:name="Grid Table 2 Accent 3" w:uiPriority="47"/>
-    <w:lsdException w:name="Grid Table 3 Accent 3" w:uiPriority="48"/>
-    <w:lsdException w:name="Grid Table 4 Accent 3" w:uiPriority="49"/>
-    <w:lsdException w:name="Grid Table 5 Dark Accent 3" w:uiPriority="50"/>
-    <w:lsdException w:name="Grid Table 6 Colorful Accent 3" w:uiPriority="51"/>
-    <w:lsdException w:name="Grid Table 7 Colorful Accent 3" w:uiPriority="52"/>
-    <w:lsdException w:name="Grid Table 1 Light Accent 4" w:uiPriority="46"/>
-    <w:lsdException w:name="Grid Table 2 Accent 4" w:uiPriority="47"/>
-    <w:lsdException w:name="Grid Table 3 Accent 4" w:uiPriority="48"/>
-    <w:lsdException w:name="Grid Table 4 Accent 4" w:uiPriority="49"/>
-    <w:lsdException w:name="Grid Table 5 Dark Accent 4" w:uiPriority="50"/>
-    <w:lsdException w:name="Grid Table 6 Colorful Accent 4" w:uiPriority="51"/>
-    <w:lsdException w:name="Grid Table 7 Colorful Accent 4" w:uiPriority="52"/>
-    <w:lsdException w:name="Grid Table 1 Light Accent 5" w:uiPriority="46"/>
-    <w:lsdException w:name="Grid Table 2 Accent 5" w:uiPriority="47"/>
-    <w:lsdException w:name="Grid Table 3 Accent 5" w:uiPriority="48"/>
-    <w:lsdException w:name="Grid Table 4 Accent 5" w:uiPriority="49"/>
-    <w:lsdException w:name="Grid Table 5 Dark Accent 5" w:uiPriority="50"/>
-    <w:lsdException w:name="Grid Table 6 Colorful Accent 5" w:uiPriority="51"/>
-    <w:lsdException w:name="Grid Table 7 Colorful Accent 5" w:uiPriority="52"/>
-    <w:lsdException w:name="Grid Table 1 Light Accent 6" w:uiPriority="46"/>
-    <w:lsdException w:name="Grid Table 2 Accent 6" w:uiPriority="47"/>
-    <w:lsdException w:name="Grid Table 3 Accent 6" w:uiPriority="48"/>
-    <w:lsdException w:name="Grid Table 4 Accent 6" w:uiPriority="49"/>
-    <w:lsdException w:name="Grid Table 5 Dark Accent 6" w:uiPriority="50"/>
-    <w:lsdException w:name="Grid Table 6 Colorful Accent 6" w:uiPriority="51"/>
-    <w:lsdException w:name="Grid Table 7 Colorful Accent 6" w:uiPriority="52"/>
-    <w:lsdException w:name="List Table 1 Light" w:uiPriority="46"/>
-    <w:lsdException w:name="List Table 2" w:uiPriority="47"/>
-    <w:lsdException w:name="List Table 3" w:uiPriority="48"/>
-    <w:lsdException w:name="List Table 4" w:uiPriority="49"/>
-    <w:lsdException w:name="List Table 5 Dark" w:uiPriority="50"/>
-    <w:lsdException w:name="List Table 6 Colorful" w:uiPriority="51"/>
-    <w:lsdException w:name="List Table 7 Colorful" w:uiPriority="52"/>
-    <w:lsdException w:name="List Table 1 Light Accent 1" w:uiPriority="46"/>
-    <w:lsdException w:name="List Table 2 Accent 1" w:uiPriority="47"/>
-    <w:lsdException w:name="List Table 3 Accent 1" w:uiPriority="48"/>
-    <w:lsdException w:name="List Table 4 Accent 1" w:uiPriority="49"/>
-    <w:lsdException w:name="List Table 5 Dark Accent 1" w:uiPriority="50"/>
-    <w:lsdException w:name="List Table 6 Colorful Accent 1" w:uiPriority="51"/>
-    <w:lsdException w:name="List Table 7 Colorful Accent 1" w:uiPriority="52"/>
-    <w:lsdException w:name="List Table 1 Light Accent 2" w:uiPriority="46"/>
-    <w:lsdException w:name="List Table 2 Accent 2" w:uiPriority="47"/>
-    <w:lsdException w:name="List Table 3 Accent 2" w:uiPriority="48"/>
-    <w:lsdException w:name="List Table 4 Accent 2" w:uiPriority="49"/>
-    <w:lsdException w:name="List Table 5 Dark Accent 2" w:uiPriority="50"/>
-    <w:lsdException w:name="List Table 6 Colorful Accent 2" w:uiPriority="51"/>
-    <w:lsdException w:name="List Table 7 Colorful Accent 2" w:uiPriority="52"/>
-    <w:lsdException w:name="List Table 1 Light Accent 3" w:uiPriority="46"/>
-    <w:lsdException w:name="List Table 2 Accent 3" w:uiPriority="47"/>
-    <w:lsdException w:name="List Table 3 Accent 3" w:uiPriority="48"/>
-    <w:lsdException w:name="List Table 4 Accent 3" w:uiPriority="49"/>
-    <w:lsdException w:name="List Table 5 Dark Accent 3" w:uiPriority="50"/>
-    <w:lsdException w:name="List Table 6 Colorful Accent 3" w:uiPriority="51"/>
-    <w:lsdException w:name="List Table 7 Colorful Accent 3" w:uiPriority="52"/>
-    <w:lsdException w:name="List Table 1 Light Accent 4" w:uiPriority="46"/>
-    <w:lsdException w:name="List Table 2 Accent 4" w:uiPriority="47"/>
-    <w:lsdException w:name="List Table 3 Accent 4" w:uiPriority="48"/>
-    <w:lsdException w:name="List Table 4 Accent 4" w:uiPriority="49"/>
-    <w:lsdException w:name="List Table 5 Dark Accent 4" w:uiPriority="50"/>
-    <w:lsdException w:name="List Table 6 Colorful Accent 4" w:uiPriority="51"/>
-    <w:lsdException w:name="List Table 7 Colorful Accent 4" w:uiPriority="52"/>
-    <w:lsdException w:name="List Table 1 Light Accent 5" w:uiPriority="46"/>
-    <w:lsdException w:name="List Table 2 Accent 5" w:uiPriority="47"/>
-    <w:lsdException w:name="List Table 3 Accent 5" w:uiPriority="48"/>
-    <w:lsdException w:name="List Table 4 Accent 5" w:uiPriority="49"/>
-    <w:lsdException w:name="List Table 5 Dark Accent 5" w:uiPriority="50"/>
-    <w:lsdException w:name="List Table 6 Colorful Accent 5" w:uiPriority="51"/>
-    <w:lsdException w:name="List Table 7 Colorful Accent 5" w:uiPriority="52"/>
-    <w:lsdException w:name="List Table 1 Light Accent 6" w:uiPriority="46"/>
-    <w:lsdException w:name="List Table 2 Accent 6" w:uiPriority="47"/>
-    <w:lsdException w:name="List Table 3 Accent 6" w:uiPriority="48"/>
-    <w:lsdException w:name="List Table 4 Accent 6" w:uiPriority="49"/>
-    <w:lsdException w:name="List Table 5 Dark Accent 6" w:uiPriority="50"/>
-    <w:lsdException w:name="List Table 6 Colorful Accent 6" w:uiPriority="51"/>
-    <w:lsdException w:name="List Table 7 Colorful Accent 6" w:uiPriority="52"/>
-  </w:latentStyles>
-  <w:style w:type="paragraph" w:default="1" w:styleId="Normal">
-    <w:name w:val="Normal"/>
-    <w:qFormat/>
-  </w:style>
-  <w:style w:type="character" w:default="1" w:styleId="DefaultParagraphFont">
-    <w:name w:val="Default Paragraph Font"/>
-    <w:uiPriority w:val="1"/>
-    <w:semiHidden/>
-    <w:unhideWhenUsed/>
-  </w:style>
-  <w:style w:type="table" w:default="1" w:styleId="TableNormal">
-    <w:name w:val="Normal Table"/>
-    <w:uiPriority w:val="99"/>
-    <w:semiHidden/>
-    <w:unhideWhenUsed/>
-    <w:tblPr>
-      <w:tblInd w:w="0" w:type="dxa"/>
-      <w:tblCellMar>
-        <w:top w:w="0" w:type="dxa"/>
-        <w:left w:w="108" w:type="dxa"/>
-        <w:bottom w:w="0" w:type="dxa"/>
-        <w:right w:w="108" w:type="dxa"/>
-      </w:tblCellMar>
-    </w:tblPr>
-  </w:style>
-  <w:style w:type="numbering" w:default="1" w:styleId="NoList">
-    <w:name w:val="No List"/>
-    <w:uiPriority w:val="99"/>
-    <w:semiHidden/>
-    <w:unhideWhenUsed/>
-  </w:style>
-  <w:style w:type="character" w:styleId="PlaceholderText">
-    <w:name w:val="Placeholder Text"/>
-    <w:basedOn w:val="DefaultParagraphFont"/>
-    <w:uiPriority w:val="99"/>
-    <w:semiHidden/>
-    <w:rsid w:val="006F098E"/>
-    <w:rPr>
-      <w:color w:val="808080"/>
-    </w:rPr>
-  </w:style>
-</w:styles>
-</file>
-
-<file path=word/glossary/webSettings.xml><?xml version="1.0" encoding="utf-8"?>
-<w:webSettings xmlns:mc="http://schemas.openxmlformats.org/markup-compatibility/2006" xmlns:r="http://schemas.openxmlformats.org/officeDocument/2006/relationships" xmlns:w="http://schemas.openxmlformats.org/wordprocessingml/2006/main" xmlns:w14="http://schemas.microsoft.com/office/word/2010/wordml" xmlns:w15="http://schemas.microsoft.com/office/word/2012/wordml" mc:Ignorable="w14 w15">
-  <w:optimizeForBrowser/>
-  <w:allowPNG/>
-</w:webSettings>
 </file>
 
 <file path=word/theme/theme1.xml><?xml version="1.0" encoding="utf-8"?>
@@ -3978,7 +4109,7 @@
 </file>
 
 <file path=customXml/itemProps1.xml><?xml version="1.0" encoding="utf-8"?>
-<ds:datastoreItem xmlns:ds="http://schemas.openxmlformats.org/officeDocument/2006/customXml" ds:itemID="{F9E3881E-2776-4632-BAE9-4D4341536511}">
+<ds:datastoreItem xmlns:ds="http://schemas.openxmlformats.org/officeDocument/2006/customXml" ds:itemID="{D43EE722-3E22-4634-A74A-2D3154DB30B8}">
   <ds:schemaRefs>
     <ds:schemaRef ds:uri="http://schemas.openxmlformats.org/officeDocument/2006/bibliography"/>
   </ds:schemaRefs>

</xml_diff>

<commit_message>
Reorg du main, ajout commentaires. Description du logiciel dans le rapport.
</commit_message>
<xml_diff>
--- a/rapport/PHS4700RapportLab1.docx
+++ b/rapport/PHS4700RapportLab1.docx
@@ -732,6 +732,7 @@
               </w:rPr>
               <w:t xml:space="preserve">Nom: </w:t>
             </w:r>
+            <w:proofErr w:type="spellStart"/>
             <w:r>
               <w:rPr>
                 <w:rFonts w:asciiTheme="minorHAnsi" w:hAnsiTheme="minorHAnsi"/>
@@ -739,6 +740,7 @@
               </w:rPr>
               <w:t>Farvacque</w:t>
             </w:r>
+            <w:proofErr w:type="spellEnd"/>
             <w:r>
               <w:rPr>
                 <w:rFonts w:asciiTheme="minorHAnsi" w:hAnsiTheme="minorHAnsi"/>
@@ -1939,17 +1941,7 @@
           <w:sz w:val="24"/>
           <w:szCs w:val="24"/>
         </w:rPr>
-        <w:t xml:space="preserve"> de</w:t>
-      </w:r>
-      <w:bookmarkStart w:id="1" w:name="_GoBack"/>
-      <w:bookmarkEnd w:id="1"/>
-      <w:r>
-        <w:rPr>
-          <w:rFonts w:asciiTheme="minorHAnsi" w:hAnsiTheme="minorHAnsi"/>
-          <w:sz w:val="24"/>
-          <w:szCs w:val="24"/>
-        </w:rPr>
-        <w:t>voir</w:t>
+        <w:t xml:space="preserve"> devoir</w:t>
       </w:r>
       <w:r>
         <w:rPr>
@@ -2007,7 +1999,7 @@
           <w:rFonts w:asciiTheme="minorHAnsi" w:hAnsiTheme="minorHAnsi"/>
         </w:rPr>
       </w:pPr>
-      <w:bookmarkStart w:id="2" w:name="_Toc431112528"/>
+      <w:bookmarkStart w:id="1" w:name="_Toc431112528"/>
       <w:r>
         <w:rPr>
           <w:rFonts w:asciiTheme="minorHAnsi" w:hAnsiTheme="minorHAnsi"/>
@@ -2015,11 +2007,915 @@
         <w:lastRenderedPageBreak/>
         <w:t>Équations importantes</w:t>
       </w:r>
-      <w:bookmarkEnd w:id="2"/>
-      <w:r>
-        <w:rPr>
-          <w:rFonts w:asciiTheme="minorHAnsi" w:hAnsiTheme="minorHAnsi"/>
-        </w:rPr>
+      <w:bookmarkEnd w:id="1"/>
+    </w:p>
+    <w:p/>
+    <w:p>
+      <w:r>
+        <w:rPr>
+          <w:sz w:val="22"/>
+        </w:rPr>
+        <w:t>Centre de masse</w:t>
+      </w:r>
+    </w:p>
+    <w:p>
+      <w:pPr>
+        <w:jc w:val="center"/>
+      </w:pPr>
+      <m:oMathPara>
+        <m:oMath>
+          <m:acc>
+            <m:accPr>
+              <m:chr m:val="⃗"/>
+              <m:ctrlPr>
+                <w:rPr>
+                  <w:rFonts w:ascii="Cambria Math" w:hAnsi="Cambria Math"/>
+                  <w:i/>
+                  <w:sz w:val="28"/>
+                </w:rPr>
+              </m:ctrlPr>
+            </m:accPr>
+            <m:e>
+              <m:sSub>
+                <m:sSubPr>
+                  <m:ctrlPr>
+                    <w:rPr>
+                      <w:rFonts w:ascii="Cambria Math" w:hAnsi="Cambria Math"/>
+                      <w:i/>
+                      <w:sz w:val="28"/>
+                    </w:rPr>
+                  </m:ctrlPr>
+                </m:sSubPr>
+                <m:e>
+                  <m:r>
+                    <w:rPr>
+                      <w:rFonts w:ascii="Cambria Math" w:hAnsi="Cambria Math"/>
+                      <w:sz w:val="28"/>
+                    </w:rPr>
+                    <m:t>r</m:t>
+                  </m:r>
+                </m:e>
+                <m:sub>
+                  <m:r>
+                    <w:rPr>
+                      <w:rFonts w:ascii="Cambria Math" w:hAnsi="Cambria Math"/>
+                      <w:sz w:val="28"/>
+                    </w:rPr>
+                    <m:t>c</m:t>
+                  </m:r>
+                </m:sub>
+              </m:sSub>
+            </m:e>
+          </m:acc>
+          <m:r>
+            <w:rPr>
+              <w:rFonts w:ascii="Cambria Math" w:hAnsi="Cambria Math"/>
+              <w:sz w:val="28"/>
+            </w:rPr>
+            <m:t>=</m:t>
+          </m:r>
+          <m:f>
+            <m:fPr>
+              <m:ctrlPr>
+                <w:rPr>
+                  <w:rFonts w:ascii="Cambria Math" w:hAnsi="Cambria Math"/>
+                  <w:i/>
+                  <w:sz w:val="28"/>
+                </w:rPr>
+              </m:ctrlPr>
+            </m:fPr>
+            <m:num>
+              <m:r>
+                <w:rPr>
+                  <w:rFonts w:ascii="Cambria Math" w:hAnsi="Cambria Math"/>
+                  <w:sz w:val="28"/>
+                </w:rPr>
+                <m:t>1</m:t>
+              </m:r>
+            </m:num>
+            <m:den>
+              <m:r>
+                <w:rPr>
+                  <w:rFonts w:ascii="Cambria Math" w:hAnsi="Cambria Math"/>
+                  <w:sz w:val="28"/>
+                </w:rPr>
+                <m:t>m</m:t>
+              </m:r>
+            </m:den>
+          </m:f>
+          <m:r>
+            <w:rPr>
+              <w:rFonts w:ascii="Cambria Math" w:hAnsi="Cambria Math"/>
+              <w:sz w:val="28"/>
+            </w:rPr>
+            <m:t xml:space="preserve"> </m:t>
+          </m:r>
+          <m:nary>
+            <m:naryPr>
+              <m:chr m:val="∑"/>
+              <m:limLoc m:val="undOvr"/>
+              <m:ctrlPr>
+                <w:rPr>
+                  <w:rFonts w:ascii="Cambria Math" w:hAnsi="Cambria Math"/>
+                  <w:i/>
+                  <w:sz w:val="28"/>
+                </w:rPr>
+              </m:ctrlPr>
+            </m:naryPr>
+            <m:sub>
+              <m:r>
+                <w:rPr>
+                  <w:rFonts w:ascii="Cambria Math" w:hAnsi="Cambria Math"/>
+                  <w:sz w:val="28"/>
+                </w:rPr>
+                <m:t>n=1</m:t>
+              </m:r>
+            </m:sub>
+            <m:sup>
+              <m:r>
+                <w:rPr>
+                  <w:rFonts w:ascii="Cambria Math" w:hAnsi="Cambria Math"/>
+                  <w:sz w:val="28"/>
+                </w:rPr>
+                <m:t>N</m:t>
+              </m:r>
+            </m:sup>
+            <m:e>
+              <m:sSub>
+                <m:sSubPr>
+                  <m:ctrlPr>
+                    <w:rPr>
+                      <w:rFonts w:ascii="Cambria Math" w:hAnsi="Cambria Math"/>
+                      <w:i/>
+                      <w:sz w:val="28"/>
+                    </w:rPr>
+                  </m:ctrlPr>
+                </m:sSubPr>
+                <m:e>
+                  <m:r>
+                    <w:rPr>
+                      <w:rFonts w:ascii="Cambria Math" w:hAnsi="Cambria Math"/>
+                      <w:sz w:val="28"/>
+                    </w:rPr>
+                    <m:t>m</m:t>
+                  </m:r>
+                </m:e>
+                <m:sub>
+                  <m:r>
+                    <w:rPr>
+                      <w:rFonts w:ascii="Cambria Math" w:hAnsi="Cambria Math"/>
+                      <w:sz w:val="28"/>
+                    </w:rPr>
+                    <m:t>n</m:t>
+                  </m:r>
+                </m:sub>
+              </m:sSub>
+              <m:sSub>
+                <m:sSubPr>
+                  <m:ctrlPr>
+                    <w:rPr>
+                      <w:rFonts w:ascii="Cambria Math" w:hAnsi="Cambria Math"/>
+                      <w:i/>
+                      <w:sz w:val="28"/>
+                    </w:rPr>
+                  </m:ctrlPr>
+                </m:sSubPr>
+                <m:e>
+                  <m:acc>
+                    <m:accPr>
+                      <m:chr m:val="⃗"/>
+                      <m:ctrlPr>
+                        <w:rPr>
+                          <w:rFonts w:ascii="Cambria Math" w:hAnsi="Cambria Math"/>
+                          <w:i/>
+                          <w:sz w:val="28"/>
+                        </w:rPr>
+                      </m:ctrlPr>
+                    </m:accPr>
+                    <m:e>
+                      <m:r>
+                        <w:rPr>
+                          <w:rFonts w:ascii="Cambria Math" w:hAnsi="Cambria Math"/>
+                          <w:sz w:val="28"/>
+                        </w:rPr>
+                        <m:t>r</m:t>
+                      </m:r>
+                    </m:e>
+                  </m:acc>
+                </m:e>
+                <m:sub>
+                  <m:r>
+                    <w:rPr>
+                      <w:rFonts w:ascii="Cambria Math" w:hAnsi="Cambria Math"/>
+                      <w:sz w:val="28"/>
+                    </w:rPr>
+                    <m:t>c,n</m:t>
+                  </m:r>
+                </m:sub>
+              </m:sSub>
+            </m:e>
+          </m:nary>
+        </m:oMath>
+      </m:oMathPara>
+    </w:p>
+    <w:p>
+      <w:pPr>
+        <w:jc w:val="center"/>
+      </w:pPr>
+    </w:p>
+    <w:p>
+      <w:pPr>
+        <w:rPr>
+          <w:sz w:val="22"/>
+          <w:szCs w:val="22"/>
+          <w:lang w:val="en-US"/>
+        </w:rPr>
+      </w:pPr>
+      <w:r>
+        <w:rPr>
+          <w:sz w:val="22"/>
+          <w:szCs w:val="22"/>
+          <w:lang w:val="en-US"/>
+        </w:rPr>
+        <w:t>Moment de force</w:t>
+      </w:r>
+    </w:p>
+    <w:p>
+      <w:pPr>
+        <w:jc w:val="center"/>
+        <w:rPr>
+          <w:sz w:val="28"/>
+        </w:rPr>
+      </w:pPr>
+      <m:oMathPara>
+        <m:oMath>
+          <m:acc>
+            <m:accPr>
+              <m:chr m:val="⃗"/>
+              <m:ctrlPr>
+                <w:rPr>
+                  <w:rFonts w:ascii="Cambria Math" w:hAnsi="Cambria Math"/>
+                  <w:i/>
+                  <w:sz w:val="28"/>
+                </w:rPr>
+              </m:ctrlPr>
+            </m:accPr>
+            <m:e>
+              <m:r>
+                <w:rPr>
+                  <w:rFonts w:ascii="Cambria Math" w:hAnsi="Cambria Math"/>
+                  <w:sz w:val="28"/>
+                </w:rPr>
+                <m:t>τ</m:t>
+              </m:r>
+            </m:e>
+          </m:acc>
+          <m:r>
+            <w:rPr>
+              <w:rFonts w:ascii="Cambria Math" w:hAnsi="Cambria Math"/>
+              <w:sz w:val="28"/>
+            </w:rPr>
+            <m:t>=</m:t>
+          </m:r>
+          <m:sSub>
+            <m:sSubPr>
+              <m:ctrlPr>
+                <w:rPr>
+                  <w:rFonts w:ascii="Cambria Math" w:hAnsi="Cambria Math"/>
+                  <w:i/>
+                  <w:sz w:val="28"/>
+                </w:rPr>
+              </m:ctrlPr>
+            </m:sSubPr>
+            <m:e>
+              <m:acc>
+                <m:accPr>
+                  <m:chr m:val="⃗"/>
+                  <m:ctrlPr>
+                    <w:rPr>
+                      <w:rFonts w:ascii="Cambria Math" w:hAnsi="Cambria Math"/>
+                      <w:i/>
+                      <w:sz w:val="28"/>
+                    </w:rPr>
+                  </m:ctrlPr>
+                </m:accPr>
+                <m:e>
+                  <m:r>
+                    <w:rPr>
+                      <w:rFonts w:ascii="Cambria Math" w:hAnsi="Cambria Math"/>
+                      <w:sz w:val="28"/>
+                    </w:rPr>
+                    <m:t>r</m:t>
+                  </m:r>
+                </m:e>
+              </m:acc>
+            </m:e>
+            <m:sub>
+              <m:r>
+                <w:rPr>
+                  <w:rFonts w:ascii="Cambria Math" w:hAnsi="Cambria Math"/>
+                  <w:sz w:val="28"/>
+                </w:rPr>
+                <m:t>c,F</m:t>
+              </m:r>
+            </m:sub>
+          </m:sSub>
+          <m:r>
+            <w:rPr>
+              <w:rFonts w:ascii="Cambria Math" w:hAnsi="Cambria Math"/>
+              <w:sz w:val="28"/>
+            </w:rPr>
+            <m:t>×</m:t>
+          </m:r>
+          <m:acc>
+            <m:accPr>
+              <m:chr m:val="⃗"/>
+              <m:ctrlPr>
+                <w:rPr>
+                  <w:rFonts w:ascii="Cambria Math" w:hAnsi="Cambria Math"/>
+                  <w:i/>
+                  <w:sz w:val="28"/>
+                </w:rPr>
+              </m:ctrlPr>
+            </m:accPr>
+            <m:e>
+              <m:r>
+                <w:rPr>
+                  <w:rFonts w:ascii="Cambria Math" w:hAnsi="Cambria Math"/>
+                  <w:sz w:val="28"/>
+                </w:rPr>
+                <m:t>F</m:t>
+              </m:r>
+            </m:e>
+          </m:acc>
+        </m:oMath>
+      </m:oMathPara>
+    </w:p>
+    <w:p>
+      <w:pPr>
+        <w:rPr>
+          <w:sz w:val="22"/>
+          <w:szCs w:val="22"/>
+        </w:rPr>
+      </w:pPr>
+      <w:r>
+        <w:rPr>
+          <w:sz w:val="22"/>
+          <w:szCs w:val="22"/>
+        </w:rPr>
+        <w:t>Accélération angulaire</w:t>
+      </w:r>
+    </w:p>
+    <w:p>
+      <w:pPr>
+        <w:rPr>
+          <w:sz w:val="28"/>
+          <w:lang w:val="en-US"/>
+        </w:rPr>
+      </w:pPr>
+      <m:oMathPara>
+        <m:oMath>
+          <m:acc>
+            <m:accPr>
+              <m:chr m:val="⃗"/>
+              <m:ctrlPr>
+                <w:rPr>
+                  <w:rFonts w:ascii="Cambria Math" w:hAnsi="Cambria Math"/>
+                  <w:i/>
+                  <w:sz w:val="28"/>
+                </w:rPr>
+              </m:ctrlPr>
+            </m:accPr>
+            <m:e>
+              <m:r>
+                <w:rPr>
+                  <w:rFonts w:ascii="Cambria Math" w:hAnsi="Cambria Math"/>
+                  <w:sz w:val="28"/>
+                </w:rPr>
+                <m:t>α</m:t>
+              </m:r>
+            </m:e>
+          </m:acc>
+          <m:d>
+            <m:dPr>
+              <m:ctrlPr>
+                <w:rPr>
+                  <w:rFonts w:ascii="Cambria Math" w:hAnsi="Cambria Math"/>
+                  <w:i/>
+                  <w:sz w:val="28"/>
+                </w:rPr>
+              </m:ctrlPr>
+            </m:dPr>
+            <m:e>
+              <m:r>
+                <w:rPr>
+                  <w:rFonts w:ascii="Cambria Math" w:hAnsi="Cambria Math"/>
+                  <w:sz w:val="28"/>
+                </w:rPr>
+                <m:t>t</m:t>
+              </m:r>
+            </m:e>
+          </m:d>
+          <m:r>
+            <w:rPr>
+              <w:rFonts w:ascii="Cambria Math" w:hAnsi="Cambria Math"/>
+              <w:sz w:val="28"/>
+            </w:rPr>
+            <m:t>=</m:t>
+          </m:r>
+          <m:sSup>
+            <m:sSupPr>
+              <m:ctrlPr>
+                <w:rPr>
+                  <w:rFonts w:ascii="Cambria Math" w:hAnsi="Cambria Math"/>
+                  <w:i/>
+                  <w:sz w:val="28"/>
+                  <w:lang w:val="en-US"/>
+                </w:rPr>
+              </m:ctrlPr>
+            </m:sSupPr>
+            <m:e>
+              <m:r>
+                <w:rPr>
+                  <w:rFonts w:ascii="Cambria Math" w:hAnsi="Cambria Math"/>
+                  <w:sz w:val="28"/>
+                  <w:lang w:val="en-US"/>
+                </w:rPr>
+                <m:t>I</m:t>
+              </m:r>
+            </m:e>
+            <m:sup>
+              <m:r>
+                <w:rPr>
+                  <w:rFonts w:ascii="Cambria Math" w:hAnsi="Cambria Math"/>
+                  <w:sz w:val="28"/>
+                  <w:lang w:val="en-US"/>
+                </w:rPr>
+                <m:t>-1</m:t>
+              </m:r>
+            </m:sup>
+          </m:sSup>
+          <m:d>
+            <m:dPr>
+              <m:begChr m:val="["/>
+              <m:endChr m:val="]"/>
+              <m:ctrlPr>
+                <w:rPr>
+                  <w:rFonts w:ascii="Cambria Math" w:hAnsi="Cambria Math"/>
+                  <w:i/>
+                  <w:sz w:val="28"/>
+                  <w:lang w:val="en-US"/>
+                </w:rPr>
+              </m:ctrlPr>
+            </m:dPr>
+            <m:e>
+              <m:acc>
+                <m:accPr>
+                  <m:chr m:val="⃗"/>
+                  <m:ctrlPr>
+                    <w:rPr>
+                      <w:rFonts w:ascii="Cambria Math" w:hAnsi="Cambria Math"/>
+                      <w:i/>
+                      <w:sz w:val="28"/>
+                      <w:lang w:val="en-US"/>
+                    </w:rPr>
+                  </m:ctrlPr>
+                </m:accPr>
+                <m:e>
+                  <m:r>
+                    <w:rPr>
+                      <w:rFonts w:ascii="Cambria Math" w:hAnsi="Cambria Math"/>
+                      <w:sz w:val="28"/>
+                      <w:lang w:val="en-US"/>
+                    </w:rPr>
+                    <m:t>τ</m:t>
+                  </m:r>
+                </m:e>
+              </m:acc>
+              <m:d>
+                <m:dPr>
+                  <m:ctrlPr>
+                    <w:rPr>
+                      <w:rFonts w:ascii="Cambria Math" w:hAnsi="Cambria Math"/>
+                      <w:i/>
+                      <w:sz w:val="28"/>
+                      <w:lang w:val="en-US"/>
+                    </w:rPr>
+                  </m:ctrlPr>
+                </m:dPr>
+                <m:e>
+                  <m:r>
+                    <w:rPr>
+                      <w:rFonts w:ascii="Cambria Math" w:hAnsi="Cambria Math"/>
+                      <w:sz w:val="28"/>
+                      <w:lang w:val="en-US"/>
+                    </w:rPr>
+                    <m:t>t</m:t>
+                  </m:r>
+                </m:e>
+              </m:d>
+              <m:r>
+                <w:rPr>
+                  <w:rFonts w:ascii="Cambria Math" w:hAnsi="Cambria Math"/>
+                  <w:sz w:val="28"/>
+                  <w:lang w:val="en-US"/>
+                </w:rPr>
+                <m:t>-</m:t>
+              </m:r>
+              <m:acc>
+                <m:accPr>
+                  <m:chr m:val="̃"/>
+                  <m:ctrlPr>
+                    <w:rPr>
+                      <w:rFonts w:ascii="Cambria Math" w:hAnsi="Cambria Math"/>
+                      <w:i/>
+                      <w:sz w:val="28"/>
+                      <w:lang w:val="en-US"/>
+                    </w:rPr>
+                  </m:ctrlPr>
+                </m:accPr>
+                <m:e>
+                  <m:r>
+                    <w:rPr>
+                      <w:rFonts w:ascii="Cambria Math" w:hAnsi="Cambria Math"/>
+                      <w:sz w:val="28"/>
+                      <w:lang w:val="en-US"/>
+                    </w:rPr>
+                    <m:t>ω</m:t>
+                  </m:r>
+                </m:e>
+              </m:acc>
+              <m:r>
+                <w:rPr>
+                  <w:rFonts w:ascii="Cambria Math" w:hAnsi="Cambria Math"/>
+                  <w:sz w:val="28"/>
+                  <w:lang w:val="en-US"/>
+                </w:rPr>
+                <m:t>I</m:t>
+              </m:r>
+              <m:acc>
+                <m:accPr>
+                  <m:chr m:val="⃗"/>
+                  <m:ctrlPr>
+                    <w:rPr>
+                      <w:rFonts w:ascii="Cambria Math" w:hAnsi="Cambria Math"/>
+                      <w:i/>
+                      <w:sz w:val="28"/>
+                      <w:lang w:val="en-US"/>
+                    </w:rPr>
+                  </m:ctrlPr>
+                </m:accPr>
+                <m:e>
+                  <m:r>
+                    <w:rPr>
+                      <w:rFonts w:ascii="Cambria Math" w:hAnsi="Cambria Math"/>
+                      <w:sz w:val="28"/>
+                      <w:lang w:val="en-US"/>
+                    </w:rPr>
+                    <m:t>ω</m:t>
+                  </m:r>
+                </m:e>
+              </m:acc>
+            </m:e>
+          </m:d>
+          <m:r>
+            <w:rPr>
+              <w:rFonts w:ascii="Cambria Math" w:hAnsi="Cambria Math"/>
+              <w:sz w:val="28"/>
+              <w:lang w:val="en-US"/>
+            </w:rPr>
+            <m:t>≡</m:t>
+          </m:r>
+          <m:sSup>
+            <m:sSupPr>
+              <m:ctrlPr>
+                <w:rPr>
+                  <w:rFonts w:ascii="Cambria Math" w:hAnsi="Cambria Math"/>
+                  <w:i/>
+                  <w:sz w:val="28"/>
+                  <w:lang w:val="en-US"/>
+                </w:rPr>
+              </m:ctrlPr>
+            </m:sSupPr>
+            <m:e>
+              <m:r>
+                <w:rPr>
+                  <w:rFonts w:ascii="Cambria Math" w:hAnsi="Cambria Math"/>
+                  <w:sz w:val="28"/>
+                  <w:lang w:val="en-US"/>
+                </w:rPr>
+                <m:t>I</m:t>
+              </m:r>
+            </m:e>
+            <m:sup>
+              <m:r>
+                <w:rPr>
+                  <w:rFonts w:ascii="Cambria Math" w:hAnsi="Cambria Math"/>
+                  <w:sz w:val="28"/>
+                  <w:lang w:val="en-US"/>
+                </w:rPr>
+                <m:t>-1</m:t>
+              </m:r>
+            </m:sup>
+          </m:sSup>
+          <m:d>
+            <m:dPr>
+              <m:begChr m:val="["/>
+              <m:endChr m:val="]"/>
+              <m:ctrlPr>
+                <w:rPr>
+                  <w:rFonts w:ascii="Cambria Math" w:hAnsi="Cambria Math"/>
+                  <w:i/>
+                  <w:sz w:val="28"/>
+                  <w:lang w:val="en-US"/>
+                </w:rPr>
+              </m:ctrlPr>
+            </m:dPr>
+            <m:e>
+              <m:acc>
+                <m:accPr>
+                  <m:chr m:val="⃗"/>
+                  <m:ctrlPr>
+                    <w:rPr>
+                      <w:rFonts w:ascii="Cambria Math" w:hAnsi="Cambria Math"/>
+                      <w:i/>
+                      <w:sz w:val="28"/>
+                      <w:lang w:val="en-US"/>
+                    </w:rPr>
+                  </m:ctrlPr>
+                </m:accPr>
+                <m:e>
+                  <m:r>
+                    <w:rPr>
+                      <w:rFonts w:ascii="Cambria Math" w:hAnsi="Cambria Math"/>
+                      <w:sz w:val="28"/>
+                      <w:lang w:val="en-US"/>
+                    </w:rPr>
+                    <m:t>τ</m:t>
+                  </m:r>
+                </m:e>
+              </m:acc>
+              <m:d>
+                <m:dPr>
+                  <m:ctrlPr>
+                    <w:rPr>
+                      <w:rFonts w:ascii="Cambria Math" w:hAnsi="Cambria Math"/>
+                      <w:i/>
+                      <w:sz w:val="28"/>
+                      <w:lang w:val="en-US"/>
+                    </w:rPr>
+                  </m:ctrlPr>
+                </m:dPr>
+                <m:e>
+                  <m:r>
+                    <w:rPr>
+                      <w:rFonts w:ascii="Cambria Math" w:hAnsi="Cambria Math"/>
+                      <w:sz w:val="28"/>
+                      <w:lang w:val="en-US"/>
+                    </w:rPr>
+                    <m:t>t</m:t>
+                  </m:r>
+                </m:e>
+              </m:d>
+              <m:r>
+                <w:rPr>
+                  <w:rFonts w:ascii="Cambria Math" w:hAnsi="Cambria Math"/>
+                  <w:sz w:val="28"/>
+                  <w:lang w:val="en-US"/>
+                </w:rPr>
+                <m:t>+</m:t>
+              </m:r>
+              <m:acc>
+                <m:accPr>
+                  <m:chr m:val="⃗"/>
+                  <m:ctrlPr>
+                    <w:rPr>
+                      <w:rFonts w:ascii="Cambria Math" w:hAnsi="Cambria Math"/>
+                      <w:i/>
+                      <w:sz w:val="28"/>
+                      <w:lang w:val="en-US"/>
+                    </w:rPr>
+                  </m:ctrlPr>
+                </m:accPr>
+                <m:e>
+                  <m:r>
+                    <w:rPr>
+                      <w:rFonts w:ascii="Cambria Math" w:hAnsi="Cambria Math"/>
+                      <w:sz w:val="28"/>
+                      <w:lang w:val="en-US"/>
+                    </w:rPr>
+                    <m:t>L</m:t>
+                  </m:r>
+                </m:e>
+              </m:acc>
+              <m:d>
+                <m:dPr>
+                  <m:ctrlPr>
+                    <w:rPr>
+                      <w:rFonts w:ascii="Cambria Math" w:hAnsi="Cambria Math"/>
+                      <w:i/>
+                      <w:sz w:val="28"/>
+                      <w:lang w:val="en-US"/>
+                    </w:rPr>
+                  </m:ctrlPr>
+                </m:dPr>
+                <m:e>
+                  <m:r>
+                    <w:rPr>
+                      <w:rFonts w:ascii="Cambria Math" w:hAnsi="Cambria Math"/>
+                      <w:sz w:val="28"/>
+                      <w:lang w:val="en-US"/>
+                    </w:rPr>
+                    <m:t>t</m:t>
+                  </m:r>
+                </m:e>
+              </m:d>
+              <m:r>
+                <w:rPr>
+                  <w:rFonts w:ascii="Cambria Math" w:hAnsi="Cambria Math"/>
+                  <w:sz w:val="28"/>
+                  <w:lang w:val="en-US"/>
+                </w:rPr>
+                <m:t>×</m:t>
+              </m:r>
+              <m:acc>
+                <m:accPr>
+                  <m:chr m:val="⃗"/>
+                  <m:ctrlPr>
+                    <w:rPr>
+                      <w:rFonts w:ascii="Cambria Math" w:hAnsi="Cambria Math"/>
+                      <w:i/>
+                      <w:sz w:val="28"/>
+                      <w:lang w:val="en-US"/>
+                    </w:rPr>
+                  </m:ctrlPr>
+                </m:accPr>
+                <m:e>
+                  <m:r>
+                    <w:rPr>
+                      <w:rFonts w:ascii="Cambria Math" w:hAnsi="Cambria Math"/>
+                      <w:sz w:val="28"/>
+                      <w:lang w:val="en-US"/>
+                    </w:rPr>
+                    <m:t>ω</m:t>
+                  </m:r>
+                </m:e>
+              </m:acc>
+              <m:d>
+                <m:dPr>
+                  <m:ctrlPr>
+                    <w:rPr>
+                      <w:rFonts w:ascii="Cambria Math" w:hAnsi="Cambria Math"/>
+                      <w:i/>
+                      <w:sz w:val="28"/>
+                      <w:lang w:val="en-US"/>
+                    </w:rPr>
+                  </m:ctrlPr>
+                </m:dPr>
+                <m:e>
+                  <m:r>
+                    <w:rPr>
+                      <w:rFonts w:ascii="Cambria Math" w:hAnsi="Cambria Math"/>
+                      <w:sz w:val="28"/>
+                      <w:lang w:val="en-US"/>
+                    </w:rPr>
+                    <m:t>t</m:t>
+                  </m:r>
+                </m:e>
+              </m:d>
+            </m:e>
+          </m:d>
+          <m:r>
+            <w:rPr>
+              <w:rFonts w:ascii="Cambria Math" w:hAnsi="Cambria Math"/>
+              <w:sz w:val="28"/>
+              <w:lang w:val="en-US"/>
+            </w:rPr>
+            <m:t xml:space="preserve"> </m:t>
+          </m:r>
+        </m:oMath>
+      </m:oMathPara>
+    </w:p>
+    <w:p>
+      <w:pPr>
+        <w:rPr>
+          <w:sz w:val="22"/>
+          <w:szCs w:val="22"/>
+          <w:lang w:val="en-US"/>
+        </w:rPr>
+      </w:pPr>
+      <w:r>
+        <w:rPr>
+          <w:sz w:val="22"/>
+          <w:szCs w:val="22"/>
+          <w:lang w:val="en-US"/>
+        </w:rPr>
+        <w:t xml:space="preserve">Avec </w:t>
+      </w:r>
+    </w:p>
+    <w:p>
+      <w:pPr>
+        <w:rPr>
+          <w:sz w:val="28"/>
+          <w:lang w:val="en-US"/>
+        </w:rPr>
+      </w:pPr>
+      <m:oMathPara>
+        <m:oMath>
+          <m:acc>
+            <m:accPr>
+              <m:chr m:val="⃗"/>
+              <m:ctrlPr>
+                <w:rPr>
+                  <w:rFonts w:ascii="Cambria Math" w:hAnsi="Cambria Math"/>
+                  <w:i/>
+                  <w:sz w:val="28"/>
+                  <w:lang w:val="en-US"/>
+                </w:rPr>
+              </m:ctrlPr>
+            </m:accPr>
+            <m:e>
+              <m:r>
+                <w:rPr>
+                  <w:rFonts w:ascii="Cambria Math" w:hAnsi="Cambria Math"/>
+                  <w:sz w:val="28"/>
+                  <w:lang w:val="en-US"/>
+                </w:rPr>
+                <m:t>L</m:t>
+              </m:r>
+            </m:e>
+          </m:acc>
+          <m:r>
+            <w:rPr>
+              <w:rFonts w:ascii="Cambria Math" w:hAnsi="Cambria Math"/>
+              <w:sz w:val="28"/>
+              <w:lang w:val="en-US"/>
+            </w:rPr>
+            <m:t>=</m:t>
+          </m:r>
+          <m:sSub>
+            <m:sSubPr>
+              <m:ctrlPr>
+                <w:rPr>
+                  <w:rFonts w:ascii="Cambria Math" w:hAnsi="Cambria Math"/>
+                  <w:i/>
+                  <w:sz w:val="28"/>
+                  <w:lang w:val="en-US"/>
+                </w:rPr>
+              </m:ctrlPr>
+            </m:sSubPr>
+            <m:e>
+              <m:r>
+                <w:rPr>
+                  <w:rFonts w:ascii="Cambria Math" w:hAnsi="Cambria Math"/>
+                  <w:sz w:val="28"/>
+                  <w:lang w:val="en-US"/>
+                </w:rPr>
+                <m:t>I</m:t>
+              </m:r>
+            </m:e>
+            <m:sub>
+              <m:r>
+                <w:rPr>
+                  <w:rFonts w:ascii="Cambria Math" w:hAnsi="Cambria Math"/>
+                  <w:sz w:val="28"/>
+                  <w:lang w:val="en-US"/>
+                </w:rPr>
+                <m:t>c</m:t>
+              </m:r>
+            </m:sub>
+          </m:sSub>
+          <m:acc>
+            <m:accPr>
+              <m:chr m:val="⃗"/>
+              <m:ctrlPr>
+                <w:rPr>
+                  <w:rFonts w:ascii="Cambria Math" w:hAnsi="Cambria Math"/>
+                  <w:i/>
+                  <w:sz w:val="28"/>
+                  <w:lang w:val="en-US"/>
+                </w:rPr>
+              </m:ctrlPr>
+            </m:accPr>
+            <m:e>
+              <m:r>
+                <w:rPr>
+                  <w:rFonts w:ascii="Cambria Math" w:hAnsi="Cambria Math"/>
+                  <w:sz w:val="28"/>
+                  <w:lang w:val="en-US"/>
+                </w:rPr>
+                <m:t>ω</m:t>
+              </m:r>
+            </m:e>
+          </m:acc>
+        </m:oMath>
+      </m:oMathPara>
+    </w:p>
+    <w:p>
+      <w:pPr>
+        <w:jc w:val="center"/>
+      </w:pPr>
+      <w:r>
         <w:br w:type="page"/>
       </w:r>
     </w:p>
@@ -2030,7 +2926,7 @@
           <w:rFonts w:asciiTheme="minorHAnsi" w:hAnsiTheme="minorHAnsi"/>
         </w:rPr>
       </w:pPr>
-      <w:bookmarkStart w:id="3" w:name="_Toc431112529"/>
+      <w:bookmarkStart w:id="2" w:name="_Toc431112529"/>
       <w:r>
         <w:rPr>
           <w:rFonts w:asciiTheme="minorHAnsi" w:hAnsiTheme="minorHAnsi"/>
@@ -2038,7 +2934,7 @@
         <w:lastRenderedPageBreak/>
         <w:t>Description du logiciel</w:t>
       </w:r>
-      <w:bookmarkEnd w:id="3"/>
+      <w:bookmarkEnd w:id="2"/>
     </w:p>
     <w:p>
       <w:pPr>
@@ -2049,8 +2945,186 @@
     </w:p>
     <w:p>
       <w:pPr>
-        <w:rPr>
-          <w:rFonts w:asciiTheme="minorHAnsi" w:hAnsiTheme="minorHAnsi"/>
+        <w:spacing w:line="360" w:lineRule="auto"/>
+        <w:ind w:firstLine="720"/>
+        <w:jc w:val="both"/>
+        <w:rPr>
+          <w:rFonts w:asciiTheme="minorHAnsi" w:hAnsiTheme="minorHAnsi"/>
+          <w:sz w:val="24"/>
+          <w:szCs w:val="24"/>
+        </w:rPr>
+      </w:pPr>
+      <w:r>
+        <w:rPr>
+          <w:rFonts w:asciiTheme="minorHAnsi" w:hAnsiTheme="minorHAnsi"/>
+          <w:sz w:val="24"/>
+          <w:szCs w:val="24"/>
+        </w:rPr>
+        <w:t>La simulation de la situation présentée précédemment est programmée avec le logiciel MATLAB. Le fonctionnement de c</w:t>
+      </w:r>
+      <w:bookmarkStart w:id="3" w:name="_Toc431112530"/>
+      <w:r>
+        <w:rPr>
+          <w:rFonts w:asciiTheme="minorHAnsi" w:hAnsiTheme="minorHAnsi"/>
+          <w:sz w:val="24"/>
+          <w:szCs w:val="24"/>
+        </w:rPr>
+        <w:t>elui-ci est détaillé ci-dessous.</w:t>
+      </w:r>
+    </w:p>
+    <w:p>
+      <w:pPr>
+        <w:spacing w:line="360" w:lineRule="auto"/>
+        <w:ind w:firstLine="720"/>
+        <w:jc w:val="both"/>
+        <w:rPr>
+          <w:rFonts w:asciiTheme="minorHAnsi" w:hAnsiTheme="minorHAnsi"/>
+          <w:sz w:val="24"/>
+          <w:szCs w:val="24"/>
+        </w:rPr>
+      </w:pPr>
+      <w:r>
+        <w:rPr>
+          <w:rFonts w:asciiTheme="minorHAnsi" w:hAnsiTheme="minorHAnsi"/>
+          <w:sz w:val="24"/>
+          <w:szCs w:val="24"/>
+        </w:rPr>
+        <w:t>D’abord, on initialise tous les membres du patineur avec les données fournies dans l’énoncé.</w:t>
+      </w:r>
+      <w:r>
+        <w:rPr>
+          <w:rFonts w:asciiTheme="minorHAnsi" w:hAnsiTheme="minorHAnsi"/>
+          <w:sz w:val="24"/>
+          <w:szCs w:val="24"/>
+        </w:rPr>
+        <w:t xml:space="preserve"> Il y a deux fichiers de valeurs initiales : un pour la configuration initiale du patineur et un autre pour la configuration dont le bras gauche est élevé à la perpendiculaire par rapport au tronc.</w:t>
+      </w:r>
+      <w:r>
+        <w:rPr>
+          <w:rFonts w:asciiTheme="minorHAnsi" w:hAnsiTheme="minorHAnsi"/>
+          <w:sz w:val="24"/>
+          <w:szCs w:val="24"/>
+        </w:rPr>
+        <w:t xml:space="preserve"> La solution permet de créer des classes afin de profiter de la réutilisabilité du code. En effet, chaque solide décrit se calcule de la même façon et possède les mêmes attributs. Pour chacun des membres, o</w:t>
+      </w:r>
+      <w:r>
+        <w:rPr>
+          <w:rFonts w:asciiTheme="minorHAnsi" w:hAnsiTheme="minorHAnsi"/>
+          <w:sz w:val="24"/>
+          <w:szCs w:val="24"/>
+        </w:rPr>
+        <w:t>n calcule le volume et la masse. Ensuite, avec les centres de masse et la masse calculée des membres, on calcule le centre de masse global du patineur</w:t>
+      </w:r>
+      <w:r>
+        <w:rPr>
+          <w:rFonts w:asciiTheme="minorHAnsi" w:hAnsiTheme="minorHAnsi"/>
+          <w:sz w:val="24"/>
+          <w:szCs w:val="24"/>
+        </w:rPr>
+        <w:t>. Dans le cas où le patineur est incliné de 10° sur sa gauche, on procède à une rotation du centre de masse avec une matrice de rotation sur le centre de masse global.</w:t>
+      </w:r>
+    </w:p>
+    <w:p>
+      <w:pPr>
+        <w:spacing w:line="360" w:lineRule="auto"/>
+        <w:ind w:firstLine="720"/>
+        <w:jc w:val="both"/>
+        <w:rPr>
+          <w:rFonts w:asciiTheme="minorHAnsi" w:hAnsiTheme="minorHAnsi"/>
+          <w:sz w:val="24"/>
+          <w:szCs w:val="24"/>
+        </w:rPr>
+      </w:pPr>
+      <w:r>
+        <w:rPr>
+          <w:rFonts w:asciiTheme="minorHAnsi" w:hAnsiTheme="minorHAnsi"/>
+          <w:sz w:val="24"/>
+          <w:szCs w:val="24"/>
+        </w:rPr>
+        <w:t>Pour répondre à la question B</w:t>
+      </w:r>
+      <w:r>
+        <w:rPr>
+          <w:rFonts w:asciiTheme="minorHAnsi" w:hAnsiTheme="minorHAnsi"/>
+          <w:sz w:val="24"/>
+          <w:szCs w:val="24"/>
+        </w:rPr>
+        <w:t>, on doit calculer le moment d’inertie de chacun des membres du patineur par rapport au centre de masse global et les additionner ensemble. Cette opération se fait en deux étapes. Dans un premier temps, on calcule le moment d’inertie de la forme par rapport à l’origine. Dans un deuxième temps, on doit ajuster ce moment d’inertie calculé par rapport au centre de masse du patineur afin d’obtenir le moment d’inertie réel de la forme. Ces étapes sont effectuées pour chacune des formes représentant les membres.</w:t>
+      </w:r>
+    </w:p>
+    <w:p>
+      <w:pPr>
+        <w:spacing w:line="360" w:lineRule="auto"/>
+        <w:ind w:firstLine="720"/>
+        <w:jc w:val="both"/>
+        <w:rPr>
+          <w:rFonts w:asciiTheme="minorHAnsi" w:hAnsiTheme="minorHAnsi"/>
+          <w:sz w:val="24"/>
+          <w:szCs w:val="24"/>
+        </w:rPr>
+      </w:pPr>
+      <w:r>
+        <w:rPr>
+          <w:rFonts w:asciiTheme="minorHAnsi" w:hAnsiTheme="minorHAnsi"/>
+          <w:sz w:val="24"/>
+          <w:szCs w:val="24"/>
+        </w:rPr>
+        <w:t>Pour la</w:t>
+      </w:r>
+      <w:r>
+        <w:rPr>
+          <w:rFonts w:asciiTheme="minorHAnsi" w:hAnsiTheme="minorHAnsi"/>
+          <w:sz w:val="24"/>
+          <w:szCs w:val="24"/>
+        </w:rPr>
+        <w:t xml:space="preserve"> question </w:t>
+      </w:r>
+      <w:r>
+        <w:rPr>
+          <w:rFonts w:asciiTheme="minorHAnsi" w:hAnsiTheme="minorHAnsi"/>
+          <w:sz w:val="24"/>
+          <w:szCs w:val="24"/>
+        </w:rPr>
+        <w:t>C</w:t>
+      </w:r>
+      <w:r>
+        <w:rPr>
+          <w:rFonts w:asciiTheme="minorHAnsi" w:hAnsiTheme="minorHAnsi"/>
+          <w:sz w:val="24"/>
+          <w:szCs w:val="24"/>
+        </w:rPr>
+        <w:t>, on doit d’abord représenter la position du point d’application de la force pour ensuite calculer le moment de force induit par la force de 200 N.</w:t>
+      </w:r>
+      <w:r>
+        <w:rPr>
+          <w:rFonts w:asciiTheme="minorHAnsi" w:hAnsiTheme="minorHAnsi"/>
+          <w:sz w:val="24"/>
+          <w:szCs w:val="24"/>
+        </w:rPr>
+        <w:t xml:space="preserve"> Ensuite, avec la formule de l’accélération angulaire présentée à la section précédente, on trouve l’accélération. La question D est faite de la même façon en ajoutant cependant une vitesse angulaire initiale au patineur.</w:t>
+      </w:r>
+    </w:p>
+    <w:p>
+      <w:pPr>
+        <w:spacing w:line="360" w:lineRule="auto"/>
+        <w:ind w:firstLine="720"/>
+        <w:jc w:val="both"/>
+        <w:rPr>
+          <w:rFonts w:asciiTheme="minorHAnsi" w:hAnsiTheme="minorHAnsi"/>
+          <w:sz w:val="24"/>
+          <w:szCs w:val="24"/>
+        </w:rPr>
+      </w:pPr>
+      <w:bookmarkStart w:id="4" w:name="_GoBack"/>
+      <w:bookmarkEnd w:id="4"/>
+    </w:p>
+    <w:p>
+      <w:pPr>
+        <w:rPr>
+          <w:rFonts w:asciiTheme="minorHAnsi" w:eastAsiaTheme="majorEastAsia" w:hAnsiTheme="minorHAnsi" w:cstheme="majorBidi"/>
+          <w:color w:val="365F91" w:themeColor="accent1" w:themeShade="BF"/>
+          <w:sz w:val="32"/>
+          <w:szCs w:val="32"/>
         </w:rPr>
       </w:pPr>
       <w:r>
@@ -2067,7 +3141,6 @@
           <w:rFonts w:asciiTheme="minorHAnsi" w:hAnsiTheme="minorHAnsi"/>
         </w:rPr>
       </w:pPr>
-      <w:bookmarkStart w:id="4" w:name="_Toc431112530"/>
       <w:r>
         <w:rPr>
           <w:rFonts w:asciiTheme="minorHAnsi" w:hAnsiTheme="minorHAnsi"/>
@@ -2075,7 +3148,7 @@
         <w:lastRenderedPageBreak/>
         <w:t>Résultats obtenus</w:t>
       </w:r>
-      <w:bookmarkEnd w:id="4"/>
+      <w:bookmarkEnd w:id="3"/>
     </w:p>
     <w:p>
       <w:pPr>
@@ -4109,7 +5182,7 @@
 </file>
 
 <file path=customXml/itemProps1.xml><?xml version="1.0" encoding="utf-8"?>
-<ds:datastoreItem xmlns:ds="http://schemas.openxmlformats.org/officeDocument/2006/customXml" ds:itemID="{D43EE722-3E22-4634-A74A-2D3154DB30B8}">
+<ds:datastoreItem xmlns:ds="http://schemas.openxmlformats.org/officeDocument/2006/customXml" ds:itemID="{E3DC6846-7A76-4A50-9A61-710D9A4F9CE5}">
   <ds:schemaRefs>
     <ds:schemaRef ds:uri="http://schemas.openxmlformats.org/officeDocument/2006/bibliography"/>
   </ds:schemaRefs>

</xml_diff>

<commit_message>
Rapport: presentation resultats et discussion
</commit_message>
<xml_diff>
--- a/rapport/PHS4700RapportLab1.docx
+++ b/rapport/PHS4700RapportLab1.docx
@@ -2010,6 +2010,13 @@
       <w:bookmarkEnd w:id="1"/>
     </w:p>
     <w:p/>
+    <w:p>
+      <w:pPr>
+        <w:rPr>
+          <w:sz w:val="22"/>
+        </w:rPr>
+      </w:pPr>
+    </w:p>
     <w:p>
       <w:r>
         <w:rPr>
@@ -2231,6 +2238,15 @@
           <w:lang w:val="en-US"/>
         </w:rPr>
       </w:pPr>
+    </w:p>
+    <w:p>
+      <w:pPr>
+        <w:rPr>
+          <w:sz w:val="22"/>
+          <w:szCs w:val="22"/>
+          <w:lang w:val="en-US"/>
+        </w:rPr>
+      </w:pPr>
       <w:r>
         <w:rPr>
           <w:sz w:val="22"/>
@@ -2350,6 +2366,22 @@
           </m:acc>
         </m:oMath>
       </m:oMathPara>
+    </w:p>
+    <w:p>
+      <w:pPr>
+        <w:rPr>
+          <w:sz w:val="22"/>
+          <w:szCs w:val="22"/>
+        </w:rPr>
+      </w:pPr>
+    </w:p>
+    <w:p>
+      <w:pPr>
+        <w:rPr>
+          <w:sz w:val="22"/>
+          <w:szCs w:val="22"/>
+        </w:rPr>
+      </w:pPr>
     </w:p>
     <w:p>
       <w:pPr>
@@ -3211,9 +3243,50 @@
         </w:rPr>
       </w:pPr>
     </w:p>
+    <w:p>
+      <w:pPr>
+        <w:spacing w:line="360" w:lineRule="auto"/>
+        <w:jc w:val="both"/>
+        <w:rPr>
+          <w:rFonts w:asciiTheme="minorHAnsi" w:hAnsiTheme="minorHAnsi"/>
+          <w:sz w:val="24"/>
+        </w:rPr>
+      </w:pPr>
+      <w:r>
+        <w:rPr>
+          <w:rFonts w:asciiTheme="minorHAnsi" w:hAnsiTheme="minorHAnsi"/>
+          <w:sz w:val="24"/>
+        </w:rPr>
+        <w:tab/>
+        <w:t>Les résultats obtenus lors des quatre différentes simulations sont regroupés dans le tableau suivant.</w:t>
+      </w:r>
+      <w:r>
+        <w:rPr>
+          <w:rFonts w:asciiTheme="minorHAnsi" w:hAnsiTheme="minorHAnsi"/>
+          <w:sz w:val="24"/>
+        </w:rPr>
+        <w:t xml:space="preserve"> Les deux premières configurations correspondent au patineur non incliné par rapport à l’axe des z et dont l’une est avec les bars le long du corps tandis </w:t>
+      </w:r>
+      <w:r>
+        <w:rPr>
+          <w:rFonts w:asciiTheme="minorHAnsi" w:hAnsiTheme="minorHAnsi"/>
+          <w:sz w:val="24"/>
+        </w:rPr>
+        <w:tab/>
+        <w:t>que l’autre est lorsque le bras gauche est à 90° par rapport au tronc. Les deux autres configurations sont lorsque le patineur est incliné de 10° par rapport à l’axe des z et pour des positions des bras identiques.</w:t>
+      </w:r>
+    </w:p>
+    <w:p>
+      <w:pPr>
+        <w:rPr>
+          <w:rFonts w:asciiTheme="minorHAnsi" w:hAnsiTheme="minorHAnsi"/>
+          <w:sz w:val="24"/>
+        </w:rPr>
+      </w:pPr>
+    </w:p>
     <w:tbl>
       <w:tblPr>
-        <w:tblpPr w:leftFromText="141" w:rightFromText="141" w:horzAnchor="margin" w:tblpXSpec="center" w:tblpY="2115"/>
+        <w:tblpPr w:leftFromText="141" w:rightFromText="141" w:vertAnchor="page" w:horzAnchor="margin" w:tblpXSpec="center" w:tblpY="5191"/>
         <w:tblW w:w="11203" w:type="dxa"/>
         <w:tblCellMar>
           <w:left w:w="70" w:type="dxa"/>
@@ -3699,7 +3772,32 @@
                 <w:lang w:eastAsia="fr-CA"/>
               </w:rPr>
               <w:br/>
-              <w:t>(rad/s^2)</w:t>
+              <w:t>(rad/s</w:t>
+            </w:r>
+            <w:r>
+              <w:rPr>
+                <w:rFonts w:ascii="Calibri" w:hAnsi="Calibri"/>
+                <w:b/>
+                <w:bCs/>
+                <w:color w:val="000000"/>
+                <w:sz w:val="24"/>
+                <w:szCs w:val="24"/>
+                <w:vertAlign w:val="superscript"/>
+                <w:lang w:eastAsia="fr-CA"/>
+              </w:rPr>
+              <w:t>2</w:t>
+            </w:r>
+            <w:r>
+              <w:rPr>
+                <w:rFonts w:ascii="Calibri" w:hAnsi="Calibri"/>
+                <w:b/>
+                <w:bCs/>
+                <w:color w:val="000000"/>
+                <w:sz w:val="24"/>
+                <w:szCs w:val="24"/>
+                <w:lang w:eastAsia="fr-CA"/>
+              </w:rPr>
+              <w:t>)</w:t>
             </w:r>
           </w:p>
         </w:tc>
@@ -3766,7 +3864,32 @@
                 <w:lang w:eastAsia="fr-CA"/>
               </w:rPr>
               <w:br/>
-              <w:t>(rad/s^2)</w:t>
+              <w:t>(rad/s</w:t>
+            </w:r>
+            <w:r>
+              <w:rPr>
+                <w:rFonts w:ascii="Calibri" w:hAnsi="Calibri"/>
+                <w:b/>
+                <w:bCs/>
+                <w:color w:val="000000"/>
+                <w:sz w:val="24"/>
+                <w:szCs w:val="24"/>
+                <w:vertAlign w:val="superscript"/>
+                <w:lang w:eastAsia="fr-CA"/>
+              </w:rPr>
+              <w:t>2</w:t>
+            </w:r>
+            <w:r>
+              <w:rPr>
+                <w:rFonts w:ascii="Calibri" w:hAnsi="Calibri"/>
+                <w:b/>
+                <w:bCs/>
+                <w:color w:val="000000"/>
+                <w:sz w:val="24"/>
+                <w:szCs w:val="24"/>
+                <w:lang w:eastAsia="fr-CA"/>
+              </w:rPr>
+              <w:t>)</w:t>
             </w:r>
           </w:p>
         </w:tc>
@@ -4854,7 +4977,7 @@
                 <w:szCs w:val="24"/>
                 <w:lang w:eastAsia="fr-CA"/>
               </w:rPr>
-              <w:t>e au tronc</w:t>
+              <w:t xml:space="preserve"> au tronc</w:t>
             </w:r>
           </w:p>
         </w:tc>
@@ -5096,31 +5219,82 @@
       <w:pPr>
         <w:rPr>
           <w:rFonts w:asciiTheme="minorHAnsi" w:hAnsiTheme="minorHAnsi"/>
+          <w:sz w:val="24"/>
         </w:rPr>
       </w:pPr>
+    </w:p>
+    <w:p>
+      <w:pPr>
+        <w:rPr>
+          <w:rFonts w:asciiTheme="minorHAnsi" w:hAnsiTheme="minorHAnsi"/>
+          <w:sz w:val="24"/>
+        </w:rPr>
+      </w:pPr>
+    </w:p>
+    <w:p>
+      <w:pPr>
+        <w:rPr>
+          <w:rFonts w:asciiTheme="minorHAnsi" w:hAnsiTheme="minorHAnsi"/>
+        </w:rPr>
+      </w:pPr>
       <w:r>
         <w:rPr>
           <w:rFonts w:asciiTheme="minorHAnsi" w:hAnsiTheme="minorHAnsi"/>
         </w:rPr>
         <w:br w:type="page"/>
       </w:r>
-      <w:bookmarkStart w:id="4" w:name="_GoBack"/>
+    </w:p>
+    <w:p>
+      <w:pPr>
+        <w:pStyle w:val="Titre1"/>
+        <w:rPr>
+          <w:rFonts w:asciiTheme="minorHAnsi" w:hAnsiTheme="minorHAnsi"/>
+        </w:rPr>
+      </w:pPr>
+      <w:bookmarkStart w:id="4" w:name="_Toc431112531"/>
+      <w:r>
+        <w:rPr>
+          <w:rFonts w:asciiTheme="minorHAnsi" w:hAnsiTheme="minorHAnsi"/>
+        </w:rPr>
+        <w:lastRenderedPageBreak/>
+        <w:t>Analyse des résultats obtenus</w:t>
+      </w:r>
       <w:bookmarkEnd w:id="4"/>
     </w:p>
     <w:p>
       <w:pPr>
+        <w:rPr>
+          <w:rFonts w:asciiTheme="minorHAnsi" w:hAnsiTheme="minorHAnsi"/>
+        </w:rPr>
+      </w:pPr>
+    </w:p>
+    <w:p>
+      <w:pPr>
+        <w:rPr>
+          <w:rFonts w:asciiTheme="minorHAnsi" w:hAnsiTheme="minorHAnsi"/>
+        </w:rPr>
+      </w:pPr>
+      <w:r>
+        <w:rPr>
+          <w:rFonts w:asciiTheme="minorHAnsi" w:hAnsiTheme="minorHAnsi"/>
+        </w:rPr>
+        <w:br w:type="page"/>
+      </w:r>
+    </w:p>
+    <w:p>
+      <w:pPr>
         <w:pStyle w:val="Titre1"/>
         <w:rPr>
           <w:rFonts w:asciiTheme="minorHAnsi" w:hAnsiTheme="minorHAnsi"/>
         </w:rPr>
       </w:pPr>
-      <w:bookmarkStart w:id="5" w:name="_Toc431112531"/>
+      <w:bookmarkStart w:id="5" w:name="_Toc431112532"/>
       <w:r>
         <w:rPr>
           <w:rFonts w:asciiTheme="minorHAnsi" w:hAnsiTheme="minorHAnsi"/>
         </w:rPr>
         <w:lastRenderedPageBreak/>
-        <w:t>Analyse des résultats obtenus</w:t>
+        <w:t>Discussions sur le devoir</w:t>
       </w:r>
       <w:bookmarkEnd w:id="5"/>
     </w:p>
@@ -5128,37 +5302,87 @@
       <w:pPr>
         <w:rPr>
           <w:rFonts w:asciiTheme="minorHAnsi" w:hAnsiTheme="minorHAnsi"/>
+          <w:sz w:val="24"/>
         </w:rPr>
       </w:pPr>
     </w:p>
     <w:p>
       <w:pPr>
-        <w:rPr>
-          <w:rFonts w:asciiTheme="minorHAnsi" w:hAnsiTheme="minorHAnsi"/>
+        <w:spacing w:line="360" w:lineRule="auto"/>
+        <w:jc w:val="both"/>
+        <w:rPr>
+          <w:rFonts w:asciiTheme="minorHAnsi" w:hAnsiTheme="minorHAnsi"/>
+          <w:sz w:val="24"/>
         </w:rPr>
       </w:pPr>
       <w:r>
         <w:rPr>
           <w:rFonts w:asciiTheme="minorHAnsi" w:hAnsiTheme="minorHAnsi"/>
-        </w:rPr>
-        <w:br w:type="page"/>
+          <w:sz w:val="24"/>
+        </w:rPr>
+        <w:tab/>
+        <w:t>Bien entendu, ce travail pratique ne s’est pas fait sans rencontrer quelques embûches. D’abord, dans le but de profiter qu’il y avait beaucoup d’instructions qui se répétaient et des attributs communs, nous avons pris la décision de créer des classes et de faire de l’héritage. Cependant, MATLAB n’est pas l’outil le plus efficace ni agréable pour faire de la programmation orientée objet. Cela, par contre, permet de clarifier le code et d’en rendre la lecture plus facile.</w:t>
       </w:r>
     </w:p>
     <w:p>
       <w:pPr>
-        <w:pStyle w:val="Titre1"/>
-        <w:rPr>
-          <w:rFonts w:asciiTheme="minorHAnsi" w:hAnsiTheme="minorHAnsi"/>
+        <w:spacing w:line="360" w:lineRule="auto"/>
+        <w:jc w:val="both"/>
+        <w:rPr>
+          <w:rFonts w:asciiTheme="minorHAnsi" w:hAnsiTheme="minorHAnsi"/>
+          <w:sz w:val="24"/>
         </w:rPr>
       </w:pPr>
-      <w:bookmarkStart w:id="6" w:name="_Toc431112532"/>
-      <w:r>
-        <w:rPr>
-          <w:rFonts w:asciiTheme="minorHAnsi" w:hAnsiTheme="minorHAnsi"/>
-        </w:rPr>
-        <w:lastRenderedPageBreak/>
-        <w:t>Discussions sur le devoir</w:t>
-      </w:r>
+      <w:r>
+        <w:rPr>
+          <w:rFonts w:asciiTheme="minorHAnsi" w:hAnsiTheme="minorHAnsi"/>
+          <w:sz w:val="24"/>
+        </w:rPr>
+        <w:tab/>
+        <w:t>De plus, dès le départ,  nous avons oublié de faire la conversion des unités dans le même référentiel. Ceci donnait des résultats erronés</w:t>
+      </w:r>
+      <w:r>
+        <w:rPr>
+          <w:rFonts w:asciiTheme="minorHAnsi" w:hAnsiTheme="minorHAnsi"/>
+          <w:sz w:val="24"/>
+        </w:rPr>
+        <w:t xml:space="preserve"> et physiquement impossibles puisqu’ils étaient multipliés par un certain facteur. Nous avons ensuite tout mis en mètres lorsque nous nous en sommes </w:t>
+      </w:r>
+      <w:proofErr w:type="gramStart"/>
+      <w:r>
+        <w:rPr>
+          <w:rFonts w:asciiTheme="minorHAnsi" w:hAnsiTheme="minorHAnsi"/>
+          <w:sz w:val="24"/>
+        </w:rPr>
+        <w:t>aperçu</w:t>
+      </w:r>
+      <w:proofErr w:type="gramEnd"/>
+      <w:r>
+        <w:rPr>
+          <w:rFonts w:asciiTheme="minorHAnsi" w:hAnsiTheme="minorHAnsi"/>
+          <w:sz w:val="24"/>
+        </w:rPr>
+        <w:t xml:space="preserve">. </w:t>
+      </w:r>
+    </w:p>
+    <w:p>
+      <w:pPr>
+        <w:spacing w:line="360" w:lineRule="auto"/>
+        <w:jc w:val="both"/>
+        <w:rPr>
+          <w:rFonts w:asciiTheme="minorHAnsi" w:hAnsiTheme="minorHAnsi"/>
+          <w:sz w:val="24"/>
+        </w:rPr>
+      </w:pPr>
+      <w:r>
+        <w:rPr>
+          <w:rFonts w:asciiTheme="minorHAnsi" w:hAnsiTheme="minorHAnsi"/>
+          <w:sz w:val="24"/>
+        </w:rPr>
+        <w:tab/>
+        <w:t xml:space="preserve">Enfin, nous avons aussi fait face à un problème quant à l’interprétation de la validité des résultats obtenus. En effet, il nous était difficile de décider si les résultats d’accélération angulaire et de moment d’inertie étaient plausibles. Nous avons donc procédé à des vérifications incrémentales avec des problèmes triviaux d’abord pour ensuite vérifier nos propres résultats de simulation. </w:t>
+      </w:r>
+      <w:bookmarkStart w:id="6" w:name="_GoBack"/>
       <w:bookmarkEnd w:id="6"/>
     </w:p>
     <w:sectPr>
@@ -7119,7 +7343,7 @@
 </file>
 
 <file path=customXml/itemProps1.xml><?xml version="1.0" encoding="utf-8"?>
-<ds:datastoreItem xmlns:ds="http://schemas.openxmlformats.org/officeDocument/2006/customXml" ds:itemID="{FAF5AD31-466B-4D08-9613-F7100A7F8650}">
+<ds:datastoreItem xmlns:ds="http://schemas.openxmlformats.org/officeDocument/2006/customXml" ds:itemID="{CC04FA40-B1B5-4A8C-BC89-05CBA9E43FBE}">
   <ds:schemaRefs>
     <ds:schemaRef ds:uri="http://schemas.openxmlformats.org/officeDocument/2006/bibliography"/>
   </ds:schemaRefs>

</xml_diff>

<commit_message>
francais dans rapport. Readme pour le prof
</commit_message>
<xml_diff>
--- a/rapport/PHS4700RapportLab1.docx
+++ b/rapport/PHS4700RapportLab1.docx
@@ -323,7 +323,7 @@
     </w:p>
     <w:tbl>
       <w:tblPr>
-        <w:tblStyle w:val="Grilledutableau"/>
+        <w:tblStyle w:val="TableGrid"/>
         <w:tblW w:w="0" w:type="auto"/>
         <w:tblLook w:val="04A0" w:firstRow="1" w:lastRow="0" w:firstColumn="1" w:lastColumn="0" w:noHBand="0" w:noVBand="1"/>
       </w:tblPr>
@@ -611,7 +611,7 @@
               <w:rPr>
                 <w:rFonts w:asciiTheme="minorHAnsi" w:hAnsiTheme="minorHAnsi"/>
                 <w:noProof/>
-                <w:lang w:eastAsia="fr-CA"/>
+                <w:lang w:val="en-US" w:eastAsia="en-US"/>
               </w:rPr>
               <w:drawing>
                 <wp:anchor distT="0" distB="0" distL="114300" distR="114300" simplePos="0" relativeHeight="251657216" behindDoc="0" locked="0" layoutInCell="1" allowOverlap="1" wp14:anchorId="2122CACA" wp14:editId="0FC1D9E0">
@@ -795,7 +795,6 @@
               </w:rPr>
               <w:t xml:space="preserve">Nom: </w:t>
             </w:r>
-            <w:proofErr w:type="spellStart"/>
             <w:r>
               <w:rPr>
                 <w:rFonts w:asciiTheme="minorHAnsi" w:hAnsiTheme="minorHAnsi"/>
@@ -803,7 +802,6 @@
               </w:rPr>
               <w:t>Farvacque</w:t>
             </w:r>
-            <w:proofErr w:type="spellEnd"/>
             <w:r>
               <w:rPr>
                 <w:rFonts w:asciiTheme="minorHAnsi" w:hAnsiTheme="minorHAnsi"/>
@@ -958,7 +956,7 @@
       <w:sdtContent>
         <w:p>
           <w:pPr>
-            <w:pStyle w:val="En-ttedetabledesmatires"/>
+            <w:pStyle w:val="TOCHeading"/>
             <w:rPr>
               <w:rFonts w:asciiTheme="minorHAnsi" w:hAnsiTheme="minorHAnsi"/>
               <w:lang w:val="fr-CA"/>
@@ -974,7 +972,7 @@
         </w:p>
         <w:p>
           <w:pPr>
-            <w:pStyle w:val="TM1"/>
+            <w:pStyle w:val="TOC1"/>
             <w:tabs>
               <w:tab w:val="right" w:leader="dot" w:pos="9394"/>
             </w:tabs>
@@ -985,7 +983,7 @@
         </w:p>
         <w:p>
           <w:pPr>
-            <w:pStyle w:val="TM1"/>
+            <w:pStyle w:val="TOC1"/>
             <w:tabs>
               <w:tab w:val="right" w:leader="dot" w:pos="9394"/>
             </w:tabs>
@@ -1021,7 +1019,7 @@
           <w:hyperlink w:anchor="_Toc431378355" w:history="1">
             <w:r>
               <w:rPr>
-                <w:rStyle w:val="Lienhypertexte"/>
+                <w:rStyle w:val="Hyperlink"/>
                 <w:rFonts w:asciiTheme="minorHAnsi" w:hAnsiTheme="minorHAnsi"/>
                 <w:noProof/>
                 <w:sz w:val="24"/>
@@ -1094,7 +1092,7 @@
         </w:p>
         <w:p>
           <w:pPr>
-            <w:pStyle w:val="TM1"/>
+            <w:pStyle w:val="TOC1"/>
             <w:tabs>
               <w:tab w:val="right" w:leader="dot" w:pos="9394"/>
             </w:tabs>
@@ -1109,30 +1107,12 @@
           <w:hyperlink w:anchor="_Toc431378356" w:history="1">
             <w:r>
               <w:rPr>
-                <w:rStyle w:val="Lienhypertexte"/>
+                <w:rStyle w:val="Hyperlink"/>
                 <w:rFonts w:asciiTheme="minorHAnsi" w:hAnsiTheme="minorHAnsi"/>
                 <w:noProof/>
                 <w:sz w:val="24"/>
               </w:rPr>
-              <w:t>Équation</w:t>
-            </w:r>
-            <w:r>
-              <w:rPr>
-                <w:rStyle w:val="Lienhypertexte"/>
-                <w:rFonts w:asciiTheme="minorHAnsi" w:hAnsiTheme="minorHAnsi"/>
-                <w:noProof/>
-                <w:sz w:val="24"/>
-              </w:rPr>
-              <w:t>s</w:t>
-            </w:r>
-            <w:r>
-              <w:rPr>
-                <w:rStyle w:val="Lienhypertexte"/>
-                <w:rFonts w:asciiTheme="minorHAnsi" w:hAnsiTheme="minorHAnsi"/>
-                <w:noProof/>
-                <w:sz w:val="24"/>
-              </w:rPr>
-              <w:t xml:space="preserve"> importantes</w:t>
+              <w:t>Équations importantes</w:t>
             </w:r>
             <w:r>
               <w:rPr>
@@ -1200,7 +1180,7 @@
         </w:p>
         <w:p>
           <w:pPr>
-            <w:pStyle w:val="TM1"/>
+            <w:pStyle w:val="TOC1"/>
             <w:tabs>
               <w:tab w:val="right" w:leader="dot" w:pos="9394"/>
             </w:tabs>
@@ -1215,7 +1195,7 @@
           <w:hyperlink w:anchor="_Toc431378357" w:history="1">
             <w:r>
               <w:rPr>
-                <w:rStyle w:val="Lienhypertexte"/>
+                <w:rStyle w:val="Hyperlink"/>
                 <w:rFonts w:asciiTheme="minorHAnsi" w:hAnsiTheme="minorHAnsi"/>
                 <w:noProof/>
                 <w:sz w:val="24"/>
@@ -1288,7 +1268,7 @@
         </w:p>
         <w:p>
           <w:pPr>
-            <w:pStyle w:val="TM1"/>
+            <w:pStyle w:val="TOC1"/>
             <w:tabs>
               <w:tab w:val="right" w:leader="dot" w:pos="9394"/>
             </w:tabs>
@@ -1303,7 +1283,7 @@
           <w:hyperlink w:anchor="_Toc431378358" w:history="1">
             <w:r>
               <w:rPr>
-                <w:rStyle w:val="Lienhypertexte"/>
+                <w:rStyle w:val="Hyperlink"/>
                 <w:rFonts w:asciiTheme="minorHAnsi" w:hAnsiTheme="minorHAnsi"/>
                 <w:noProof/>
                 <w:sz w:val="24"/>
@@ -1376,7 +1356,7 @@
         </w:p>
         <w:p>
           <w:pPr>
-            <w:pStyle w:val="TM1"/>
+            <w:pStyle w:val="TOC1"/>
             <w:tabs>
               <w:tab w:val="right" w:leader="dot" w:pos="9394"/>
             </w:tabs>
@@ -1391,7 +1371,7 @@
           <w:hyperlink w:anchor="_Toc431378359" w:history="1">
             <w:r>
               <w:rPr>
-                <w:rStyle w:val="Lienhypertexte"/>
+                <w:rStyle w:val="Hyperlink"/>
                 <w:rFonts w:asciiTheme="minorHAnsi" w:hAnsiTheme="minorHAnsi"/>
                 <w:noProof/>
                 <w:sz w:val="24"/>
@@ -1464,7 +1444,7 @@
         </w:p>
         <w:p>
           <w:pPr>
-            <w:pStyle w:val="TM2"/>
+            <w:pStyle w:val="TOC2"/>
             <w:tabs>
               <w:tab w:val="right" w:leader="dot" w:pos="9394"/>
             </w:tabs>
@@ -1479,7 +1459,7 @@
           <w:hyperlink w:anchor="_Toc431378360" w:history="1">
             <w:r>
               <w:rPr>
-                <w:rStyle w:val="Lienhypertexte"/>
+                <w:rStyle w:val="Hyperlink"/>
                 <w:rFonts w:asciiTheme="minorHAnsi" w:hAnsiTheme="minorHAnsi"/>
                 <w:noProof/>
                 <w:sz w:val="24"/>
@@ -1552,7 +1532,7 @@
         </w:p>
         <w:p>
           <w:pPr>
-            <w:pStyle w:val="TM2"/>
+            <w:pStyle w:val="TOC2"/>
             <w:tabs>
               <w:tab w:val="right" w:leader="dot" w:pos="9394"/>
             </w:tabs>
@@ -1567,7 +1547,7 @@
           <w:hyperlink w:anchor="_Toc431378361" w:history="1">
             <w:r>
               <w:rPr>
-                <w:rStyle w:val="Lienhypertexte"/>
+                <w:rStyle w:val="Hyperlink"/>
                 <w:rFonts w:asciiTheme="minorHAnsi" w:hAnsiTheme="minorHAnsi"/>
                 <w:noProof/>
                 <w:sz w:val="24"/>
@@ -1640,7 +1620,7 @@
         </w:p>
         <w:p>
           <w:pPr>
-            <w:pStyle w:val="TM2"/>
+            <w:pStyle w:val="TOC2"/>
             <w:tabs>
               <w:tab w:val="right" w:leader="dot" w:pos="9394"/>
             </w:tabs>
@@ -1655,7 +1635,7 @@
           <w:hyperlink w:anchor="_Toc431378362" w:history="1">
             <w:r>
               <w:rPr>
-                <w:rStyle w:val="Lienhypertexte"/>
+                <w:rStyle w:val="Hyperlink"/>
                 <w:rFonts w:asciiTheme="minorHAnsi" w:hAnsiTheme="minorHAnsi"/>
                 <w:noProof/>
                 <w:sz w:val="24"/>
@@ -1728,7 +1708,7 @@
         </w:p>
         <w:p>
           <w:pPr>
-            <w:pStyle w:val="TM2"/>
+            <w:pStyle w:val="TOC2"/>
             <w:tabs>
               <w:tab w:val="right" w:leader="dot" w:pos="9394"/>
             </w:tabs>
@@ -1743,7 +1723,7 @@
           <w:hyperlink w:anchor="_Toc431378363" w:history="1">
             <w:r>
               <w:rPr>
-                <w:rStyle w:val="Lienhypertexte"/>
+                <w:rStyle w:val="Hyperlink"/>
                 <w:rFonts w:asciiTheme="minorHAnsi" w:hAnsiTheme="minorHAnsi"/>
                 <w:noProof/>
                 <w:sz w:val="24"/>
@@ -1816,7 +1796,7 @@
         </w:p>
         <w:p>
           <w:pPr>
-            <w:pStyle w:val="TM1"/>
+            <w:pStyle w:val="TOC1"/>
             <w:tabs>
               <w:tab w:val="right" w:leader="dot" w:pos="9394"/>
             </w:tabs>
@@ -1831,7 +1811,7 @@
           <w:hyperlink w:anchor="_Toc431378364" w:history="1">
             <w:r>
               <w:rPr>
-                <w:rStyle w:val="Lienhypertexte"/>
+                <w:rStyle w:val="Hyperlink"/>
                 <w:rFonts w:asciiTheme="minorHAnsi" w:hAnsiTheme="minorHAnsi"/>
                 <w:noProof/>
                 <w:sz w:val="24"/>
@@ -1939,7 +1919,7 @@
     </w:p>
     <w:p>
       <w:pPr>
-        <w:pStyle w:val="Titre1"/>
+        <w:pStyle w:val="Heading1"/>
         <w:rPr>
           <w:rFonts w:asciiTheme="minorHAnsi" w:hAnsiTheme="minorHAnsi"/>
         </w:rPr>
@@ -2415,7 +2395,23 @@
           <w:sz w:val="24"/>
           <w:szCs w:val="24"/>
         </w:rPr>
-        <w:t>, nous présenterons nos résultats et en feront une analyse détaillé</w:t>
+        <w:t>, nous présenterons nos résultats et en feron</w:t>
+      </w:r>
+      <w:r>
+        <w:rPr>
+          <w:rFonts w:asciiTheme="minorHAnsi" w:hAnsiTheme="minorHAnsi"/>
+          <w:sz w:val="24"/>
+          <w:szCs w:val="24"/>
+        </w:rPr>
+        <w:t>s</w:t>
+      </w:r>
+      <w:r>
+        <w:rPr>
+          <w:rFonts w:asciiTheme="minorHAnsi" w:hAnsiTheme="minorHAnsi"/>
+          <w:sz w:val="24"/>
+          <w:szCs w:val="24"/>
+        </w:rPr>
+        <w:t xml:space="preserve"> une analyse détaillé</w:t>
       </w:r>
       <w:r>
         <w:rPr>
@@ -2540,7 +2536,7 @@
     </w:p>
     <w:p>
       <w:pPr>
-        <w:pStyle w:val="Titre1"/>
+        <w:pStyle w:val="Heading1"/>
         <w:rPr>
           <w:rFonts w:asciiTheme="minorHAnsi" w:hAnsiTheme="minorHAnsi"/>
         </w:rPr>
@@ -2579,31 +2575,31 @@
           <w:sz w:val="24"/>
           <w:szCs w:val="24"/>
         </w:rPr>
-        <w:t xml:space="preserve">Le centre de masse d’un solide est donné par </w:t>
-      </w:r>
-      <w:r>
-        <w:rPr>
-          <w:rFonts w:asciiTheme="minorHAnsi" w:hAnsiTheme="minorHAnsi"/>
-          <w:sz w:val="24"/>
-          <w:szCs w:val="24"/>
-        </w:rPr>
-        <w:t xml:space="preserve">l’équation </w:t>
-      </w:r>
-      <w:r>
-        <w:rPr>
-          <w:rFonts w:asciiTheme="minorHAnsi" w:hAnsiTheme="minorHAnsi"/>
-          <w:sz w:val="24"/>
-          <w:szCs w:val="24"/>
-        </w:rPr>
-        <w:t xml:space="preserve">1. </w:t>
-      </w:r>
-      <w:r>
-        <w:rPr>
-          <w:rFonts w:asciiTheme="minorHAnsi" w:hAnsiTheme="minorHAnsi"/>
-          <w:sz w:val="24"/>
-          <w:szCs w:val="24"/>
-        </w:rPr>
-        <w:t>On fait donc la sommation des solides composant le solide global en fonction de leur contribution à la masse totale et à leur position par rapport au centre de masse (</w:t>
+        <w:t xml:space="preserve">Le centre de masse d’un solide est donné par l’équation 1. </w:t>
+      </w:r>
+      <w:r>
+        <w:rPr>
+          <w:rFonts w:asciiTheme="minorHAnsi" w:hAnsiTheme="minorHAnsi"/>
+          <w:sz w:val="24"/>
+          <w:szCs w:val="24"/>
+        </w:rPr>
+        <w:t>On fait donc la sommation des solides composant</w:t>
+      </w:r>
+      <w:r>
+        <w:rPr>
+          <w:rFonts w:asciiTheme="minorHAnsi" w:hAnsiTheme="minorHAnsi"/>
+          <w:sz w:val="24"/>
+          <w:szCs w:val="24"/>
+        </w:rPr>
+        <w:t>s</w:t>
+      </w:r>
+      <w:r>
+        <w:rPr>
+          <w:rFonts w:asciiTheme="minorHAnsi" w:hAnsiTheme="minorHAnsi"/>
+          <w:sz w:val="24"/>
+          <w:szCs w:val="24"/>
+        </w:rPr>
+        <w:t xml:space="preserve"> le solide global en fonction de leur contribution à la masse totale et à leur position par rapport au centre de masse (</w:t>
       </w:r>
       <m:oMath>
         <m:sSub>
@@ -2688,7 +2684,7 @@
           <w:rFonts w:asciiTheme="minorHAnsi" w:hAnsiTheme="minorHAnsi"/>
           <w:noProof/>
           <w:szCs w:val="24"/>
-          <w:lang w:eastAsia="fr-CA"/>
+          <w:lang w:val="en-US" w:eastAsia="en-US"/>
         </w:rPr>
         <w:drawing>
           <wp:inline distT="0" distB="0" distL="0" distR="0" wp14:anchorId="0D309711" wp14:editId="1C202BAA">
@@ -2729,7 +2725,7 @@
     </w:p>
     <w:p>
       <w:pPr>
-        <w:pStyle w:val="Lgende"/>
+        <w:pStyle w:val="Caption"/>
         <w:jc w:val="center"/>
         <w:rPr>
           <w:rFonts w:asciiTheme="minorHAnsi" w:hAnsiTheme="minorHAnsi"/>
@@ -3012,7 +3008,7 @@
           <w:noProof/>
           <w:sz w:val="24"/>
           <w:szCs w:val="24"/>
-          <w:lang w:eastAsia="fr-CA"/>
+          <w:lang w:val="en-US" w:eastAsia="en-US"/>
         </w:rPr>
         <w:drawing>
           <wp:inline distT="0" distB="0" distL="0" distR="0" wp14:anchorId="72EAFA12" wp14:editId="3B8867F8">
@@ -3053,7 +3049,7 @@
     </w:p>
     <w:p>
       <w:pPr>
-        <w:pStyle w:val="Lgende"/>
+        <w:pStyle w:val="Caption"/>
         <w:jc w:val="center"/>
         <w:rPr>
           <w:rFonts w:asciiTheme="minorHAnsi" w:hAnsiTheme="minorHAnsi"/>
@@ -3303,7 +3299,7 @@
       <w:r>
         <w:rPr>
           <w:noProof/>
-          <w:lang w:eastAsia="fr-CA"/>
+          <w:lang w:val="en-US" w:eastAsia="en-US"/>
         </w:rPr>
         <w:drawing>
           <wp:inline distT="0" distB="0" distL="0" distR="0" wp14:anchorId="2EBC9F26" wp14:editId="1532316D">
@@ -3344,20 +3340,33 @@
     </w:p>
     <w:p>
       <w:pPr>
-        <w:pStyle w:val="Lgende"/>
+        <w:pStyle w:val="Caption"/>
         <w:jc w:val="center"/>
       </w:pPr>
       <w:r>
         <w:t xml:space="preserve">Équation </w:t>
       </w:r>
-      <w:fldSimple w:instr=" SEQ Équation \* ARABIC ">
-        <w:r>
-          <w:rPr>
-            <w:noProof/>
-          </w:rPr>
-          <w:t>3</w:t>
-        </w:r>
-      </w:fldSimple>
+      <w:r>
+        <w:fldChar w:fldCharType="begin"/>
+      </w:r>
+      <w:r>
+        <w:instrText xml:space="preserve"> SEQ Équation \* ARABIC </w:instrText>
+      </w:r>
+      <w:r>
+        <w:fldChar w:fldCharType="separate"/>
+      </w:r>
+      <w:r>
+        <w:rPr>
+          <w:noProof/>
+        </w:rPr>
+        <w:t>3</w:t>
+      </w:r>
+      <w:r>
+        <w:rPr>
+          <w:noProof/>
+        </w:rPr>
+        <w:fldChar w:fldCharType="end"/>
+      </w:r>
     </w:p>
     <w:p/>
     <w:p>
@@ -3421,7 +3430,7 @@
       <w:r>
         <w:rPr>
           <w:noProof/>
-          <w:lang w:eastAsia="fr-CA"/>
+          <w:lang w:val="en-US" w:eastAsia="en-US"/>
         </w:rPr>
         <w:drawing>
           <wp:inline distT="0" distB="0" distL="0" distR="0" wp14:anchorId="6936ED94" wp14:editId="7B45404C">
@@ -3462,30 +3471,41 @@
     </w:p>
     <w:p>
       <w:pPr>
-        <w:pStyle w:val="Lgende"/>
+        <w:pStyle w:val="Caption"/>
         <w:jc w:val="center"/>
         <w:rPr>
           <w:sz w:val="28"/>
-          <w:lang w:val="en-US"/>
         </w:rPr>
       </w:pPr>
       <w:r>
         <w:t xml:space="preserve">Équation </w:t>
       </w:r>
-      <w:fldSimple w:instr=" SEQ Équation \* ARABIC ">
-        <w:r>
-          <w:rPr>
-            <w:noProof/>
-          </w:rPr>
-          <w:t>4</w:t>
-        </w:r>
-      </w:fldSimple>
+      <w:r>
+        <w:fldChar w:fldCharType="begin"/>
+      </w:r>
+      <w:r>
+        <w:instrText xml:space="preserve"> SEQ Équation \* ARABIC </w:instrText>
+      </w:r>
+      <w:r>
+        <w:fldChar w:fldCharType="separate"/>
+      </w:r>
+      <w:r>
+        <w:rPr>
+          <w:noProof/>
+        </w:rPr>
+        <w:t>4</w:t>
+      </w:r>
+      <w:r>
+        <w:rPr>
+          <w:noProof/>
+        </w:rPr>
+        <w:fldChar w:fldCharType="end"/>
+      </w:r>
     </w:p>
     <w:p>
       <w:pPr>
         <w:rPr>
           <w:sz w:val="28"/>
-          <w:lang w:val="en-US"/>
         </w:rPr>
       </w:pPr>
     </w:p>
@@ -3569,7 +3589,23 @@
           <w:sz w:val="24"/>
           <w:szCs w:val="24"/>
         </w:rPr>
-        <w:t xml:space="preserve"> est donné par les équations suivantes. Celles-ci spécifie le moment par rapport à l’axe des x, l’axe des y et l’axe des z. Le moment d’inertie </w:t>
+        <w:t xml:space="preserve"> est donné par les équations suivantes. Celles-ci spécifie</w:t>
+      </w:r>
+      <w:r>
+        <w:rPr>
+          <w:rFonts w:asciiTheme="minorHAnsi" w:hAnsiTheme="minorHAnsi"/>
+          <w:sz w:val="24"/>
+          <w:szCs w:val="24"/>
+        </w:rPr>
+        <w:t xml:space="preserve">nt </w:t>
+      </w:r>
+      <w:r>
+        <w:rPr>
+          <w:rFonts w:asciiTheme="minorHAnsi" w:hAnsiTheme="minorHAnsi"/>
+          <w:sz w:val="24"/>
+          <w:szCs w:val="24"/>
+        </w:rPr>
+        <w:t xml:space="preserve">le moment par rapport à l’axe des x, l’axe des y et l’axe des z. Le moment d’inertie </w:t>
       </w:r>
       <m:oMath>
         <m:sSub>
@@ -3620,15 +3656,7 @@
             <w:sz w:val="24"/>
             <w:szCs w:val="24"/>
           </w:rPr>
-          <m:t>m</m:t>
-        </m:r>
-        <m:r>
-          <w:rPr>
-            <w:rFonts w:ascii="Cambria Math" w:hAnsi="Cambria Math"/>
-            <w:sz w:val="24"/>
-            <w:szCs w:val="24"/>
-          </w:rPr>
-          <m:t xml:space="preserve"> </m:t>
+          <m:t xml:space="preserve">m </m:t>
         </m:r>
       </m:oMath>
       <w:r>
@@ -3655,18 +3683,8 @@
           <w:sz w:val="24"/>
           <w:szCs w:val="24"/>
         </w:rPr>
-        <w:t xml:space="preserve"> et sa </w:t>
-      </w:r>
-      <w:proofErr w:type="gramStart"/>
-      <w:r>
-        <w:rPr>
-          <w:rFonts w:asciiTheme="minorHAnsi" w:hAnsiTheme="minorHAnsi"/>
-          <w:sz w:val="24"/>
-          <w:szCs w:val="24"/>
-        </w:rPr>
-        <w:t xml:space="preserve">longueur </w:t>
-      </w:r>
-      <w:proofErr w:type="gramEnd"/>
+        <w:t xml:space="preserve"> et sa longueur </w:t>
+      </w:r>
       <m:oMath>
         <m:r>
           <w:rPr>
@@ -3702,7 +3720,7 @@
           <w:noProof/>
           <w:sz w:val="24"/>
           <w:szCs w:val="24"/>
-          <w:lang w:eastAsia="fr-CA"/>
+          <w:lang w:val="en-US" w:eastAsia="en-US"/>
         </w:rPr>
         <w:drawing>
           <wp:inline distT="0" distB="0" distL="0" distR="0" wp14:anchorId="6B2FB635" wp14:editId="79A38ED8">
@@ -3743,7 +3761,7 @@
     </w:p>
     <w:p>
       <w:pPr>
-        <w:pStyle w:val="Lgende"/>
+        <w:pStyle w:val="Caption"/>
         <w:jc w:val="center"/>
         <w:rPr>
           <w:rFonts w:asciiTheme="minorHAnsi" w:hAnsiTheme="minorHAnsi"/>
@@ -3826,7 +3844,23 @@
           <w:sz w:val="24"/>
           <w:szCs w:val="24"/>
         </w:rPr>
-        <w:t>La sphère plein, quant à elle, a un m</w:t>
+        <w:t>La sphère plein</w:t>
+      </w:r>
+      <w:r>
+        <w:rPr>
+          <w:rFonts w:asciiTheme="minorHAnsi" w:hAnsiTheme="minorHAnsi"/>
+          <w:sz w:val="24"/>
+          <w:szCs w:val="24"/>
+        </w:rPr>
+        <w:t>e</w:t>
+      </w:r>
+      <w:r>
+        <w:rPr>
+          <w:rFonts w:asciiTheme="minorHAnsi" w:hAnsiTheme="minorHAnsi"/>
+          <w:sz w:val="24"/>
+          <w:szCs w:val="24"/>
+        </w:rPr>
+        <w:t>, quant à elle, a un m</w:t>
       </w:r>
       <w:r>
         <w:rPr>
@@ -3858,15 +3892,7 @@
           <w:sz w:val="24"/>
           <w:szCs w:val="24"/>
         </w:rPr>
-        <w:t xml:space="preserve">égal selon tous ses axes et défini </w:t>
-      </w:r>
-      <w:r>
-        <w:rPr>
-          <w:rFonts w:asciiTheme="minorHAnsi" w:hAnsiTheme="minorHAnsi"/>
-          <w:sz w:val="24"/>
-          <w:szCs w:val="24"/>
-        </w:rPr>
-        <w:t xml:space="preserve">par sa masse </w:t>
+        <w:t xml:space="preserve">égal selon tous ses axes et défini par sa masse </w:t>
       </w:r>
       <m:oMath>
         <m:r>
@@ -3931,7 +3957,7 @@
           <w:noProof/>
           <w:sz w:val="24"/>
           <w:szCs w:val="24"/>
-          <w:lang w:eastAsia="fr-CA"/>
+          <w:lang w:val="en-US" w:eastAsia="en-US"/>
         </w:rPr>
         <w:drawing>
           <wp:inline distT="0" distB="0" distL="0" distR="0" wp14:anchorId="79F422E6" wp14:editId="43BC8CB2">
@@ -3972,7 +3998,7 @@
     </w:p>
     <w:p>
       <w:pPr>
-        <w:pStyle w:val="Lgende"/>
+        <w:pStyle w:val="Caption"/>
         <w:jc w:val="center"/>
         <w:rPr>
           <w:rFonts w:asciiTheme="minorHAnsi" w:hAnsiTheme="minorHAnsi"/>
@@ -4081,18 +4107,8 @@
           <w:sz w:val="24"/>
           <w:szCs w:val="24"/>
         </w:rPr>
-        <w:t xml:space="preserve">d’inertie par rapport à un </w:t>
-      </w:r>
-      <w:proofErr w:type="gramStart"/>
-      <w:r>
-        <w:rPr>
-          <w:rFonts w:asciiTheme="minorHAnsi" w:hAnsiTheme="minorHAnsi"/>
-          <w:sz w:val="24"/>
-          <w:szCs w:val="24"/>
-        </w:rPr>
-        <w:t xml:space="preserve">point </w:t>
-      </w:r>
-      <w:proofErr w:type="gramEnd"/>
+        <w:t xml:space="preserve">d’inertie par rapport à un point </w:t>
+      </w:r>
       <m:oMath>
         <m:acc>
           <m:accPr>
@@ -4323,7 +4339,7 @@
           <w:noProof/>
           <w:sz w:val="24"/>
           <w:szCs w:val="24"/>
-          <w:lang w:eastAsia="fr-CA"/>
+          <w:lang w:val="en-US" w:eastAsia="en-US"/>
         </w:rPr>
         <w:drawing>
           <wp:inline distT="0" distB="0" distL="0" distR="0" wp14:anchorId="48F53ACB" wp14:editId="38694C9A">
@@ -4364,7 +4380,7 @@
     </w:p>
     <w:p>
       <w:pPr>
-        <w:pStyle w:val="Lgende"/>
+        <w:pStyle w:val="Caption"/>
         <w:jc w:val="center"/>
         <w:rPr>
           <w:rFonts w:asciiTheme="minorHAnsi" w:hAnsiTheme="minorHAnsi"/>
@@ -4441,16 +4457,7 @@
           <w:szCs w:val="24"/>
         </w:rPr>
         <w:tab/>
-        <w:t xml:space="preserve">L’équation 7 est spécifiée par l’équation 8. En effet, </w:t>
-      </w:r>
-      <w:proofErr w:type="gramStart"/>
-      <w:r>
-        <w:rPr>
-          <w:rFonts w:asciiTheme="minorHAnsi" w:hAnsiTheme="minorHAnsi"/>
-          <w:sz w:val="24"/>
-          <w:szCs w:val="24"/>
-        </w:rPr>
-        <w:t xml:space="preserve">le vecteur position du point </w:t>
+        <w:t xml:space="preserve">L’équation 7 est spécifiée par l’équation 8. En effet, le vecteur position du point </w:t>
       </w:r>
       <m:oMath>
         <m:r>
@@ -4462,7 +4469,6 @@
           <m:t>d</m:t>
         </m:r>
       </m:oMath>
-      <w:proofErr w:type="gramEnd"/>
       <w:r>
         <w:rPr>
           <w:rFonts w:asciiTheme="minorHAnsi" w:hAnsiTheme="minorHAnsi"/>
@@ -4488,7 +4494,7 @@
           <w:noProof/>
           <w:sz w:val="24"/>
           <w:szCs w:val="24"/>
-          <w:lang w:eastAsia="fr-CA"/>
+          <w:lang w:val="en-US" w:eastAsia="en-US"/>
         </w:rPr>
         <w:drawing>
           <wp:inline distT="0" distB="0" distL="0" distR="0" wp14:anchorId="59B4DE35" wp14:editId="0ABD73B8">
@@ -4529,7 +4535,7 @@
     </w:p>
     <w:p>
       <w:pPr>
-        <w:pStyle w:val="Lgende"/>
+        <w:pStyle w:val="Caption"/>
         <w:jc w:val="center"/>
         <w:rPr>
           <w:rFonts w:asciiTheme="minorHAnsi" w:hAnsiTheme="minorHAnsi"/>
@@ -4782,7 +4788,6 @@
         </w:rPr>
         <w:t xml:space="preserve"> vers le </w:t>
       </w:r>
-      <w:proofErr w:type="gramStart"/>
       <w:r>
         <w:rPr>
           <w:rFonts w:asciiTheme="minorHAnsi" w:hAnsiTheme="minorHAnsi"/>
@@ -4791,7 +4796,6 @@
         </w:rPr>
         <w:t xml:space="preserve">référentiel </w:t>
       </w:r>
-      <w:proofErr w:type="gramEnd"/>
       <m:oMath>
         <m:r>
           <w:rPr>
@@ -4827,7 +4831,7 @@
           <w:noProof/>
           <w:sz w:val="24"/>
           <w:szCs w:val="24"/>
-          <w:lang w:eastAsia="fr-CA"/>
+          <w:lang w:val="en-US" w:eastAsia="en-US"/>
         </w:rPr>
         <w:drawing>
           <wp:inline distT="0" distB="0" distL="0" distR="0" wp14:anchorId="6ED8A1B6" wp14:editId="442FD3EE">
@@ -4868,7 +4872,7 @@
     </w:p>
     <w:p>
       <w:pPr>
-        <w:pStyle w:val="Lgende"/>
+        <w:pStyle w:val="Caption"/>
         <w:jc w:val="center"/>
         <w:rPr>
           <w:rFonts w:asciiTheme="minorHAnsi" w:hAnsiTheme="minorHAnsi"/>
@@ -5013,18 +5017,8 @@
           <w:sz w:val="24"/>
           <w:szCs w:val="24"/>
         </w:rPr>
-        <w:t xml:space="preserve">le moment d’inertie dans un </w:t>
-      </w:r>
-      <w:proofErr w:type="gramStart"/>
-      <w:r>
-        <w:rPr>
-          <w:rFonts w:asciiTheme="minorHAnsi" w:hAnsiTheme="minorHAnsi"/>
-          <w:sz w:val="24"/>
-          <w:szCs w:val="24"/>
-        </w:rPr>
-        <w:t xml:space="preserve">référentiel </w:t>
-      </w:r>
-      <w:proofErr w:type="gramEnd"/>
+        <w:t xml:space="preserve">le moment d’inertie dans un référentiel </w:t>
+      </w:r>
       <m:oMath>
         <m:r>
           <w:rPr>
@@ -5052,7 +5046,7 @@
       <w:r>
         <w:rPr>
           <w:noProof/>
-          <w:lang w:eastAsia="fr-CA"/>
+          <w:lang w:val="en-US" w:eastAsia="en-US"/>
         </w:rPr>
         <w:drawing>
           <wp:inline distT="0" distB="0" distL="0" distR="0" wp14:anchorId="5C7BD0F4" wp14:editId="7A0F1770">
@@ -5093,7 +5087,7 @@
     </w:p>
     <w:p>
       <w:pPr>
-        <w:pStyle w:val="Lgende"/>
+        <w:pStyle w:val="Caption"/>
         <w:jc w:val="center"/>
         <w:rPr>
           <w:rFonts w:asciiTheme="minorHAnsi" w:hAnsiTheme="minorHAnsi"/>
@@ -5154,7 +5148,7 @@
     </w:p>
     <w:p>
       <w:pPr>
-        <w:pStyle w:val="Titre1"/>
+        <w:pStyle w:val="Heading1"/>
         <w:rPr>
           <w:rFonts w:asciiTheme="minorHAnsi" w:hAnsiTheme="minorHAnsi"/>
         </w:rPr>
@@ -5265,15 +5259,7 @@
           <w:sz w:val="24"/>
           <w:szCs w:val="24"/>
         </w:rPr>
-        <w:t>Pour répondre à la question B</w:t>
-      </w:r>
-      <w:r>
-        <w:rPr>
-          <w:rFonts w:asciiTheme="minorHAnsi" w:hAnsiTheme="minorHAnsi"/>
-          <w:sz w:val="24"/>
-          <w:szCs w:val="24"/>
-        </w:rPr>
-        <w:t>, on doit calculer le moment d’inertie de chacun des membres du patineur par rapport au centre de masse global et les additionner ensemble. Cette opération se fait en deux étapes. Dans un premier temps, on calcule le moment d’inertie de la forme par rapport à l’origine. Dans un deuxième temps, on doit ajuster ce moment d’inertie calculé par rapport au centre de masse du patineur afin d’obtenir le moment d’inertie réel de la forme. Ces étapes sont effectuées pour chacune des formes représentant les membres.</w:t>
+        <w:t>Pour répondre à la question B, on doit calculer le moment d’inertie de chacun des membres du patineur par rapport au centre de masse global et les additionner ensemble. Cette opération se fait en deux étapes. Dans un premier temps, on calcule le moment d’inertie de la forme par rapport à l’origine. Dans un deuxième temps, on doit ajuster ce moment d’inertie calculé par rapport au centre de masse du patineur afin d’obtenir le moment d’inertie réel de la forme. Ces étapes sont effectuées pour chacune des formes représentant les membres.</w:t>
       </w:r>
     </w:p>
     <w:p>
@@ -5293,31 +5279,7 @@
           <w:sz w:val="24"/>
           <w:szCs w:val="24"/>
         </w:rPr>
-        <w:t>Pour la</w:t>
-      </w:r>
-      <w:r>
-        <w:rPr>
-          <w:rFonts w:asciiTheme="minorHAnsi" w:hAnsiTheme="minorHAnsi"/>
-          <w:sz w:val="24"/>
-          <w:szCs w:val="24"/>
-        </w:rPr>
-        <w:t xml:space="preserve"> question </w:t>
-      </w:r>
-      <w:r>
-        <w:rPr>
-          <w:rFonts w:asciiTheme="minorHAnsi" w:hAnsiTheme="minorHAnsi"/>
-          <w:sz w:val="24"/>
-          <w:szCs w:val="24"/>
-        </w:rPr>
-        <w:t>C</w:t>
-      </w:r>
-      <w:r>
-        <w:rPr>
-          <w:rFonts w:asciiTheme="minorHAnsi" w:hAnsiTheme="minorHAnsi"/>
-          <w:sz w:val="24"/>
-          <w:szCs w:val="24"/>
-        </w:rPr>
-        <w:t>, on doit d’abord représenter la position du point d’application de la force pour ensuite calculer le moment de force induit par la force de 200 N.</w:t>
+        <w:t>Pour la question C, on doit d’abord représenter la position du point d’application de la force pour ensuite calculer le moment de force induit par la force de 200 N.</w:t>
       </w:r>
       <w:r>
         <w:rPr>
@@ -5361,39 +5323,7 @@
           <w:sz w:val="24"/>
           <w:szCs w:val="24"/>
         </w:rPr>
-        <w:t xml:space="preserve"> et modifier le fichier de déclarations utilisé entre declarations1.m et </w:t>
-      </w:r>
-      <w:r>
-        <w:rPr>
-          <w:rFonts w:asciiTheme="minorHAnsi" w:hAnsiTheme="minorHAnsi"/>
-          <w:sz w:val="24"/>
-          <w:szCs w:val="24"/>
-        </w:rPr>
-        <w:t>declarations</w:t>
-      </w:r>
-      <w:r>
-        <w:rPr>
-          <w:rFonts w:asciiTheme="minorHAnsi" w:hAnsiTheme="minorHAnsi"/>
-          <w:sz w:val="24"/>
-          <w:szCs w:val="24"/>
-        </w:rPr>
-        <w:t>2</w:t>
-      </w:r>
-      <w:r>
-        <w:rPr>
-          <w:rFonts w:asciiTheme="minorHAnsi" w:hAnsiTheme="minorHAnsi"/>
-          <w:sz w:val="24"/>
-          <w:szCs w:val="24"/>
-        </w:rPr>
-        <w:t>.m</w:t>
-      </w:r>
-      <w:r>
-        <w:rPr>
-          <w:rFonts w:asciiTheme="minorHAnsi" w:hAnsiTheme="minorHAnsi"/>
-          <w:sz w:val="24"/>
-          <w:szCs w:val="24"/>
-        </w:rPr>
-        <w:t>.</w:t>
+        <w:t xml:space="preserve"> et modifier le fichier de déclarations utilisé entre declarations1.m et declarations2.m.</w:t>
       </w:r>
     </w:p>
     <w:p>
@@ -5414,7 +5344,7 @@
     </w:p>
     <w:p>
       <w:pPr>
-        <w:pStyle w:val="Titre1"/>
+        <w:pStyle w:val="Heading1"/>
         <w:rPr>
           <w:rFonts w:asciiTheme="minorHAnsi" w:hAnsiTheme="minorHAnsi"/>
         </w:rPr>
@@ -5921,7 +5851,6 @@
                 <w:lang w:eastAsia="fr-CA"/>
               </w:rPr>
             </w:pPr>
-            <w:proofErr w:type="spellStart"/>
             <w:r>
               <w:rPr>
                 <w:rFonts w:ascii="Calibri" w:hAnsi="Calibri"/>
@@ -5932,35 +5861,8 @@
                 <w:szCs w:val="24"/>
                 <w:lang w:eastAsia="fr-CA"/>
               </w:rPr>
-              <w:t>Acc</w:t>
-            </w:r>
-            <w:proofErr w:type="spellEnd"/>
-            <w:r>
-              <w:rPr>
-                <w:rFonts w:ascii="Calibri" w:hAnsi="Calibri"/>
-                <w:b/>
-                <w:bCs/>
-                <w:color w:val="000000"/>
-                <w:sz w:val="24"/>
-                <w:szCs w:val="24"/>
-                <w:lang w:eastAsia="fr-CA"/>
-              </w:rPr>
-              <w:t xml:space="preserve">. </w:t>
-            </w:r>
-            <w:proofErr w:type="gramStart"/>
-            <w:r>
-              <w:rPr>
-                <w:rFonts w:ascii="Calibri" w:hAnsi="Calibri"/>
-                <w:b/>
-                <w:bCs/>
-                <w:color w:val="000000"/>
-                <w:sz w:val="24"/>
-                <w:szCs w:val="24"/>
-                <w:lang w:eastAsia="fr-CA"/>
-              </w:rPr>
-              <w:t>angulaire</w:t>
-            </w:r>
-            <w:proofErr w:type="gramEnd"/>
+              <w:t>Acc. angulaire</w:t>
+            </w:r>
             <w:r>
               <w:rPr>
                 <w:rFonts w:ascii="Calibri" w:hAnsi="Calibri"/>
@@ -6027,7 +5929,6 @@
                 <w:lang w:eastAsia="fr-CA"/>
               </w:rPr>
             </w:pPr>
-            <w:proofErr w:type="spellStart"/>
             <w:r>
               <w:rPr>
                 <w:rFonts w:ascii="Calibri" w:hAnsi="Calibri"/>
@@ -6038,20 +5939,7 @@
                 <w:szCs w:val="24"/>
                 <w:lang w:eastAsia="fr-CA"/>
               </w:rPr>
-              <w:t>Acc</w:t>
-            </w:r>
-            <w:proofErr w:type="spellEnd"/>
-            <w:r>
-              <w:rPr>
-                <w:rFonts w:ascii="Calibri" w:hAnsi="Calibri"/>
-                <w:b/>
-                <w:bCs/>
-                <w:color w:val="000000"/>
-                <w:sz w:val="24"/>
-                <w:szCs w:val="24"/>
-                <w:lang w:eastAsia="fr-CA"/>
-              </w:rPr>
-              <w:t xml:space="preserve">. angulaire </w:t>
+              <w:t xml:space="preserve">Acc. angulaire </w:t>
             </w:r>
             <w:r>
               <w:rPr>
@@ -7470,7 +7358,7 @@
     </w:p>
     <w:p>
       <w:pPr>
-        <w:pStyle w:val="Titre1"/>
+        <w:pStyle w:val="Heading1"/>
         <w:rPr>
           <w:rFonts w:asciiTheme="minorHAnsi" w:hAnsiTheme="minorHAnsi"/>
         </w:rPr>
@@ -7509,7 +7397,7 @@
           <w:sz w:val="24"/>
           <w:szCs w:val="24"/>
         </w:rPr>
-        <w:t xml:space="preserve">Après l’exécution des simulations, nous avons obtenus des résultats pour quatre scénarios différents, soit le patineur avec les bras le long du corps, le patineur avec le bras gauche étendu et la répétition de ces derniers, mais incliné de dix degrés vers sa gauche. </w:t>
+        <w:t xml:space="preserve">Après l’exécution des simulations, nous avons obtenu des résultats pour quatre scénarios différents, soit le patineur avec les bras le long du corps, le patineur avec le bras gauche étendu et la répétition de ces derniers, mais incliné de dix degrés vers sa gauche. </w:t>
       </w:r>
     </w:p>
     <w:p>
@@ -7524,7 +7412,7 @@
     </w:p>
     <w:p>
       <w:pPr>
-        <w:pStyle w:val="Titre2"/>
+        <w:pStyle w:val="Heading2"/>
       </w:pPr>
       <w:bookmarkStart w:id="5" w:name="_Toc431378360"/>
       <w:r>
@@ -7549,18 +7437,8 @@
           <w:sz w:val="24"/>
           <w:szCs w:val="24"/>
         </w:rPr>
-        <w:t xml:space="preserve">D’abord, pour ce qui est des valeurs de centres de masses, les valeurs obtenues correspondent aux valeurs attendues, c’est-à-dire à un centre de masse sur le </w:t>
-      </w:r>
-      <w:proofErr w:type="gramStart"/>
-      <w:r>
-        <w:rPr>
-          <w:rFonts w:asciiTheme="minorHAnsi" w:hAnsiTheme="minorHAnsi"/>
-          <w:sz w:val="24"/>
-          <w:szCs w:val="24"/>
-        </w:rPr>
-        <w:t xml:space="preserve">plan </w:t>
-      </w:r>
-      <w:proofErr w:type="gramEnd"/>
+        <w:t xml:space="preserve">D’abord, pour ce qui est des valeurs de centres de masses, les valeurs obtenues correspondent aux valeurs attendues, c’est-à-dire à un centre de masse sur le plan </w:t>
+      </w:r>
       <m:oMath>
         <m:r>
           <w:rPr>
@@ -7628,7 +7506,7 @@
           <w:sz w:val="24"/>
           <w:szCs w:val="24"/>
         </w:rPr>
-        <w:t>puisque la rotation s’effectue autours de l’extrémité attachée au tronc.</w:t>
+        <w:t>puisque la rotation s’effectue autour de l’extrémité attachée au tronc.</w:t>
       </w:r>
     </w:p>
     <w:p>
@@ -7650,7 +7528,6 @@
         </w:rPr>
         <w:t xml:space="preserve">Dans les cas du patineur incliné, on s’attend à ce que le centre de masse se déplace suivant une trajectoire circulaire de rayon </w:t>
       </w:r>
-      <w:proofErr w:type="spellStart"/>
       <w:r>
         <w:rPr>
           <w:rFonts w:asciiTheme="minorHAnsi" w:hAnsiTheme="minorHAnsi"/>
@@ -7670,7 +7547,6 @@
         </w:rPr>
         <w:t>c</w:t>
       </w:r>
-      <w:proofErr w:type="spellEnd"/>
       <w:r>
         <w:rPr>
           <w:rFonts w:asciiTheme="minorHAnsi" w:hAnsiTheme="minorHAnsi"/>
@@ -7795,18 +7671,8 @@
           <w:sz w:val="24"/>
           <w:szCs w:val="24"/>
         </w:rPr>
-        <w:t xml:space="preserve"> </w:t>
-      </w:r>
-      <w:proofErr w:type="gramStart"/>
-      <w:r>
-        <w:rPr>
-          <w:rFonts w:asciiTheme="minorHAnsi" w:hAnsiTheme="minorHAnsi"/>
-          <w:sz w:val="24"/>
-          <w:szCs w:val="24"/>
-        </w:rPr>
-        <w:t xml:space="preserve">à </w:t>
-      </w:r>
-      <w:proofErr w:type="gramEnd"/>
+        <w:t xml:space="preserve"> à </w:t>
+      </w:r>
       <m:oMath>
         <m:sSub>
           <m:sSubPr>
@@ -7905,7 +7771,7 @@
     </w:p>
     <w:p>
       <w:pPr>
-        <w:pStyle w:val="Titre2"/>
+        <w:pStyle w:val="Heading2"/>
       </w:pPr>
       <w:bookmarkStart w:id="6" w:name="_Toc431378361"/>
       <w:r>
@@ -7966,7 +7832,6 @@
         </w:rPr>
         <w:t xml:space="preserve">. Dans le cas du bras gauche allongé, on s’attend à retrouver une composante </w:t>
       </w:r>
-      <w:proofErr w:type="spellStart"/>
       <w:r>
         <w:rPr>
           <w:rFonts w:asciiTheme="minorHAnsi" w:hAnsiTheme="minorHAnsi"/>
@@ -7984,21 +7849,8 @@
           <w:szCs w:val="24"/>
           <w:vertAlign w:val="subscript"/>
         </w:rPr>
-        <w:t>c</w:t>
-      </w:r>
-      <w:proofErr w:type="gramStart"/>
-      <w:r>
-        <w:rPr>
-          <w:rFonts w:asciiTheme="minorHAnsi" w:hAnsiTheme="minorHAnsi"/>
-          <w:i/>
-          <w:sz w:val="24"/>
-          <w:szCs w:val="24"/>
-          <w:vertAlign w:val="subscript"/>
-        </w:rPr>
-        <w:t>,xz</w:t>
-      </w:r>
-      <w:proofErr w:type="spellEnd"/>
-      <w:proofErr w:type="gramEnd"/>
+        <w:t>c,xz</w:t>
+      </w:r>
       <w:r>
         <w:rPr>
           <w:rFonts w:asciiTheme="minorHAnsi" w:hAnsiTheme="minorHAnsi"/>
@@ -8053,7 +7905,6 @@
         </w:rPr>
         <w:t xml:space="preserve"> et donc crée des composantes d’inertie </w:t>
       </w:r>
-      <w:proofErr w:type="spellStart"/>
       <w:r>
         <w:rPr>
           <w:rFonts w:asciiTheme="minorHAnsi" w:hAnsiTheme="minorHAnsi"/>
@@ -8071,21 +7922,8 @@
           <w:szCs w:val="24"/>
           <w:vertAlign w:val="subscript"/>
         </w:rPr>
-        <w:t>c</w:t>
-      </w:r>
-      <w:proofErr w:type="gramStart"/>
-      <w:r>
-        <w:rPr>
-          <w:rFonts w:asciiTheme="minorHAnsi" w:hAnsiTheme="minorHAnsi"/>
-          <w:i/>
-          <w:sz w:val="24"/>
-          <w:szCs w:val="24"/>
-          <w:vertAlign w:val="subscript"/>
-        </w:rPr>
-        <w:t>,xz</w:t>
-      </w:r>
-      <w:proofErr w:type="spellEnd"/>
-      <w:proofErr w:type="gramEnd"/>
+        <w:t>c,xz</w:t>
+      </w:r>
       <w:r>
         <w:rPr>
           <w:rFonts w:asciiTheme="minorHAnsi" w:hAnsiTheme="minorHAnsi"/>
@@ -8097,7 +7935,7 @@
     </w:p>
     <w:p>
       <w:pPr>
-        <w:pStyle w:val="Titre2"/>
+        <w:pStyle w:val="Heading2"/>
       </w:pPr>
       <w:bookmarkStart w:id="7" w:name="_Toc431378362"/>
       <w:r>
@@ -8140,7 +7978,7 @@
           <w:sz w:val="24"/>
           <w:szCs w:val="24"/>
         </w:rPr>
-        <w:t xml:space="preserve"> positifs autours du centre de masse. Pour le cas du patineur droit avec les bras alignés, c’est exactement ce qu’on observe. Lorsque le bras est étendu, on s’attend à ce qu’il résiste au mouvement et induise un mouvement de rotation sur l’axe des </w:t>
+        <w:t xml:space="preserve"> positifs autour du centre de masse. Pour le cas du patineur droit avec les bras alignés, c’est exactement ce qu’on observe. Lorsque le bras est étendu, on s’attend à ce qu’il résiste au mouvement et induise un mouvement de rotation sur l’axe des </w:t>
       </w:r>
       <w:r>
         <w:rPr>
@@ -8174,7 +8012,23 @@
           <w:sz w:val="24"/>
           <w:szCs w:val="24"/>
         </w:rPr>
-        <w:t xml:space="preserve">, ce qui signifie une rotation dans le sens horaire et qui correspond au phénomène physique du moment d’inertie, ou de distribution de la masse autours d’un axe de rotation, par lequel un corps au repos « s’oppose » à sa mise en rotation. </w:t>
+        <w:t xml:space="preserve">, ce qui signifie une rotation dans le sens horaire et qui correspond au phénomène physique du moment d’inertie, ou de </w:t>
+      </w:r>
+      <w:r>
+        <w:rPr>
+          <w:rFonts w:asciiTheme="minorHAnsi" w:hAnsiTheme="minorHAnsi"/>
+          <w:sz w:val="24"/>
+          <w:szCs w:val="24"/>
+        </w:rPr>
+        <w:t>distribution de la masse autour</w:t>
+      </w:r>
+      <w:r>
+        <w:rPr>
+          <w:rFonts w:asciiTheme="minorHAnsi" w:hAnsiTheme="minorHAnsi"/>
+          <w:sz w:val="24"/>
+          <w:szCs w:val="24"/>
+        </w:rPr>
+        <w:t xml:space="preserve"> d’un axe de rotation, par lequel un corps au repos « s’oppose » à sa mise en rotation. </w:t>
       </w:r>
     </w:p>
     <w:p>
@@ -8191,7 +8045,7 @@
     </w:p>
     <w:p>
       <w:pPr>
-        <w:pStyle w:val="Titre2"/>
+        <w:pStyle w:val="Heading2"/>
       </w:pPr>
       <w:bookmarkStart w:id="8" w:name="_Toc431378363"/>
       <w:r>
@@ -8216,7 +8070,23 @@
           <w:sz w:val="24"/>
           <w:szCs w:val="24"/>
         </w:rPr>
-        <w:t xml:space="preserve">Les résultats de cette simulation se séparent en deux catégories, soit avec les bras parallèles et avec un bras étendu. D’abord avec les bras parallèles au tronc et avec une vitesse de rotation initiale de 10 rad/s autours de l’axe des </w:t>
+        <w:t>Les résultats de cette simulation se séparent en deux catégories, soit avec les bras parallèles et avec un bras étendu. D’abord avec les bras parallèles au tronc et avec une vitesse de rotation in</w:t>
+      </w:r>
+      <w:r>
+        <w:rPr>
+          <w:rFonts w:asciiTheme="minorHAnsi" w:hAnsiTheme="minorHAnsi"/>
+          <w:sz w:val="24"/>
+          <w:szCs w:val="24"/>
+        </w:rPr>
+        <w:t>itiale de 10 rad/s autour</w:t>
+      </w:r>
+      <w:r>
+        <w:rPr>
+          <w:rFonts w:asciiTheme="minorHAnsi" w:hAnsiTheme="minorHAnsi"/>
+          <w:sz w:val="24"/>
+          <w:szCs w:val="24"/>
+        </w:rPr>
+        <w:t xml:space="preserve"> de l’axe des </w:t>
       </w:r>
       <w:r>
         <w:rPr>
@@ -8233,7 +8103,23 @@
           <w:sz w:val="24"/>
           <w:szCs w:val="24"/>
         </w:rPr>
-        <w:t xml:space="preserve">, on n’observe aucun changement de l’accélération angulaire, puisque la rotation s’effectue autours du centre de masse du patineur qui lui se situe sur son axe de symétrie. </w:t>
+        <w:t>, on n’observe aucun changement de l’accélération angulaire, puisqu</w:t>
+      </w:r>
+      <w:r>
+        <w:rPr>
+          <w:rFonts w:asciiTheme="minorHAnsi" w:hAnsiTheme="minorHAnsi"/>
+          <w:sz w:val="24"/>
+          <w:szCs w:val="24"/>
+        </w:rPr>
+        <w:t>e la rotation s’effectue autour</w:t>
+      </w:r>
+      <w:r>
+        <w:rPr>
+          <w:rFonts w:asciiTheme="minorHAnsi" w:hAnsiTheme="minorHAnsi"/>
+          <w:sz w:val="24"/>
+          <w:szCs w:val="24"/>
+        </w:rPr>
+        <w:t xml:space="preserve"> du centre de masse du patineur qui lui se situe sur son axe de symétrie. </w:t>
       </w:r>
     </w:p>
     <w:p>
@@ -8304,23 +8190,23 @@
           <w:sz w:val="24"/>
           <w:szCs w:val="24"/>
         </w:rPr>
-        <w:t xml:space="preserve"> </w:t>
-      </w:r>
-      <w:r>
-        <w:rPr>
-          <w:rFonts w:asciiTheme="minorHAnsi" w:hAnsiTheme="minorHAnsi"/>
-          <w:sz w:val="24"/>
-          <w:szCs w:val="24"/>
-        </w:rPr>
-        <w:t>apparaît</w:t>
-      </w:r>
-      <w:r>
-        <w:rPr>
-          <w:rFonts w:asciiTheme="minorHAnsi" w:hAnsiTheme="minorHAnsi"/>
-          <w:sz w:val="24"/>
-          <w:szCs w:val="24"/>
-        </w:rPr>
-        <w:t xml:space="preserve">. Ceci signifie que le patineur commencera à vaciller sur les trois axes de rotation autours de son centre de masse. </w:t>
+        <w:t xml:space="preserve"> apparaît. Ceci signifie que le patineur commencera à vaciller sur les trois axes de</w:t>
+      </w:r>
+      <w:r>
+        <w:rPr>
+          <w:rFonts w:asciiTheme="minorHAnsi" w:hAnsiTheme="minorHAnsi"/>
+          <w:sz w:val="24"/>
+          <w:szCs w:val="24"/>
+        </w:rPr>
+        <w:t xml:space="preserve"> rotation autour</w:t>
+      </w:r>
+      <w:r>
+        <w:rPr>
+          <w:rFonts w:asciiTheme="minorHAnsi" w:hAnsiTheme="minorHAnsi"/>
+          <w:sz w:val="24"/>
+          <w:szCs w:val="24"/>
+        </w:rPr>
+        <w:t xml:space="preserve"> de son centre de masse. </w:t>
       </w:r>
     </w:p>
     <w:p>
@@ -8344,7 +8230,7 @@
     </w:p>
     <w:p>
       <w:pPr>
-        <w:pStyle w:val="Titre1"/>
+        <w:pStyle w:val="Heading1"/>
         <w:rPr>
           <w:rFonts w:asciiTheme="minorHAnsi" w:hAnsiTheme="minorHAnsi"/>
         </w:rPr>
@@ -8395,7 +8281,25 @@
           <w:rFonts w:asciiTheme="minorHAnsi" w:hAnsiTheme="minorHAnsi"/>
           <w:sz w:val="24"/>
         </w:rPr>
-        <w:t xml:space="preserve"> D’abord, dans le but de profiter qu’il y avait beaucoup d’instructions qui se répétaient et des attributs communs, nous avons pris la décision de créer des classes et de faire de l’héritage. Cependant, MATLAB n’est pas l’outil le p</w:t>
+        <w:t xml:space="preserve"> D’abord, dans le but de profiter qu’il y avait beaucoup d’instructions qui se répétaient et des attributs communs, nous avons pris la décision de créer des classes et de faire de l’héritage. Cependant, MATLAB n’est pas l’outil le plus efficace ni agréable pour faire de la programmation orientée objet. Cela, par contre, permet de clarifier le code et d’en rendre la lecture plus facile.</w:t>
+      </w:r>
+    </w:p>
+    <w:p>
+      <w:pPr>
+        <w:spacing w:line="360" w:lineRule="auto"/>
+        <w:jc w:val="both"/>
+        <w:rPr>
+          <w:rFonts w:asciiTheme="minorHAnsi" w:hAnsiTheme="minorHAnsi"/>
+          <w:sz w:val="24"/>
+        </w:rPr>
+      </w:pPr>
+      <w:r>
+        <w:rPr>
+          <w:rFonts w:asciiTheme="minorHAnsi" w:hAnsiTheme="minorHAnsi"/>
+          <w:sz w:val="24"/>
+        </w:rPr>
+        <w:tab/>
+        <w:t>De plus, dès le départ,  nous avons oubl</w:t>
       </w:r>
       <w:bookmarkStart w:id="10" w:name="_GoBack"/>
       <w:bookmarkEnd w:id="10"/>
@@ -8404,7 +8308,28 @@
           <w:rFonts w:asciiTheme="minorHAnsi" w:hAnsiTheme="minorHAnsi"/>
           <w:sz w:val="24"/>
         </w:rPr>
-        <w:t>lus efficace ni agréable pour faire de la programmation orientée objet. Cela, par contre, permet de clarifier le code et d’en rendre la lecture plus facile.</w:t>
+        <w:t>ié de faire la conversion des unités dans le même référentiel. Ceci donnait des résultats erronés</w:t>
+      </w:r>
+      <w:r>
+        <w:rPr>
+          <w:rFonts w:asciiTheme="minorHAnsi" w:hAnsiTheme="minorHAnsi"/>
+          <w:sz w:val="24"/>
+        </w:rPr>
+        <w:t xml:space="preserve"> et physiquement impossibles puisqu’ils étaient multipliés par un certain facteur. Nous avons ensuite tout mis en mètres lorsque nous nous en sommes aperçu</w:t>
+      </w:r>
+      <w:r>
+        <w:rPr>
+          <w:rFonts w:asciiTheme="minorHAnsi" w:hAnsiTheme="minorHAnsi"/>
+          <w:sz w:val="24"/>
+        </w:rPr>
+        <w:t>s.</w:t>
+      </w:r>
+      <w:r>
+        <w:rPr>
+          <w:rFonts w:asciiTheme="minorHAnsi" w:hAnsiTheme="minorHAnsi"/>
+          <w:sz w:val="24"/>
+        </w:rPr>
+        <w:t xml:space="preserve"> </w:t>
       </w:r>
     </w:p>
     <w:p>
@@ -8422,52 +8347,16 @@
           <w:sz w:val="24"/>
         </w:rPr>
         <w:tab/>
-        <w:t>De plus, dès le départ,  nous avons oublié de faire la conversion des unités dans le même référentiel. Ceci donnait des résultats erronés</w:t>
-      </w:r>
-      <w:r>
-        <w:rPr>
-          <w:rFonts w:asciiTheme="minorHAnsi" w:hAnsiTheme="minorHAnsi"/>
-          <w:sz w:val="24"/>
-        </w:rPr>
-        <w:t xml:space="preserve"> et physiquement impossibles puisqu’ils étaient multipliés par un certain facteur. Nous avons ensuite tout mis en mètres lorsque nous nous en sommes </w:t>
-      </w:r>
-      <w:proofErr w:type="gramStart"/>
-      <w:r>
-        <w:rPr>
-          <w:rFonts w:asciiTheme="minorHAnsi" w:hAnsiTheme="minorHAnsi"/>
-          <w:sz w:val="24"/>
-        </w:rPr>
-        <w:t>aperçu</w:t>
-      </w:r>
-      <w:proofErr w:type="gramEnd"/>
-      <w:r>
-        <w:rPr>
-          <w:rFonts w:asciiTheme="minorHAnsi" w:hAnsiTheme="minorHAnsi"/>
-          <w:sz w:val="24"/>
-        </w:rPr>
-        <w:t xml:space="preserve">. </w:t>
-      </w:r>
-    </w:p>
-    <w:p>
-      <w:pPr>
-        <w:spacing w:line="360" w:lineRule="auto"/>
-        <w:jc w:val="both"/>
-        <w:rPr>
-          <w:rFonts w:asciiTheme="minorHAnsi" w:hAnsiTheme="minorHAnsi"/>
-          <w:sz w:val="24"/>
-        </w:rPr>
-      </w:pPr>
-      <w:r>
-        <w:rPr>
-          <w:rFonts w:asciiTheme="minorHAnsi" w:hAnsiTheme="minorHAnsi"/>
-          <w:sz w:val="24"/>
-        </w:rPr>
-        <w:tab/>
         <w:t xml:space="preserve">Enfin, nous avons aussi fait face à un problème quant à l’interprétation de la validité des résultats obtenus. En effet, il nous était difficile de décider si les résultats d’accélération angulaire et de moment d’inertie étaient plausibles. Nous avons donc procédé à des vérifications incrémentales avec des problèmes triviaux d’abord pour ensuite vérifier nos propres résultats de simulation. </w:t>
       </w:r>
     </w:p>
     <w:sectPr>
-      <w:headerReference w:type="default" r:id="rId19"/>
+      <w:headerReference w:type="even" r:id="rId19"/>
+      <w:headerReference w:type="default" r:id="rId20"/>
+      <w:footerReference w:type="even" r:id="rId21"/>
+      <w:footerReference w:type="default" r:id="rId22"/>
+      <w:headerReference w:type="first" r:id="rId23"/>
+      <w:footerReference w:type="first" r:id="rId24"/>
       <w:pgSz w:w="12240" w:h="15840"/>
       <w:pgMar w:top="1418" w:right="1418" w:bottom="1418" w:left="1418" w:header="720" w:footer="720" w:gutter="0"/>
       <w:cols w:space="720"/>
@@ -8496,6 +8385,36 @@
 </w:endnotes>
 </file>
 
+<file path=word/footer1.xml><?xml version="1.0" encoding="utf-8"?>
+<w:ftr xmlns:wpc="http://schemas.microsoft.com/office/word/2010/wordprocessingCanvas" xmlns:mc="http://schemas.openxmlformats.org/markup-compatibility/2006" xmlns:o="urn:schemas-microsoft-com:office:office" xmlns:r="http://schemas.openxmlformats.org/officeDocument/2006/relationships" xmlns:m="http://schemas.openxmlformats.org/officeDocument/2006/math" xmlns:v="urn:schemas-microsoft-com:vml" xmlns:wp14="http://schemas.microsoft.com/office/word/2010/wordprocessingDrawing" xmlns:wp="http://schemas.openxmlformats.org/drawingml/2006/wordprocessingDrawing" xmlns:w10="urn:schemas-microsoft-com:office:word" xmlns:w="http://schemas.openxmlformats.org/wordprocessingml/2006/main" xmlns:w14="http://schemas.microsoft.com/office/word/2010/wordml" xmlns:w15="http://schemas.microsoft.com/office/word/2012/wordml" xmlns:wpg="http://schemas.microsoft.com/office/word/2010/wordprocessingGroup" xmlns:wpi="http://schemas.microsoft.com/office/word/2010/wordprocessingInk" xmlns:wne="http://schemas.microsoft.com/office/word/2006/wordml" xmlns:wps="http://schemas.microsoft.com/office/word/2010/wordprocessingShape" mc:Ignorable="w14 w15 wp14">
+  <w:p>
+    <w:pPr>
+      <w:pStyle w:val="Footer"/>
+    </w:pPr>
+  </w:p>
+</w:ftr>
+</file>
+
+<file path=word/footer2.xml><?xml version="1.0" encoding="utf-8"?>
+<w:ftr xmlns:wpc="http://schemas.microsoft.com/office/word/2010/wordprocessingCanvas" xmlns:mc="http://schemas.openxmlformats.org/markup-compatibility/2006" xmlns:o="urn:schemas-microsoft-com:office:office" xmlns:r="http://schemas.openxmlformats.org/officeDocument/2006/relationships" xmlns:m="http://schemas.openxmlformats.org/officeDocument/2006/math" xmlns:v="urn:schemas-microsoft-com:vml" xmlns:wp14="http://schemas.microsoft.com/office/word/2010/wordprocessingDrawing" xmlns:wp="http://schemas.openxmlformats.org/drawingml/2006/wordprocessingDrawing" xmlns:w10="urn:schemas-microsoft-com:office:word" xmlns:w="http://schemas.openxmlformats.org/wordprocessingml/2006/main" xmlns:w14="http://schemas.microsoft.com/office/word/2010/wordml" xmlns:w15="http://schemas.microsoft.com/office/word/2012/wordml" xmlns:wpg="http://schemas.microsoft.com/office/word/2010/wordprocessingGroup" xmlns:wpi="http://schemas.microsoft.com/office/word/2010/wordprocessingInk" xmlns:wne="http://schemas.microsoft.com/office/word/2006/wordml" xmlns:wps="http://schemas.microsoft.com/office/word/2010/wordprocessingShape" mc:Ignorable="w14 w15 wp14">
+  <w:p>
+    <w:pPr>
+      <w:pStyle w:val="Footer"/>
+    </w:pPr>
+  </w:p>
+</w:ftr>
+</file>
+
+<file path=word/footer3.xml><?xml version="1.0" encoding="utf-8"?>
+<w:ftr xmlns:wpc="http://schemas.microsoft.com/office/word/2010/wordprocessingCanvas" xmlns:mc="http://schemas.openxmlformats.org/markup-compatibility/2006" xmlns:o="urn:schemas-microsoft-com:office:office" xmlns:r="http://schemas.openxmlformats.org/officeDocument/2006/relationships" xmlns:m="http://schemas.openxmlformats.org/officeDocument/2006/math" xmlns:v="urn:schemas-microsoft-com:vml" xmlns:wp14="http://schemas.microsoft.com/office/word/2010/wordprocessingDrawing" xmlns:wp="http://schemas.openxmlformats.org/drawingml/2006/wordprocessingDrawing" xmlns:w10="urn:schemas-microsoft-com:office:word" xmlns:w="http://schemas.openxmlformats.org/wordprocessingml/2006/main" xmlns:w14="http://schemas.microsoft.com/office/word/2010/wordml" xmlns:w15="http://schemas.microsoft.com/office/word/2012/wordml" xmlns:wpg="http://schemas.microsoft.com/office/word/2010/wordprocessingGroup" xmlns:wpi="http://schemas.microsoft.com/office/word/2010/wordprocessingInk" xmlns:wne="http://schemas.microsoft.com/office/word/2006/wordml" xmlns:wps="http://schemas.microsoft.com/office/word/2010/wordprocessingShape" mc:Ignorable="w14 w15 wp14">
+  <w:p>
+    <w:pPr>
+      <w:pStyle w:val="Footer"/>
+    </w:pPr>
+  </w:p>
+</w:ftr>
+</file>
+
 <file path=word/footnotes.xml><?xml version="1.0" encoding="utf-8"?>
 <w:footnotes xmlns:wpc="http://schemas.microsoft.com/office/word/2010/wordprocessingCanvas" xmlns:mc="http://schemas.openxmlformats.org/markup-compatibility/2006" xmlns:o="urn:schemas-microsoft-com:office:office" xmlns:r="http://schemas.openxmlformats.org/officeDocument/2006/relationships" xmlns:m="http://schemas.openxmlformats.org/officeDocument/2006/math" xmlns:v="urn:schemas-microsoft-com:vml" xmlns:wp14="http://schemas.microsoft.com/office/word/2010/wordprocessingDrawing" xmlns:wp="http://schemas.openxmlformats.org/drawingml/2006/wordprocessingDrawing" xmlns:w10="urn:schemas-microsoft-com:office:word" xmlns:w="http://schemas.openxmlformats.org/wordprocessingml/2006/main" xmlns:w14="http://schemas.microsoft.com/office/word/2010/wordml" xmlns:w15="http://schemas.microsoft.com/office/word/2012/wordml" xmlns:wpg="http://schemas.microsoft.com/office/word/2010/wordprocessingGroup" xmlns:wpi="http://schemas.microsoft.com/office/word/2010/wordprocessingInk" xmlns:wne="http://schemas.microsoft.com/office/word/2006/wordml" xmlns:wps="http://schemas.microsoft.com/office/word/2010/wordprocessingShape" mc:Ignorable="w14 w15 wp14">
   <w:footnote w:type="separator" w:id="-1">
@@ -8519,13 +8438,23 @@
 <w:hdr xmlns:wpc="http://schemas.microsoft.com/office/word/2010/wordprocessingCanvas" xmlns:mc="http://schemas.openxmlformats.org/markup-compatibility/2006" xmlns:o="urn:schemas-microsoft-com:office:office" xmlns:r="http://schemas.openxmlformats.org/officeDocument/2006/relationships" xmlns:m="http://schemas.openxmlformats.org/officeDocument/2006/math" xmlns:v="urn:schemas-microsoft-com:vml" xmlns:wp14="http://schemas.microsoft.com/office/word/2010/wordprocessingDrawing" xmlns:wp="http://schemas.openxmlformats.org/drawingml/2006/wordprocessingDrawing" xmlns:w10="urn:schemas-microsoft-com:office:word" xmlns:w="http://schemas.openxmlformats.org/wordprocessingml/2006/main" xmlns:w14="http://schemas.microsoft.com/office/word/2010/wordml" xmlns:w15="http://schemas.microsoft.com/office/word/2012/wordml" xmlns:wpg="http://schemas.microsoft.com/office/word/2010/wordprocessingGroup" xmlns:wpi="http://schemas.microsoft.com/office/word/2010/wordprocessingInk" xmlns:wne="http://schemas.microsoft.com/office/word/2006/wordml" xmlns:wps="http://schemas.microsoft.com/office/word/2010/wordprocessingShape" mc:Ignorable="w14 w15 wp14">
   <w:p>
     <w:pPr>
-      <w:pStyle w:val="En-tte"/>
+      <w:pStyle w:val="Header"/>
+    </w:pPr>
+  </w:p>
+</w:hdr>
+</file>
+
+<file path=word/header2.xml><?xml version="1.0" encoding="utf-8"?>
+<w:hdr xmlns:wpc="http://schemas.microsoft.com/office/word/2010/wordprocessingCanvas" xmlns:mc="http://schemas.openxmlformats.org/markup-compatibility/2006" xmlns:o="urn:schemas-microsoft-com:office:office" xmlns:r="http://schemas.openxmlformats.org/officeDocument/2006/relationships" xmlns:m="http://schemas.openxmlformats.org/officeDocument/2006/math" xmlns:v="urn:schemas-microsoft-com:vml" xmlns:wp14="http://schemas.microsoft.com/office/word/2010/wordprocessingDrawing" xmlns:wp="http://schemas.openxmlformats.org/drawingml/2006/wordprocessingDrawing" xmlns:w10="urn:schemas-microsoft-com:office:word" xmlns:w="http://schemas.openxmlformats.org/wordprocessingml/2006/main" xmlns:w14="http://schemas.microsoft.com/office/word/2010/wordml" xmlns:w15="http://schemas.microsoft.com/office/word/2012/wordml" xmlns:wpg="http://schemas.microsoft.com/office/word/2010/wordprocessingGroup" xmlns:wpi="http://schemas.microsoft.com/office/word/2010/wordprocessingInk" xmlns:wne="http://schemas.microsoft.com/office/word/2006/wordml" xmlns:wps="http://schemas.microsoft.com/office/word/2010/wordprocessingShape" mc:Ignorable="w14 w15 wp14">
+  <w:p>
+    <w:pPr>
+      <w:pStyle w:val="Header"/>
       <w:jc w:val="right"/>
     </w:pPr>
     <w:r>
       <w:rPr>
         <w:noProof/>
-        <w:lang w:eastAsia="fr-CA"/>
+        <w:lang w:val="en-US" w:eastAsia="en-US"/>
       </w:rPr>
       <w:drawing>
         <wp:inline distT="0" distB="0" distL="0" distR="0" wp14:anchorId="4879BBD3" wp14:editId="75FC9BAD">
@@ -8576,6 +8505,16 @@
         </wp:inline>
       </w:drawing>
     </w:r>
+  </w:p>
+</w:hdr>
+</file>
+
+<file path=word/header3.xml><?xml version="1.0" encoding="utf-8"?>
+<w:hdr xmlns:wpc="http://schemas.microsoft.com/office/word/2010/wordprocessingCanvas" xmlns:mc="http://schemas.openxmlformats.org/markup-compatibility/2006" xmlns:o="urn:schemas-microsoft-com:office:office" xmlns:r="http://schemas.openxmlformats.org/officeDocument/2006/relationships" xmlns:m="http://schemas.openxmlformats.org/officeDocument/2006/math" xmlns:v="urn:schemas-microsoft-com:vml" xmlns:wp14="http://schemas.microsoft.com/office/word/2010/wordprocessingDrawing" xmlns:wp="http://schemas.openxmlformats.org/drawingml/2006/wordprocessingDrawing" xmlns:w10="urn:schemas-microsoft-com:office:word" xmlns:w="http://schemas.openxmlformats.org/wordprocessingml/2006/main" xmlns:w14="http://schemas.microsoft.com/office/word/2010/wordml" xmlns:w15="http://schemas.microsoft.com/office/word/2012/wordml" xmlns:wpg="http://schemas.microsoft.com/office/word/2010/wordprocessingGroup" xmlns:wpi="http://schemas.microsoft.com/office/word/2010/wordprocessingInk" xmlns:wne="http://schemas.microsoft.com/office/word/2006/wordml" xmlns:wps="http://schemas.microsoft.com/office/word/2010/wordprocessingShape" mc:Ignorable="w14 w15 wp14">
+  <w:p>
+    <w:pPr>
+      <w:pStyle w:val="Header"/>
+    </w:pPr>
   </w:p>
 </w:hdr>
 </file>
@@ -9855,11 +9794,11 @@
     <w:name w:val="Normal"/>
     <w:qFormat/>
   </w:style>
-  <w:style w:type="paragraph" w:styleId="Titre1">
+  <w:style w:type="paragraph" w:styleId="Heading1">
     <w:name w:val="heading 1"/>
     <w:basedOn w:val="Normal"/>
     <w:next w:val="Normal"/>
-    <w:link w:val="Titre1Car"/>
+    <w:link w:val="Heading1Char"/>
     <w:uiPriority w:val="9"/>
     <w:qFormat/>
     <w:rsid w:val="00B13B5E"/>
@@ -9876,11 +9815,11 @@
       <w:szCs w:val="32"/>
     </w:rPr>
   </w:style>
-  <w:style w:type="paragraph" w:styleId="Titre2">
+  <w:style w:type="paragraph" w:styleId="Heading2">
     <w:name w:val="heading 2"/>
     <w:basedOn w:val="Normal"/>
     <w:next w:val="Normal"/>
-    <w:link w:val="Titre2Car"/>
+    <w:link w:val="Heading2Char"/>
     <w:uiPriority w:val="9"/>
     <w:unhideWhenUsed/>
     <w:qFormat/>
@@ -9899,13 +9838,13 @@
       <w:szCs w:val="26"/>
     </w:rPr>
   </w:style>
-  <w:style w:type="character" w:default="1" w:styleId="Policepardfaut">
+  <w:style w:type="character" w:default="1" w:styleId="DefaultParagraphFont">
     <w:name w:val="Default Paragraph Font"/>
     <w:uiPriority w:val="1"/>
     <w:semiHidden/>
     <w:unhideWhenUsed/>
   </w:style>
-  <w:style w:type="table" w:default="1" w:styleId="TableauNormal">
+  <w:style w:type="table" w:default="1" w:styleId="TableNormal">
     <w:name w:val="Normal Table"/>
     <w:uiPriority w:val="99"/>
     <w:semiHidden/>
@@ -9920,7 +9859,7 @@
       </w:tblCellMar>
     </w:tblPr>
   </w:style>
-  <w:style w:type="numbering" w:default="1" w:styleId="Aucuneliste">
+  <w:style w:type="numbering" w:default="1" w:styleId="NoList">
     <w:name w:val="No List"/>
     <w:uiPriority w:val="99"/>
     <w:semiHidden/>
@@ -9972,9 +9911,9 @@
       <w:color w:val="auto"/>
     </w:rPr>
   </w:style>
-  <w:style w:type="table" w:styleId="Grilledutableau">
+  <w:style w:type="table" w:styleId="TableGrid">
     <w:name w:val="Table Grid"/>
-    <w:basedOn w:val="TableauNormal"/>
+    <w:basedOn w:val="TableNormal"/>
     <w:uiPriority w:val="59"/>
     <w:rsid w:val="00D77B52"/>
     <w:tblPr>
@@ -9988,10 +9927,10 @@
       </w:tblBorders>
     </w:tblPr>
   </w:style>
-  <w:style w:type="paragraph" w:styleId="En-tte">
+  <w:style w:type="paragraph" w:styleId="Header">
     <w:name w:val="header"/>
     <w:basedOn w:val="Normal"/>
-    <w:link w:val="En-tteCar"/>
+    <w:link w:val="HeaderChar"/>
     <w:uiPriority w:val="99"/>
     <w:unhideWhenUsed/>
     <w:rsid w:val="00534B2F"/>
@@ -10002,17 +9941,17 @@
       </w:tabs>
     </w:pPr>
   </w:style>
-  <w:style w:type="character" w:customStyle="1" w:styleId="En-tteCar">
-    <w:name w:val="En-tête Car"/>
-    <w:basedOn w:val="Policepardfaut"/>
-    <w:link w:val="En-tte"/>
+  <w:style w:type="character" w:customStyle="1" w:styleId="HeaderChar">
+    <w:name w:val="Header Char"/>
+    <w:basedOn w:val="DefaultParagraphFont"/>
+    <w:link w:val="Header"/>
     <w:uiPriority w:val="99"/>
     <w:rsid w:val="00534B2F"/>
   </w:style>
-  <w:style w:type="paragraph" w:styleId="Pieddepage">
+  <w:style w:type="paragraph" w:styleId="Footer">
     <w:name w:val="footer"/>
     <w:basedOn w:val="Normal"/>
-    <w:link w:val="PieddepageCar"/>
+    <w:link w:val="FooterChar"/>
     <w:uiPriority w:val="99"/>
     <w:unhideWhenUsed/>
     <w:rsid w:val="00534B2F"/>
@@ -10023,17 +9962,17 @@
       </w:tabs>
     </w:pPr>
   </w:style>
-  <w:style w:type="character" w:customStyle="1" w:styleId="PieddepageCar">
-    <w:name w:val="Pied de page Car"/>
-    <w:basedOn w:val="Policepardfaut"/>
-    <w:link w:val="Pieddepage"/>
+  <w:style w:type="character" w:customStyle="1" w:styleId="FooterChar">
+    <w:name w:val="Footer Char"/>
+    <w:basedOn w:val="DefaultParagraphFont"/>
+    <w:link w:val="Footer"/>
     <w:uiPriority w:val="99"/>
     <w:rsid w:val="00534B2F"/>
   </w:style>
-  <w:style w:type="paragraph" w:styleId="Textedebulles">
+  <w:style w:type="paragraph" w:styleId="BalloonText">
     <w:name w:val="Balloon Text"/>
     <w:basedOn w:val="Normal"/>
-    <w:link w:val="TextedebullesCar"/>
+    <w:link w:val="BalloonTextChar"/>
     <w:uiPriority w:val="99"/>
     <w:semiHidden/>
     <w:unhideWhenUsed/>
@@ -10044,10 +9983,10 @@
       <w:szCs w:val="18"/>
     </w:rPr>
   </w:style>
-  <w:style w:type="character" w:customStyle="1" w:styleId="TextedebullesCar">
-    <w:name w:val="Texte de bulles Car"/>
-    <w:basedOn w:val="Policepardfaut"/>
-    <w:link w:val="Textedebulles"/>
+  <w:style w:type="character" w:customStyle="1" w:styleId="BalloonTextChar">
+    <w:name w:val="Balloon Text Char"/>
+    <w:basedOn w:val="DefaultParagraphFont"/>
+    <w:link w:val="BalloonText"/>
     <w:uiPriority w:val="99"/>
     <w:semiHidden/>
     <w:rsid w:val="00CF3ADE"/>
@@ -10057,10 +9996,10 @@
       <w:szCs w:val="18"/>
     </w:rPr>
   </w:style>
-  <w:style w:type="character" w:customStyle="1" w:styleId="Titre1Car">
-    <w:name w:val="Titre 1 Car"/>
-    <w:basedOn w:val="Policepardfaut"/>
-    <w:link w:val="Titre1"/>
+  <w:style w:type="character" w:customStyle="1" w:styleId="Heading1Char">
+    <w:name w:val="Heading 1 Char"/>
+    <w:basedOn w:val="DefaultParagraphFont"/>
+    <w:link w:val="Heading1"/>
     <w:uiPriority w:val="9"/>
     <w:rsid w:val="00B13B5E"/>
     <w:rPr>
@@ -10070,9 +10009,9 @@
       <w:szCs w:val="32"/>
     </w:rPr>
   </w:style>
-  <w:style w:type="paragraph" w:styleId="En-ttedetabledesmatires">
+  <w:style w:type="paragraph" w:styleId="TOCHeading">
     <w:name w:val="TOC Heading"/>
-    <w:basedOn w:val="Titre1"/>
+    <w:basedOn w:val="Heading1"/>
     <w:next w:val="Normal"/>
     <w:uiPriority w:val="39"/>
     <w:unhideWhenUsed/>
@@ -10086,7 +10025,7 @@
       <w:lang w:val="en-US" w:eastAsia="en-US"/>
     </w:rPr>
   </w:style>
-  <w:style w:type="paragraph" w:styleId="TM1">
+  <w:style w:type="paragraph" w:styleId="TOC1">
     <w:name w:val="toc 1"/>
     <w:basedOn w:val="Normal"/>
     <w:next w:val="Normal"/>
@@ -10098,9 +10037,9 @@
       <w:spacing w:after="100"/>
     </w:pPr>
   </w:style>
-  <w:style w:type="character" w:styleId="Lienhypertexte">
+  <w:style w:type="character" w:styleId="Hyperlink">
     <w:name w:val="Hyperlink"/>
-    <w:basedOn w:val="Policepardfaut"/>
+    <w:basedOn w:val="DefaultParagraphFont"/>
     <w:uiPriority w:val="99"/>
     <w:unhideWhenUsed/>
     <w:rsid w:val="00B13B5E"/>
@@ -10109,9 +10048,9 @@
       <w:u w:val="single"/>
     </w:rPr>
   </w:style>
-  <w:style w:type="character" w:styleId="Textedelespacerserv">
+  <w:style w:type="character" w:styleId="PlaceholderText">
     <w:name w:val="Placeholder Text"/>
-    <w:basedOn w:val="Policepardfaut"/>
+    <w:basedOn w:val="DefaultParagraphFont"/>
     <w:uiPriority w:val="99"/>
     <w:semiHidden/>
     <w:rsid w:val="008D4369"/>
@@ -10119,10 +10058,10 @@
       <w:color w:val="808080"/>
     </w:rPr>
   </w:style>
-  <w:style w:type="character" w:customStyle="1" w:styleId="Titre2Car">
-    <w:name w:val="Titre 2 Car"/>
-    <w:basedOn w:val="Policepardfaut"/>
-    <w:link w:val="Titre2"/>
+  <w:style w:type="character" w:customStyle="1" w:styleId="Heading2Char">
+    <w:name w:val="Heading 2 Char"/>
+    <w:basedOn w:val="DefaultParagraphFont"/>
+    <w:link w:val="Heading2"/>
     <w:uiPriority w:val="9"/>
     <w:rsid w:val="00596E9F"/>
     <w:rPr>
@@ -10132,7 +10071,7 @@
       <w:szCs w:val="26"/>
     </w:rPr>
   </w:style>
-  <w:style w:type="paragraph" w:styleId="TM2">
+  <w:style w:type="paragraph" w:styleId="TOC2">
     <w:name w:val="toc 2"/>
     <w:basedOn w:val="Normal"/>
     <w:next w:val="Normal"/>
@@ -10145,7 +10084,7 @@
       <w:ind w:left="200"/>
     </w:pPr>
   </w:style>
-  <w:style w:type="paragraph" w:styleId="Lgende">
+  <w:style w:type="paragraph" w:styleId="Caption">
     <w:name w:val="caption"/>
     <w:basedOn w:val="Normal"/>
     <w:next w:val="Normal"/>
@@ -10165,569 +10104,6 @@
     </w:rPr>
   </w:style>
 </w:styles>
-</file>
-
-<file path=word/glossary/document.xml><?xml version="1.0" encoding="utf-8"?>
-<w:glossaryDocument xmlns:wpc="http://schemas.microsoft.com/office/word/2010/wordprocessingCanvas" xmlns:mc="http://schemas.openxmlformats.org/markup-compatibility/2006" xmlns:o="urn:schemas-microsoft-com:office:office" xmlns:r="http://schemas.openxmlformats.org/officeDocument/2006/relationships" xmlns:m="http://schemas.openxmlformats.org/officeDocument/2006/math" xmlns:v="urn:schemas-microsoft-com:vml" xmlns:wp14="http://schemas.microsoft.com/office/word/2010/wordprocessingDrawing" xmlns:wp="http://schemas.openxmlformats.org/drawingml/2006/wordprocessingDrawing" xmlns:w10="urn:schemas-microsoft-com:office:word" xmlns:w="http://schemas.openxmlformats.org/wordprocessingml/2006/main" xmlns:w14="http://schemas.microsoft.com/office/word/2010/wordml" xmlns:w15="http://schemas.microsoft.com/office/word/2012/wordml" xmlns:wpg="http://schemas.microsoft.com/office/word/2010/wordprocessingGroup" xmlns:wpi="http://schemas.microsoft.com/office/word/2010/wordprocessingInk" xmlns:wne="http://schemas.microsoft.com/office/word/2006/wordml" xmlns:wps="http://schemas.microsoft.com/office/word/2010/wordprocessingShape" mc:Ignorable="w14 w15 wp14"/>
-</file>
-
-<file path=word/glossary/fontTable.xml><?xml version="1.0" encoding="utf-8"?>
-<w:fonts xmlns:mc="http://schemas.openxmlformats.org/markup-compatibility/2006" xmlns:r="http://schemas.openxmlformats.org/officeDocument/2006/relationships" xmlns:w="http://schemas.openxmlformats.org/wordprocessingml/2006/main" xmlns:w14="http://schemas.microsoft.com/office/word/2010/wordml" xmlns:w15="http://schemas.microsoft.com/office/word/2012/wordml" mc:Ignorable="w14 w15">
-  <w:font w:name="Times New Roman">
-    <w:panose1 w:val="02020603050405020304"/>
-    <w:charset w:val="00"/>
-    <w:family w:val="roman"/>
-    <w:pitch w:val="variable"/>
-    <w:sig w:usb0="E0002AFF" w:usb1="C0007841" w:usb2="00000009" w:usb3="00000000" w:csb0="000001FF" w:csb1="00000000"/>
-  </w:font>
-  <w:font w:name="Calibri">
-    <w:panose1 w:val="020F0502020204030204"/>
-    <w:charset w:val="00"/>
-    <w:family w:val="swiss"/>
-    <w:pitch w:val="variable"/>
-    <w:sig w:usb0="E00002FF" w:usb1="4000ACFF" w:usb2="00000001" w:usb3="00000000" w:csb0="0000019F" w:csb1="00000000"/>
-  </w:font>
-  <w:font w:name="MS Gothic">
-    <w:altName w:val="ＭＳ ゴシック"/>
-    <w:panose1 w:val="020B0609070205080204"/>
-    <w:charset w:val="80"/>
-    <w:family w:val="modern"/>
-    <w:pitch w:val="fixed"/>
-    <w:sig w:usb0="E00002FF" w:usb1="6AC7FDFB" w:usb2="00000012" w:usb3="00000000" w:csb0="0002009F" w:csb1="00000000"/>
-  </w:font>
-  <w:font w:name="Tahoma">
-    <w:panose1 w:val="020B0604030504040204"/>
-    <w:charset w:val="00"/>
-    <w:family w:val="swiss"/>
-    <w:pitch w:val="variable"/>
-    <w:sig w:usb0="E1002EFF" w:usb1="C000605B" w:usb2="00000029" w:usb3="00000000" w:csb0="000101FF" w:csb1="00000000"/>
-  </w:font>
-  <w:font w:name="Lucida Grande">
-    <w:charset w:val="00"/>
-    <w:family w:val="auto"/>
-    <w:pitch w:val="variable"/>
-    <w:sig w:usb0="E1000AEF" w:usb1="5000A1FF" w:usb2="00000000" w:usb3="00000000" w:csb0="000001BF" w:csb1="00000000"/>
-  </w:font>
-  <w:font w:name="Cambria">
-    <w:panose1 w:val="02040503050406030204"/>
-    <w:charset w:val="00"/>
-    <w:family w:val="roman"/>
-    <w:pitch w:val="variable"/>
-    <w:sig w:usb0="E00002FF" w:usb1="400004FF" w:usb2="00000000" w:usb3="00000000" w:csb0="0000019F" w:csb1="00000000"/>
-  </w:font>
-  <w:font w:name="MS Mincho">
-    <w:altName w:val="ＭＳ 明朝"/>
-    <w:panose1 w:val="02020609040205080304"/>
-    <w:charset w:val="80"/>
-    <w:family w:val="modern"/>
-    <w:pitch w:val="fixed"/>
-    <w:sig w:usb0="E00002FF" w:usb1="6AC7FDFB" w:usb2="00000012" w:usb3="00000000" w:csb0="0002009F" w:csb1="00000000"/>
-  </w:font>
-  <w:font w:name="Cambria Math">
-    <w:panose1 w:val="02040503050406030204"/>
-    <w:charset w:val="00"/>
-    <w:family w:val="roman"/>
-    <w:pitch w:val="variable"/>
-    <w:sig w:usb0="E00002FF" w:usb1="420024FF" w:usb2="00000000" w:usb3="00000000" w:csb0="0000019F" w:csb1="00000000"/>
-  </w:font>
-  <w:font w:name="Courier New">
-    <w:panose1 w:val="02070309020205020404"/>
-    <w:charset w:val="00"/>
-    <w:family w:val="modern"/>
-    <w:pitch w:val="fixed"/>
-    <w:sig w:usb0="E0002AFF" w:usb1="C0007843" w:usb2="00000009" w:usb3="00000000" w:csb0="000001FF" w:csb1="00000000"/>
-  </w:font>
-  <w:font w:name="Calibri Light">
-    <w:panose1 w:val="020F0302020204030204"/>
-    <w:charset w:val="00"/>
-    <w:family w:val="swiss"/>
-    <w:pitch w:val="variable"/>
-    <w:sig w:usb0="A00002EF" w:usb1="4000207B" w:usb2="00000000" w:usb3="00000000" w:csb0="0000019F" w:csb1="00000000"/>
-  </w:font>
-</w:fonts>
-</file>
-
-<file path=word/glossary/settings.xml><?xml version="1.0" encoding="utf-8"?>
-<w:settings xmlns:mc="http://schemas.openxmlformats.org/markup-compatibility/2006" xmlns:o="urn:schemas-microsoft-com:office:office" xmlns:r="http://schemas.openxmlformats.org/officeDocument/2006/relationships" xmlns:m="http://schemas.openxmlformats.org/officeDocument/2006/math" xmlns:v="urn:schemas-microsoft-com:vml" xmlns:w10="urn:schemas-microsoft-com:office:word" xmlns:w="http://schemas.openxmlformats.org/wordprocessingml/2006/main" xmlns:w14="http://schemas.microsoft.com/office/word/2010/wordml" xmlns:w15="http://schemas.microsoft.com/office/word/2012/wordml" xmlns:sl="http://schemas.openxmlformats.org/schemaLibrary/2006/main" mc:Ignorable="w14 w15">
-  <w:view w:val="normal"/>
-  <w:revisionView w:comments="0"/>
-  <w:defaultTabStop w:val="720"/>
-  <w:hyphenationZone w:val="425"/>
-  <w:characterSpacingControl w:val="doNotCompress"/>
-  <w:compat>
-    <w:useFELayout/>
-    <w:compatSetting w:name="compatibilityMode" w:uri="http://schemas.microsoft.com/office/word" w:val="15"/>
-    <w:compatSetting w:name="overrideTableStyleFontSizeAndJustification" w:uri="http://schemas.microsoft.com/office/word" w:val="1"/>
-    <w:compatSetting w:name="enableOpenTypeFeatures" w:uri="http://schemas.microsoft.com/office/word" w:val="1"/>
-    <w:compatSetting w:name="doNotFlipMirrorIndents" w:uri="http://schemas.microsoft.com/office/word" w:val="1"/>
-    <w:compatSetting w:name="differentiateMultirowTableHeaders" w:uri="http://schemas.microsoft.com/office/word" w:val="1"/>
-  </w:compat>
-  <w:rsids>
-    <w:rsidRoot w:val="00170385"/>
-    <w:rsid w:val="00170385"/>
-    <w:rsid w:val="00186199"/>
-    <w:rsid w:val="005B4ECE"/>
-  </w:rsids>
-  <m:mathPr>
-    <m:mathFont m:val="Cambria Math"/>
-    <m:brkBin m:val="before"/>
-    <m:brkBinSub m:val="--"/>
-    <m:smallFrac m:val="0"/>
-    <m:dispDef/>
-    <m:lMargin m:val="0"/>
-    <m:rMargin m:val="0"/>
-    <m:defJc m:val="centerGroup"/>
-    <m:wrapIndent m:val="1440"/>
-    <m:intLim m:val="subSup"/>
-    <m:naryLim m:val="undOvr"/>
-  </m:mathPr>
-  <w:themeFontLang w:val="en-CA"/>
-  <w:clrSchemeMapping w:bg1="light1" w:t1="dark1" w:bg2="light2" w:t2="dark2" w:accent1="accent1" w:accent2="accent2" w:accent3="accent3" w:accent4="accent4" w:accent5="accent5" w:accent6="accent6" w:hyperlink="hyperlink" w:followedHyperlink="followedHyperlink"/>
-  <w:decimalSymbol w:val=","/>
-  <w:listSeparator w:val=";"/>
-  <w15:chartTrackingRefBased/>
-</w:settings>
-</file>
-
-<file path=word/glossary/styles.xml><?xml version="1.0" encoding="utf-8"?>
-<w:styles xmlns:mc="http://schemas.openxmlformats.org/markup-compatibility/2006" xmlns:r="http://schemas.openxmlformats.org/officeDocument/2006/relationships" xmlns:w="http://schemas.openxmlformats.org/wordprocessingml/2006/main" xmlns:w14="http://schemas.microsoft.com/office/word/2010/wordml" xmlns:w15="http://schemas.microsoft.com/office/word/2012/wordml" mc:Ignorable="w14 w15">
-  <w:docDefaults>
-    <w:rPrDefault>
-      <w:rPr>
-        <w:rFonts w:asciiTheme="minorHAnsi" w:eastAsiaTheme="minorEastAsia" w:hAnsiTheme="minorHAnsi" w:cstheme="minorBidi"/>
-        <w:sz w:val="22"/>
-        <w:szCs w:val="22"/>
-        <w:lang w:val="en-CA" w:eastAsia="en-CA" w:bidi="ar-SA"/>
-      </w:rPr>
-    </w:rPrDefault>
-    <w:pPrDefault>
-      <w:pPr>
-        <w:spacing w:after="160" w:line="259" w:lineRule="auto"/>
-      </w:pPr>
-    </w:pPrDefault>
-  </w:docDefaults>
-  <w:latentStyles w:defLockedState="0" w:defUIPriority="99" w:defSemiHidden="0" w:defUnhideWhenUsed="0" w:defQFormat="0" w:count="371">
-    <w:lsdException w:name="Normal" w:uiPriority="0" w:qFormat="1"/>
-    <w:lsdException w:name="heading 1" w:uiPriority="9" w:qFormat="1"/>
-    <w:lsdException w:name="heading 2" w:semiHidden="1" w:uiPriority="9" w:unhideWhenUsed="1" w:qFormat="1"/>
-    <w:lsdException w:name="heading 3" w:semiHidden="1" w:uiPriority="9" w:unhideWhenUsed="1" w:qFormat="1"/>
-    <w:lsdException w:name="heading 4" w:semiHidden="1" w:uiPriority="9" w:unhideWhenUsed="1" w:qFormat="1"/>
-    <w:lsdException w:name="heading 5" w:semiHidden="1" w:uiPriority="9" w:unhideWhenUsed="1" w:qFormat="1"/>
-    <w:lsdException w:name="heading 6" w:semiHidden="1" w:uiPriority="9" w:unhideWhenUsed="1" w:qFormat="1"/>
-    <w:lsdException w:name="heading 7" w:semiHidden="1" w:uiPriority="9" w:unhideWhenUsed="1" w:qFormat="1"/>
-    <w:lsdException w:name="heading 8" w:semiHidden="1" w:uiPriority="9" w:unhideWhenUsed="1" w:qFormat="1"/>
-    <w:lsdException w:name="heading 9" w:semiHidden="1" w:uiPriority="9" w:unhideWhenUsed="1" w:qFormat="1"/>
-    <w:lsdException w:name="index 1" w:semiHidden="1" w:unhideWhenUsed="1"/>
-    <w:lsdException w:name="index 2" w:semiHidden="1" w:unhideWhenUsed="1"/>
-    <w:lsdException w:name="index 3" w:semiHidden="1" w:unhideWhenUsed="1"/>
-    <w:lsdException w:name="index 4" w:semiHidden="1" w:unhideWhenUsed="1"/>
-    <w:lsdException w:name="index 5" w:semiHidden="1" w:unhideWhenUsed="1"/>
-    <w:lsdException w:name="index 6" w:semiHidden="1" w:unhideWhenUsed="1"/>
-    <w:lsdException w:name="index 7" w:semiHidden="1" w:unhideWhenUsed="1"/>
-    <w:lsdException w:name="index 8" w:semiHidden="1" w:unhideWhenUsed="1"/>
-    <w:lsdException w:name="index 9" w:semiHidden="1" w:unhideWhenUsed="1"/>
-    <w:lsdException w:name="toc 1" w:semiHidden="1" w:uiPriority="39" w:unhideWhenUsed="1"/>
-    <w:lsdException w:name="toc 2" w:semiHidden="1" w:uiPriority="39" w:unhideWhenUsed="1"/>
-    <w:lsdException w:name="toc 3" w:semiHidden="1" w:uiPriority="39" w:unhideWhenUsed="1"/>
-    <w:lsdException w:name="toc 4" w:semiHidden="1" w:uiPriority="39" w:unhideWhenUsed="1"/>
-    <w:lsdException w:name="toc 5" w:semiHidden="1" w:uiPriority="39" w:unhideWhenUsed="1"/>
-    <w:lsdException w:name="toc 6" w:semiHidden="1" w:uiPriority="39" w:unhideWhenUsed="1"/>
-    <w:lsdException w:name="toc 7" w:semiHidden="1" w:uiPriority="39" w:unhideWhenUsed="1"/>
-    <w:lsdException w:name="toc 8" w:semiHidden="1" w:uiPriority="39" w:unhideWhenUsed="1"/>
-    <w:lsdException w:name="toc 9" w:semiHidden="1" w:uiPriority="39" w:unhideWhenUsed="1"/>
-    <w:lsdException w:name="Normal Indent" w:semiHidden="1" w:unhideWhenUsed="1"/>
-    <w:lsdException w:name="footnote text" w:semiHidden="1" w:unhideWhenUsed="1"/>
-    <w:lsdException w:name="annotation text" w:semiHidden="1" w:unhideWhenUsed="1"/>
-    <w:lsdException w:name="header" w:semiHidden="1" w:unhideWhenUsed="1"/>
-    <w:lsdException w:name="footer" w:semiHidden="1" w:unhideWhenUsed="1"/>
-    <w:lsdException w:name="index heading" w:semiHidden="1" w:unhideWhenUsed="1"/>
-    <w:lsdException w:name="caption" w:semiHidden="1" w:uiPriority="35" w:unhideWhenUsed="1" w:qFormat="1"/>
-    <w:lsdException w:name="table of figures" w:semiHidden="1" w:unhideWhenUsed="1"/>
-    <w:lsdException w:name="envelope address" w:semiHidden="1" w:unhideWhenUsed="1"/>
-    <w:lsdException w:name="envelope return" w:semiHidden="1" w:unhideWhenUsed="1"/>
-    <w:lsdException w:name="footnote reference" w:semiHidden="1" w:unhideWhenUsed="1"/>
-    <w:lsdException w:name="annotation reference" w:semiHidden="1" w:unhideWhenUsed="1"/>
-    <w:lsdException w:name="line number" w:semiHidden="1" w:unhideWhenUsed="1"/>
-    <w:lsdException w:name="page number" w:semiHidden="1" w:unhideWhenUsed="1"/>
-    <w:lsdException w:name="endnote reference" w:semiHidden="1" w:unhideWhenUsed="1"/>
-    <w:lsdException w:name="endnote text" w:semiHidden="1" w:unhideWhenUsed="1"/>
-    <w:lsdException w:name="table of authorities" w:semiHidden="1" w:unhideWhenUsed="1"/>
-    <w:lsdException w:name="macro" w:semiHidden="1" w:unhideWhenUsed="1"/>
-    <w:lsdException w:name="toa heading" w:semiHidden="1" w:unhideWhenUsed="1"/>
-    <w:lsdException w:name="List" w:semiHidden="1" w:unhideWhenUsed="1"/>
-    <w:lsdException w:name="List Bullet" w:semiHidden="1" w:unhideWhenUsed="1"/>
-    <w:lsdException w:name="List Number" w:semiHidden="1" w:unhideWhenUsed="1"/>
-    <w:lsdException w:name="List 2" w:semiHidden="1" w:unhideWhenUsed="1"/>
-    <w:lsdException w:name="List 3" w:semiHidden="1" w:unhideWhenUsed="1"/>
-    <w:lsdException w:name="List 4" w:semiHidden="1" w:unhideWhenUsed="1"/>
-    <w:lsdException w:name="List 5" w:semiHidden="1" w:unhideWhenUsed="1"/>
-    <w:lsdException w:name="List Bullet 2" w:semiHidden="1" w:unhideWhenUsed="1"/>
-    <w:lsdException w:name="List Bullet 3" w:semiHidden="1" w:unhideWhenUsed="1"/>
-    <w:lsdException w:name="List Bullet 4" w:semiHidden="1" w:unhideWhenUsed="1"/>
-    <w:lsdException w:name="List Bullet 5" w:semiHidden="1" w:unhideWhenUsed="1"/>
-    <w:lsdException w:name="List Number 2" w:semiHidden="1" w:unhideWhenUsed="1"/>
-    <w:lsdException w:name="List Number 3" w:semiHidden="1" w:unhideWhenUsed="1"/>
-    <w:lsdException w:name="List Number 4" w:semiHidden="1" w:unhideWhenUsed="1"/>
-    <w:lsdException w:name="List Number 5" w:semiHidden="1" w:unhideWhenUsed="1"/>
-    <w:lsdException w:name="Title" w:uiPriority="10" w:qFormat="1"/>
-    <w:lsdException w:name="Closing" w:semiHidden="1" w:unhideWhenUsed="1"/>
-    <w:lsdException w:name="Signature" w:semiHidden="1" w:unhideWhenUsed="1"/>
-    <w:lsdException w:name="Default Paragraph Font" w:semiHidden="1" w:uiPriority="1" w:unhideWhenUsed="1"/>
-    <w:lsdException w:name="Body Text" w:semiHidden="1" w:unhideWhenUsed="1"/>
-    <w:lsdException w:name="Body Text Indent" w:semiHidden="1" w:unhideWhenUsed="1"/>
-    <w:lsdException w:name="List Continue" w:semiHidden="1" w:unhideWhenUsed="1"/>
-    <w:lsdException w:name="List Continue 2" w:semiHidden="1" w:unhideWhenUsed="1"/>
-    <w:lsdException w:name="List Continue 3" w:semiHidden="1" w:unhideWhenUsed="1"/>
-    <w:lsdException w:name="List Continue 4" w:semiHidden="1" w:unhideWhenUsed="1"/>
-    <w:lsdException w:name="List Continue 5" w:semiHidden="1" w:unhideWhenUsed="1"/>
-    <w:lsdException w:name="Message Header" w:semiHidden="1" w:unhideWhenUsed="1"/>
-    <w:lsdException w:name="Subtitle" w:uiPriority="11" w:qFormat="1"/>
-    <w:lsdException w:name="Salutation" w:semiHidden="1" w:unhideWhenUsed="1"/>
-    <w:lsdException w:name="Date" w:semiHidden="1" w:unhideWhenUsed="1"/>
-    <w:lsdException w:name="Body Text First Indent" w:semiHidden="1" w:unhideWhenUsed="1"/>
-    <w:lsdException w:name="Body Text First Indent 2" w:semiHidden="1" w:unhideWhenUsed="1"/>
-    <w:lsdException w:name="Note Heading" w:semiHidden="1" w:unhideWhenUsed="1"/>
-    <w:lsdException w:name="Body Text 2" w:semiHidden="1" w:unhideWhenUsed="1"/>
-    <w:lsdException w:name="Body Text 3" w:semiHidden="1" w:unhideWhenUsed="1"/>
-    <w:lsdException w:name="Body Text Indent 2" w:semiHidden="1" w:unhideWhenUsed="1"/>
-    <w:lsdException w:name="Body Text Indent 3" w:semiHidden="1" w:unhideWhenUsed="1"/>
-    <w:lsdException w:name="Block Text" w:semiHidden="1" w:unhideWhenUsed="1"/>
-    <w:lsdException w:name="Hyperlink" w:semiHidden="1" w:unhideWhenUsed="1"/>
-    <w:lsdException w:name="FollowedHyperlink" w:semiHidden="1" w:unhideWhenUsed="1"/>
-    <w:lsdException w:name="Strong" w:uiPriority="22" w:qFormat="1"/>
-    <w:lsdException w:name="Emphasis" w:uiPriority="20" w:qFormat="1"/>
-    <w:lsdException w:name="Document Map" w:semiHidden="1" w:unhideWhenUsed="1"/>
-    <w:lsdException w:name="Plain Text" w:semiHidden="1" w:unhideWhenUsed="1"/>
-    <w:lsdException w:name="E-mail Signature" w:semiHidden="1" w:unhideWhenUsed="1"/>
-    <w:lsdException w:name="HTML Top of Form" w:semiHidden="1" w:unhideWhenUsed="1"/>
-    <w:lsdException w:name="HTML Bottom of Form" w:semiHidden="1" w:unhideWhenUsed="1"/>
-    <w:lsdException w:name="Normal (Web)" w:semiHidden="1" w:unhideWhenUsed="1"/>
-    <w:lsdException w:name="HTML Acronym" w:semiHidden="1" w:unhideWhenUsed="1"/>
-    <w:lsdException w:name="HTML Address" w:semiHidden="1" w:unhideWhenUsed="1"/>
-    <w:lsdException w:name="HTML Cite" w:semiHidden="1" w:unhideWhenUsed="1"/>
-    <w:lsdException w:name="HTML Code" w:semiHidden="1" w:unhideWhenUsed="1"/>
-    <w:lsdException w:name="HTML Definition" w:semiHidden="1" w:unhideWhenUsed="1"/>
-    <w:lsdException w:name="HTML Keyboard" w:semiHidden="1" w:unhideWhenUsed="1"/>
-    <w:lsdException w:name="HTML Preformatted" w:semiHidden="1" w:unhideWhenUsed="1"/>
-    <w:lsdException w:name="HTML Sample" w:semiHidden="1" w:unhideWhenUsed="1"/>
-    <w:lsdException w:name="HTML Typewriter" w:semiHidden="1" w:unhideWhenUsed="1"/>
-    <w:lsdException w:name="HTML Variable" w:semiHidden="1" w:unhideWhenUsed="1"/>
-    <w:lsdException w:name="Normal Table" w:semiHidden="1" w:unhideWhenUsed="1"/>
-    <w:lsdException w:name="annotation subject" w:semiHidden="1" w:unhideWhenUsed="1"/>
-    <w:lsdException w:name="No List" w:semiHidden="1" w:unhideWhenUsed="1"/>
-    <w:lsdException w:name="Outline List 1" w:semiHidden="1" w:unhideWhenUsed="1"/>
-    <w:lsdException w:name="Outline List 2" w:semiHidden="1" w:unhideWhenUsed="1"/>
-    <w:lsdException w:name="Outline List 3" w:semiHidden="1" w:unhideWhenUsed="1"/>
-    <w:lsdException w:name="Table Simple 1" w:semiHidden="1" w:unhideWhenUsed="1"/>
-    <w:lsdException w:name="Table Simple 2" w:semiHidden="1" w:unhideWhenUsed="1"/>
-    <w:lsdException w:name="Table Simple 3" w:semiHidden="1" w:unhideWhenUsed="1"/>
-    <w:lsdException w:name="Table Classic 1" w:semiHidden="1" w:unhideWhenUsed="1"/>
-    <w:lsdException w:name="Table Classic 2" w:semiHidden="1" w:unhideWhenUsed="1"/>
-    <w:lsdException w:name="Table Classic 3" w:semiHidden="1" w:unhideWhenUsed="1"/>
-    <w:lsdException w:name="Table Classic 4" w:semiHidden="1" w:unhideWhenUsed="1"/>
-    <w:lsdException w:name="Table Colorful 1" w:semiHidden="1" w:unhideWhenUsed="1"/>
-    <w:lsdException w:name="Table Colorful 2" w:semiHidden="1" w:unhideWhenUsed="1"/>
-    <w:lsdException w:name="Table Colorful 3" w:semiHidden="1" w:unhideWhenUsed="1"/>
-    <w:lsdException w:name="Table Columns 1" w:semiHidden="1" w:unhideWhenUsed="1"/>
-    <w:lsdException w:name="Table Columns 2" w:semiHidden="1" w:unhideWhenUsed="1"/>
-    <w:lsdException w:name="Table Columns 3" w:semiHidden="1" w:unhideWhenUsed="1"/>
-    <w:lsdException w:name="Table Columns 4" w:semiHidden="1" w:unhideWhenUsed="1"/>
-    <w:lsdException w:name="Table Columns 5" w:semiHidden="1" w:unhideWhenUsed="1"/>
-    <w:lsdException w:name="Table Grid 1" w:semiHidden="1" w:unhideWhenUsed="1"/>
-    <w:lsdException w:name="Table Grid 2" w:semiHidden="1" w:unhideWhenUsed="1"/>
-    <w:lsdException w:name="Table Grid 3" w:semiHidden="1" w:unhideWhenUsed="1"/>
-    <w:lsdException w:name="Table Grid 4" w:semiHidden="1" w:unhideWhenUsed="1"/>
-    <w:lsdException w:name="Table Grid 5" w:semiHidden="1" w:unhideWhenUsed="1"/>
-    <w:lsdException w:name="Table Grid 6" w:semiHidden="1" w:unhideWhenUsed="1"/>
-    <w:lsdException w:name="Table Grid 7" w:semiHidden="1" w:unhideWhenUsed="1"/>
-    <w:lsdException w:name="Table Grid 8" w:semiHidden="1" w:unhideWhenUsed="1"/>
-    <w:lsdException w:name="Table List 1" w:semiHidden="1" w:unhideWhenUsed="1"/>
-    <w:lsdException w:name="Table List 2" w:semiHidden="1" w:unhideWhenUsed="1"/>
-    <w:lsdException w:name="Table List 3" w:semiHidden="1" w:unhideWhenUsed="1"/>
-    <w:lsdException w:name="Table List 4" w:semiHidden="1" w:unhideWhenUsed="1"/>
-    <w:lsdException w:name="Table List 5" w:semiHidden="1" w:unhideWhenUsed="1"/>
-    <w:lsdException w:name="Table List 6" w:semiHidden="1" w:unhideWhenUsed="1"/>
-    <w:lsdException w:name="Table List 7" w:semiHidden="1" w:unhideWhenUsed="1"/>
-    <w:lsdException w:name="Table List 8" w:semiHidden="1" w:unhideWhenUsed="1"/>
-    <w:lsdException w:name="Table 3D effects 1" w:semiHidden="1" w:unhideWhenUsed="1"/>
-    <w:lsdException w:name="Table 3D effects 2" w:semiHidden="1" w:unhideWhenUsed="1"/>
-    <w:lsdException w:name="Table 3D effects 3" w:semiHidden="1" w:unhideWhenUsed="1"/>
-    <w:lsdException w:name="Table Contemporary" w:semiHidden="1" w:unhideWhenUsed="1"/>
-    <w:lsdException w:name="Table Elegant" w:semiHidden="1" w:unhideWhenUsed="1"/>
-    <w:lsdException w:name="Table Professional" w:semiHidden="1" w:unhideWhenUsed="1"/>
-    <w:lsdException w:name="Table Subtle 1" w:semiHidden="1" w:unhideWhenUsed="1"/>
-    <w:lsdException w:name="Table Subtle 2" w:semiHidden="1" w:unhideWhenUsed="1"/>
-    <w:lsdException w:name="Table Web 1" w:semiHidden="1" w:unhideWhenUsed="1"/>
-    <w:lsdException w:name="Table Web 2" w:semiHidden="1" w:unhideWhenUsed="1"/>
-    <w:lsdException w:name="Table Web 3" w:semiHidden="1" w:unhideWhenUsed="1"/>
-    <w:lsdException w:name="Balloon Text" w:semiHidden="1" w:unhideWhenUsed="1"/>
-    <w:lsdException w:name="Table Grid" w:uiPriority="39"/>
-    <w:lsdException w:name="Table Theme" w:semiHidden="1" w:unhideWhenUsed="1"/>
-    <w:lsdException w:name="Placeholder Text" w:semiHidden="1"/>
-    <w:lsdException w:name="No Spacing" w:uiPriority="1" w:qFormat="1"/>
-    <w:lsdException w:name="Light Shading" w:uiPriority="60"/>
-    <w:lsdException w:name="Light List" w:uiPriority="61"/>
-    <w:lsdException w:name="Light Grid" w:uiPriority="62"/>
-    <w:lsdException w:name="Medium Shading 1" w:uiPriority="63"/>
-    <w:lsdException w:name="Medium Shading 2" w:uiPriority="64"/>
-    <w:lsdException w:name="Medium List 1" w:uiPriority="65"/>
-    <w:lsdException w:name="Medium List 2" w:uiPriority="66"/>
-    <w:lsdException w:name="Medium Grid 1" w:uiPriority="67"/>
-    <w:lsdException w:name="Medium Grid 2" w:uiPriority="68"/>
-    <w:lsdException w:name="Medium Grid 3" w:uiPriority="69"/>
-    <w:lsdException w:name="Dark List" w:uiPriority="70"/>
-    <w:lsdException w:name="Colorful Shading" w:uiPriority="71"/>
-    <w:lsdException w:name="Colorful List" w:uiPriority="72"/>
-    <w:lsdException w:name="Colorful Grid" w:uiPriority="73"/>
-    <w:lsdException w:name="Light Shading Accent 1" w:uiPriority="60"/>
-    <w:lsdException w:name="Light List Accent 1" w:uiPriority="61"/>
-    <w:lsdException w:name="Light Grid Accent 1" w:uiPriority="62"/>
-    <w:lsdException w:name="Medium Shading 1 Accent 1" w:uiPriority="63"/>
-    <w:lsdException w:name="Medium Shading 2 Accent 1" w:uiPriority="64"/>
-    <w:lsdException w:name="Medium List 1 Accent 1" w:uiPriority="65"/>
-    <w:lsdException w:name="Revision" w:semiHidden="1"/>
-    <w:lsdException w:name="List Paragraph" w:uiPriority="34" w:qFormat="1"/>
-    <w:lsdException w:name="Quote" w:uiPriority="29" w:qFormat="1"/>
-    <w:lsdException w:name="Intense Quote" w:uiPriority="30" w:qFormat="1"/>
-    <w:lsdException w:name="Medium List 2 Accent 1" w:uiPriority="66"/>
-    <w:lsdException w:name="Medium Grid 1 Accent 1" w:uiPriority="67"/>
-    <w:lsdException w:name="Medium Grid 2 Accent 1" w:uiPriority="68"/>
-    <w:lsdException w:name="Medium Grid 3 Accent 1" w:uiPriority="69"/>
-    <w:lsdException w:name="Dark List Accent 1" w:uiPriority="70"/>
-    <w:lsdException w:name="Colorful Shading Accent 1" w:uiPriority="71"/>
-    <w:lsdException w:name="Colorful List Accent 1" w:uiPriority="72"/>
-    <w:lsdException w:name="Colorful Grid Accent 1" w:uiPriority="73"/>
-    <w:lsdException w:name="Light Shading Accent 2" w:uiPriority="60"/>
-    <w:lsdException w:name="Light List Accent 2" w:uiPriority="61"/>
-    <w:lsdException w:name="Light Grid Accent 2" w:uiPriority="62"/>
-    <w:lsdException w:name="Medium Shading 1 Accent 2" w:uiPriority="63"/>
-    <w:lsdException w:name="Medium Shading 2 Accent 2" w:uiPriority="64"/>
-    <w:lsdException w:name="Medium List 1 Accent 2" w:uiPriority="65"/>
-    <w:lsdException w:name="Medium List 2 Accent 2" w:uiPriority="66"/>
-    <w:lsdException w:name="Medium Grid 1 Accent 2" w:uiPriority="67"/>
-    <w:lsdException w:name="Medium Grid 2 Accent 2" w:uiPriority="68"/>
-    <w:lsdException w:name="Medium Grid 3 Accent 2" w:uiPriority="69"/>
-    <w:lsdException w:name="Dark List Accent 2" w:uiPriority="70"/>
-    <w:lsdException w:name="Colorful Shading Accent 2" w:uiPriority="71"/>
-    <w:lsdException w:name="Colorful List Accent 2" w:uiPriority="72"/>
-    <w:lsdException w:name="Colorful Grid Accent 2" w:uiPriority="73"/>
-    <w:lsdException w:name="Light Shading Accent 3" w:uiPriority="60"/>
-    <w:lsdException w:name="Light List Accent 3" w:uiPriority="61"/>
-    <w:lsdException w:name="Light Grid Accent 3" w:uiPriority="62"/>
-    <w:lsdException w:name="Medium Shading 1 Accent 3" w:uiPriority="63"/>
-    <w:lsdException w:name="Medium Shading 2 Accent 3" w:uiPriority="64"/>
-    <w:lsdException w:name="Medium List 1 Accent 3" w:uiPriority="65"/>
-    <w:lsdException w:name="Medium List 2 Accent 3" w:uiPriority="66"/>
-    <w:lsdException w:name="Medium Grid 1 Accent 3" w:uiPriority="67"/>
-    <w:lsdException w:name="Medium Grid 2 Accent 3" w:uiPriority="68"/>
-    <w:lsdException w:name="Medium Grid 3 Accent 3" w:uiPriority="69"/>
-    <w:lsdException w:name="Dark List Accent 3" w:uiPriority="70"/>
-    <w:lsdException w:name="Colorful Shading Accent 3" w:uiPriority="71"/>
-    <w:lsdException w:name="Colorful List Accent 3" w:uiPriority="72"/>
-    <w:lsdException w:name="Colorful Grid Accent 3" w:uiPriority="73"/>
-    <w:lsdException w:name="Light Shading Accent 4" w:uiPriority="60"/>
-    <w:lsdException w:name="Light List Accent 4" w:uiPriority="61"/>
-    <w:lsdException w:name="Light Grid Accent 4" w:uiPriority="62"/>
-    <w:lsdException w:name="Medium Shading 1 Accent 4" w:uiPriority="63"/>
-    <w:lsdException w:name="Medium Shading 2 Accent 4" w:uiPriority="64"/>
-    <w:lsdException w:name="Medium List 1 Accent 4" w:uiPriority="65"/>
-    <w:lsdException w:name="Medium List 2 Accent 4" w:uiPriority="66"/>
-    <w:lsdException w:name="Medium Grid 1 Accent 4" w:uiPriority="67"/>
-    <w:lsdException w:name="Medium Grid 2 Accent 4" w:uiPriority="68"/>
-    <w:lsdException w:name="Medium Grid 3 Accent 4" w:uiPriority="69"/>
-    <w:lsdException w:name="Dark List Accent 4" w:uiPriority="70"/>
-    <w:lsdException w:name="Colorful Shading Accent 4" w:uiPriority="71"/>
-    <w:lsdException w:name="Colorful List Accent 4" w:uiPriority="72"/>
-    <w:lsdException w:name="Colorful Grid Accent 4" w:uiPriority="73"/>
-    <w:lsdException w:name="Light Shading Accent 5" w:uiPriority="60"/>
-    <w:lsdException w:name="Light List Accent 5" w:uiPriority="61"/>
-    <w:lsdException w:name="Light Grid Accent 5" w:uiPriority="62"/>
-    <w:lsdException w:name="Medium Shading 1 Accent 5" w:uiPriority="63"/>
-    <w:lsdException w:name="Medium Shading 2 Accent 5" w:uiPriority="64"/>
-    <w:lsdException w:name="Medium List 1 Accent 5" w:uiPriority="65"/>
-    <w:lsdException w:name="Medium List 2 Accent 5" w:uiPriority="66"/>
-    <w:lsdException w:name="Medium Grid 1 Accent 5" w:uiPriority="67"/>
-    <w:lsdException w:name="Medium Grid 2 Accent 5" w:uiPriority="68"/>
-    <w:lsdException w:name="Medium Grid 3 Accent 5" w:uiPriority="69"/>
-    <w:lsdException w:name="Dark List Accent 5" w:uiPriority="70"/>
-    <w:lsdException w:name="Colorful Shading Accent 5" w:uiPriority="71"/>
-    <w:lsdException w:name="Colorful List Accent 5" w:uiPriority="72"/>
-    <w:lsdException w:name="Colorful Grid Accent 5" w:uiPriority="73"/>
-    <w:lsdException w:name="Light Shading Accent 6" w:uiPriority="60"/>
-    <w:lsdException w:name="Light List Accent 6" w:uiPriority="61"/>
-    <w:lsdException w:name="Light Grid Accent 6" w:uiPriority="62"/>
-    <w:lsdException w:name="Medium Shading 1 Accent 6" w:uiPriority="63"/>
-    <w:lsdException w:name="Medium Shading 2 Accent 6" w:uiPriority="64"/>
-    <w:lsdException w:name="Medium List 1 Accent 6" w:uiPriority="65"/>
-    <w:lsdException w:name="Medium List 2 Accent 6" w:uiPriority="66"/>
-    <w:lsdException w:name="Medium Grid 1 Accent 6" w:uiPriority="67"/>
-    <w:lsdException w:name="Medium Grid 2 Accent 6" w:uiPriority="68"/>
-    <w:lsdException w:name="Medium Grid 3 Accent 6" w:uiPriority="69"/>
-    <w:lsdException w:name="Dark List Accent 6" w:uiPriority="70"/>
-    <w:lsdException w:name="Colorful Shading Accent 6" w:uiPriority="71"/>
-    <w:lsdException w:name="Colorful List Accent 6" w:uiPriority="72"/>
-    <w:lsdException w:name="Colorful Grid Accent 6" w:uiPriority="73"/>
-    <w:lsdException w:name="Subtle Emphasis" w:uiPriority="19" w:qFormat="1"/>
-    <w:lsdException w:name="Intense Emphasis" w:uiPriority="21" w:qFormat="1"/>
-    <w:lsdException w:name="Subtle Reference" w:uiPriority="31" w:qFormat="1"/>
-    <w:lsdException w:name="Intense Reference" w:uiPriority="32" w:qFormat="1"/>
-    <w:lsdException w:name="Book Title" w:uiPriority="33" w:qFormat="1"/>
-    <w:lsdException w:name="Bibliography" w:semiHidden="1" w:uiPriority="37" w:unhideWhenUsed="1"/>
-    <w:lsdException w:name="TOC Heading" w:semiHidden="1" w:uiPriority="39" w:unhideWhenUsed="1" w:qFormat="1"/>
-    <w:lsdException w:name="Plain Table 1" w:uiPriority="41"/>
-    <w:lsdException w:name="Plain Table 2" w:uiPriority="42"/>
-    <w:lsdException w:name="Plain Table 3" w:uiPriority="43"/>
-    <w:lsdException w:name="Plain Table 4" w:uiPriority="44"/>
-    <w:lsdException w:name="Plain Table 5" w:uiPriority="45"/>
-    <w:lsdException w:name="Grid Table Light" w:uiPriority="40"/>
-    <w:lsdException w:name="Grid Table 1 Light" w:uiPriority="46"/>
-    <w:lsdException w:name="Grid Table 2" w:uiPriority="47"/>
-    <w:lsdException w:name="Grid Table 3" w:uiPriority="48"/>
-    <w:lsdException w:name="Grid Table 4" w:uiPriority="49"/>
-    <w:lsdException w:name="Grid Table 5 Dark" w:uiPriority="50"/>
-    <w:lsdException w:name="Grid Table 6 Colorful" w:uiPriority="51"/>
-    <w:lsdException w:name="Grid Table 7 Colorful" w:uiPriority="52"/>
-    <w:lsdException w:name="Grid Table 1 Light Accent 1" w:uiPriority="46"/>
-    <w:lsdException w:name="Grid Table 2 Accent 1" w:uiPriority="47"/>
-    <w:lsdException w:name="Grid Table 3 Accent 1" w:uiPriority="48"/>
-    <w:lsdException w:name="Grid Table 4 Accent 1" w:uiPriority="49"/>
-    <w:lsdException w:name="Grid Table 5 Dark Accent 1" w:uiPriority="50"/>
-    <w:lsdException w:name="Grid Table 6 Colorful Accent 1" w:uiPriority="51"/>
-    <w:lsdException w:name="Grid Table 7 Colorful Accent 1" w:uiPriority="52"/>
-    <w:lsdException w:name="Grid Table 1 Light Accent 2" w:uiPriority="46"/>
-    <w:lsdException w:name="Grid Table 2 Accent 2" w:uiPriority="47"/>
-    <w:lsdException w:name="Grid Table 3 Accent 2" w:uiPriority="48"/>
-    <w:lsdException w:name="Grid Table 4 Accent 2" w:uiPriority="49"/>
-    <w:lsdException w:name="Grid Table 5 Dark Accent 2" w:uiPriority="50"/>
-    <w:lsdException w:name="Grid Table 6 Colorful Accent 2" w:uiPriority="51"/>
-    <w:lsdException w:name="Grid Table 7 Colorful Accent 2" w:uiPriority="52"/>
-    <w:lsdException w:name="Grid Table 1 Light Accent 3" w:uiPriority="46"/>
-    <w:lsdException w:name="Grid Table 2 Accent 3" w:uiPriority="47"/>
-    <w:lsdException w:name="Grid Table 3 Accent 3" w:uiPriority="48"/>
-    <w:lsdException w:name="Grid Table 4 Accent 3" w:uiPriority="49"/>
-    <w:lsdException w:name="Grid Table 5 Dark Accent 3" w:uiPriority="50"/>
-    <w:lsdException w:name="Grid Table 6 Colorful Accent 3" w:uiPriority="51"/>
-    <w:lsdException w:name="Grid Table 7 Colorful Accent 3" w:uiPriority="52"/>
-    <w:lsdException w:name="Grid Table 1 Light Accent 4" w:uiPriority="46"/>
-    <w:lsdException w:name="Grid Table 2 Accent 4" w:uiPriority="47"/>
-    <w:lsdException w:name="Grid Table 3 Accent 4" w:uiPriority="48"/>
-    <w:lsdException w:name="Grid Table 4 Accent 4" w:uiPriority="49"/>
-    <w:lsdException w:name="Grid Table 5 Dark Accent 4" w:uiPriority="50"/>
-    <w:lsdException w:name="Grid Table 6 Colorful Accent 4" w:uiPriority="51"/>
-    <w:lsdException w:name="Grid Table 7 Colorful Accent 4" w:uiPriority="52"/>
-    <w:lsdException w:name="Grid Table 1 Light Accent 5" w:uiPriority="46"/>
-    <w:lsdException w:name="Grid Table 2 Accent 5" w:uiPriority="47"/>
-    <w:lsdException w:name="Grid Table 3 Accent 5" w:uiPriority="48"/>
-    <w:lsdException w:name="Grid Table 4 Accent 5" w:uiPriority="49"/>
-    <w:lsdException w:name="Grid Table 5 Dark Accent 5" w:uiPriority="50"/>
-    <w:lsdException w:name="Grid Table 6 Colorful Accent 5" w:uiPriority="51"/>
-    <w:lsdException w:name="Grid Table 7 Colorful Accent 5" w:uiPriority="52"/>
-    <w:lsdException w:name="Grid Table 1 Light Accent 6" w:uiPriority="46"/>
-    <w:lsdException w:name="Grid Table 2 Accent 6" w:uiPriority="47"/>
-    <w:lsdException w:name="Grid Table 3 Accent 6" w:uiPriority="48"/>
-    <w:lsdException w:name="Grid Table 4 Accent 6" w:uiPriority="49"/>
-    <w:lsdException w:name="Grid Table 5 Dark Accent 6" w:uiPriority="50"/>
-    <w:lsdException w:name="Grid Table 6 Colorful Accent 6" w:uiPriority="51"/>
-    <w:lsdException w:name="Grid Table 7 Colorful Accent 6" w:uiPriority="52"/>
-    <w:lsdException w:name="List Table 1 Light" w:uiPriority="46"/>
-    <w:lsdException w:name="List Table 2" w:uiPriority="47"/>
-    <w:lsdException w:name="List Table 3" w:uiPriority="48"/>
-    <w:lsdException w:name="List Table 4" w:uiPriority="49"/>
-    <w:lsdException w:name="List Table 5 Dark" w:uiPriority="50"/>
-    <w:lsdException w:name="List Table 6 Colorful" w:uiPriority="51"/>
-    <w:lsdException w:name="List Table 7 Colorful" w:uiPriority="52"/>
-    <w:lsdException w:name="List Table 1 Light Accent 1" w:uiPriority="46"/>
-    <w:lsdException w:name="List Table 2 Accent 1" w:uiPriority="47"/>
-    <w:lsdException w:name="List Table 3 Accent 1" w:uiPriority="48"/>
-    <w:lsdException w:name="List Table 4 Accent 1" w:uiPriority="49"/>
-    <w:lsdException w:name="List Table 5 Dark Accent 1" w:uiPriority="50"/>
-    <w:lsdException w:name="List Table 6 Colorful Accent 1" w:uiPriority="51"/>
-    <w:lsdException w:name="List Table 7 Colorful Accent 1" w:uiPriority="52"/>
-    <w:lsdException w:name="List Table 1 Light Accent 2" w:uiPriority="46"/>
-    <w:lsdException w:name="List Table 2 Accent 2" w:uiPriority="47"/>
-    <w:lsdException w:name="List Table 3 Accent 2" w:uiPriority="48"/>
-    <w:lsdException w:name="List Table 4 Accent 2" w:uiPriority="49"/>
-    <w:lsdException w:name="List Table 5 Dark Accent 2" w:uiPriority="50"/>
-    <w:lsdException w:name="List Table 6 Colorful Accent 2" w:uiPriority="51"/>
-    <w:lsdException w:name="List Table 7 Colorful Accent 2" w:uiPriority="52"/>
-    <w:lsdException w:name="List Table 1 Light Accent 3" w:uiPriority="46"/>
-    <w:lsdException w:name="List Table 2 Accent 3" w:uiPriority="47"/>
-    <w:lsdException w:name="List Table 3 Accent 3" w:uiPriority="48"/>
-    <w:lsdException w:name="List Table 4 Accent 3" w:uiPriority="49"/>
-    <w:lsdException w:name="List Table 5 Dark Accent 3" w:uiPriority="50"/>
-    <w:lsdException w:name="List Table 6 Colorful Accent 3" w:uiPriority="51"/>
-    <w:lsdException w:name="List Table 7 Colorful Accent 3" w:uiPriority="52"/>
-    <w:lsdException w:name="List Table 1 Light Accent 4" w:uiPriority="46"/>
-    <w:lsdException w:name="List Table 2 Accent 4" w:uiPriority="47"/>
-    <w:lsdException w:name="List Table 3 Accent 4" w:uiPriority="48"/>
-    <w:lsdException w:name="List Table 4 Accent 4" w:uiPriority="49"/>
-    <w:lsdException w:name="List Table 5 Dark Accent 4" w:uiPriority="50"/>
-    <w:lsdException w:name="List Table 6 Colorful Accent 4" w:uiPriority="51"/>
-    <w:lsdException w:name="List Table 7 Colorful Accent 4" w:uiPriority="52"/>
-    <w:lsdException w:name="List Table 1 Light Accent 5" w:uiPriority="46"/>
-    <w:lsdException w:name="List Table 2 Accent 5" w:uiPriority="47"/>
-    <w:lsdException w:name="List Table 3 Accent 5" w:uiPriority="48"/>
-    <w:lsdException w:name="List Table 4 Accent 5" w:uiPriority="49"/>
-    <w:lsdException w:name="List Table 5 Dark Accent 5" w:uiPriority="50"/>
-    <w:lsdException w:name="List Table 6 Colorful Accent 5" w:uiPriority="51"/>
-    <w:lsdException w:name="List Table 7 Colorful Accent 5" w:uiPriority="52"/>
-    <w:lsdException w:name="List Table 1 Light Accent 6" w:uiPriority="46"/>
-    <w:lsdException w:name="List Table 2 Accent 6" w:uiPriority="47"/>
-    <w:lsdException w:name="List Table 3 Accent 6" w:uiPriority="48"/>
-    <w:lsdException w:name="List Table 4 Accent 6" w:uiPriority="49"/>
-    <w:lsdException w:name="List Table 5 Dark Accent 6" w:uiPriority="50"/>
-    <w:lsdException w:name="List Table 6 Colorful Accent 6" w:uiPriority="51"/>
-    <w:lsdException w:name="List Table 7 Colorful Accent 6" w:uiPriority="52"/>
-  </w:latentStyles>
-  <w:style w:type="paragraph" w:default="1" w:styleId="Normal">
-    <w:name w:val="Normal"/>
-    <w:qFormat/>
-  </w:style>
-  <w:style w:type="character" w:default="1" w:styleId="Policepardfaut">
-    <w:name w:val="Default Paragraph Font"/>
-    <w:uiPriority w:val="1"/>
-    <w:semiHidden/>
-    <w:unhideWhenUsed/>
-  </w:style>
-  <w:style w:type="table" w:default="1" w:styleId="TableauNormal">
-    <w:name w:val="Normal Table"/>
-    <w:uiPriority w:val="99"/>
-    <w:semiHidden/>
-    <w:unhideWhenUsed/>
-    <w:tblPr>
-      <w:tblInd w:w="0" w:type="dxa"/>
-      <w:tblCellMar>
-        <w:top w:w="0" w:type="dxa"/>
-        <w:left w:w="108" w:type="dxa"/>
-        <w:bottom w:w="0" w:type="dxa"/>
-        <w:right w:w="108" w:type="dxa"/>
-      </w:tblCellMar>
-    </w:tblPr>
-  </w:style>
-  <w:style w:type="numbering" w:default="1" w:styleId="Aucuneliste">
-    <w:name w:val="No List"/>
-    <w:uiPriority w:val="99"/>
-    <w:semiHidden/>
-    <w:unhideWhenUsed/>
-  </w:style>
-  <w:style w:type="character" w:styleId="Textedelespacerserv">
-    <w:name w:val="Placeholder Text"/>
-    <w:basedOn w:val="Policepardfaut"/>
-    <w:uiPriority w:val="99"/>
-    <w:semiHidden/>
-    <w:rsid w:val="005B4ECE"/>
-    <w:rPr>
-      <w:color w:val="808080"/>
-    </w:rPr>
-  </w:style>
-</w:styles>
-</file>
-
-<file path=word/glossary/webSettings.xml><?xml version="1.0" encoding="utf-8"?>
-<w:webSettings xmlns:mc="http://schemas.openxmlformats.org/markup-compatibility/2006" xmlns:r="http://schemas.openxmlformats.org/officeDocument/2006/relationships" xmlns:w="http://schemas.openxmlformats.org/wordprocessingml/2006/main" xmlns:w14="http://schemas.microsoft.com/office/word/2010/wordml" xmlns:w15="http://schemas.microsoft.com/office/word/2012/wordml" mc:Ignorable="w14 w15">
-  <w:optimizeForBrowser/>
-  <w:allowPNG/>
-</w:webSettings>
 </file>
 
 <file path=word/theme/theme1.xml><?xml version="1.0" encoding="utf-8"?>
@@ -11055,7 +10431,7 @@
 </file>
 
 <file path=customXml/itemProps1.xml><?xml version="1.0" encoding="utf-8"?>
-<ds:datastoreItem xmlns:ds="http://schemas.openxmlformats.org/officeDocument/2006/customXml" ds:itemID="{177ECEE3-1DD2-4EFF-8437-16A45C70058B}">
+<ds:datastoreItem xmlns:ds="http://schemas.openxmlformats.org/officeDocument/2006/customXml" ds:itemID="{DA91F6D4-EFC2-4983-81E4-C2123C29A135}">
   <ds:schemaRefs>
     <ds:schemaRef ds:uri="http://schemas.openxmlformats.org/officeDocument/2006/bibliography"/>
   </ds:schemaRefs>

</xml_diff>